<commit_message>
Added Methods to Class Diagram and Almost Completed Report
The report is completely finished bar having the GitHub repository itself attached to it. The README requires updating and this is to be done through the origin (hence why this commit is being done). When the README is complete, a link to the GitHub shall be provided on the report and it shall be complete.
Also note that the methods from the sequence diagram for updating, creating, and deleting had been added to the class diagram before finishing the report.
</commit_message>
<xml_diff>
--- a/Coursework Report.docx
+++ b/Coursework Report.docx
@@ -199,6 +199,7 @@
     <w:p>
       <w:pPr>
         <w:rPr>
+          <w:rStyle w:val="Hyperlink"/>
           <w:rFonts w:ascii="Arial" w:hAnsi="Arial" w:cs="Arial"/>
         </w:rPr>
       </w:pPr>
@@ -273,6 +274,24 @@
           <w:rFonts w:ascii="Arial" w:hAnsi="Arial" w:cs="Arial"/>
         </w:rPr>
         <w:t xml:space="preserve"> </w:t>
+      </w:r>
+      <w:r>
+        <w:rPr>
+          <w:rFonts w:ascii="Arial" w:hAnsi="Arial" w:cs="Arial"/>
+        </w:rPr>
+        <w:t xml:space="preserve">For the TPDM, only the create, read, update, and delete </w:t>
+      </w:r>
+      <w:r>
+        <w:rPr>
+          <w:rFonts w:ascii="Arial" w:hAnsi="Arial" w:cs="Arial"/>
+        </w:rPr>
+        <w:t xml:space="preserve">(CRUD) </w:t>
+      </w:r>
+      <w:r>
+        <w:rPr>
+          <w:rFonts w:ascii="Arial" w:hAnsi="Arial" w:cs="Arial"/>
+        </w:rPr>
+        <w:t>functions were included; the assumption made here was that the TPDM would be capable of the same use cases as the SMI, and that they needn’t have been repeated.</w:t>
       </w:r>
       <w:r>
         <w:rPr>
@@ -286,35 +305,256 @@
             <w:rStyle w:val="Hyperlink"/>
             <w:rFonts w:ascii="Arial" w:hAnsi="Arial" w:cs="Arial"/>
           </w:rPr>
-          <w:t>20.04.02 Facebook Use Cases (Co</w:t>
+          <w:t>20.04.02 Facebook Use Cases (Coursework)</w:t>
         </w:r>
+      </w:hyperlink>
+    </w:p>
+    <w:p>
+      <w:pPr>
+        <w:rPr>
+          <w:rFonts w:ascii="Arial" w:hAnsi="Arial" w:cs="Arial"/>
+        </w:rPr>
+      </w:pPr>
+      <w:r>
+        <w:rPr>
+          <w:rStyle w:val="Hyperlink"/>
+          <w:rFonts w:ascii="Arial" w:hAnsi="Arial" w:cs="Arial"/>
+          <w:color w:val="auto"/>
+          <w:u w:val="none"/>
+        </w:rPr>
+        <w:t>The Class Diagram was included in the number of UML diagrams created, but it should be noted that, with the functionality of the database as it is, it was decided that the classes were</w:t>
+      </w:r>
+      <w:r>
+        <w:rPr>
+          <w:rStyle w:val="Hyperlink"/>
+          <w:rFonts w:ascii="Arial" w:hAnsi="Arial" w:cs="Arial"/>
+          <w:color w:val="auto"/>
+          <w:u w:val="none"/>
+        </w:rPr>
+        <w:t xml:space="preserve"> not a necessary inclusion in the C# code itself. The database works completely correctly without them. Regardless, a diagram to represent the three main classes (User, Message, and Friend), their variables, and their methods was created. </w:t>
+      </w:r>
+      <w:r>
+        <w:rPr>
+          <w:rStyle w:val="Hyperlink"/>
+          <w:rFonts w:ascii="Arial" w:hAnsi="Arial" w:cs="Arial"/>
+          <w:color w:val="auto"/>
+          <w:u w:val="none"/>
+        </w:rPr>
+        <w:t>A method named “</w:t>
+      </w:r>
+      <w:proofErr w:type="spellStart"/>
+      <w:r>
+        <w:rPr>
+          <w:rStyle w:val="Hyperlink"/>
+          <w:rFonts w:ascii="Arial" w:hAnsi="Arial" w:cs="Arial"/>
+          <w:color w:val="auto"/>
+          <w:u w:val="none"/>
+        </w:rPr>
+        <w:t>selectNewUser</w:t>
+      </w:r>
+      <w:proofErr w:type="spellEnd"/>
+      <w:r>
+        <w:rPr>
+          <w:rStyle w:val="Hyperlink"/>
+          <w:rFonts w:ascii="Arial" w:hAnsi="Arial" w:cs="Arial"/>
+          <w:color w:val="auto"/>
+          <w:u w:val="none"/>
+        </w:rPr>
+        <w:t>()” was created for both Friend and Message such that viewing one of these could link back to the User. However, it must be admitted that no such functionality was put into the database</w:t>
+      </w:r>
+      <w:r>
+        <w:rPr>
+          <w:rStyle w:val="Hyperlink"/>
+          <w:rFonts w:ascii="Arial" w:hAnsi="Arial" w:cs="Arial"/>
+          <w:color w:val="auto"/>
+          <w:u w:val="none"/>
+        </w:rPr>
+        <w:t xml:space="preserve"> because it couldn’t be figured out exactly how to do so</w:t>
+      </w:r>
+      <w:r>
+        <w:rPr>
+          <w:rStyle w:val="Hyperlink"/>
+          <w:rFonts w:ascii="Arial" w:hAnsi="Arial" w:cs="Arial"/>
+          <w:color w:val="auto"/>
+          <w:u w:val="none"/>
+        </w:rPr>
+        <w:t>; instead, the database simply displays all data with a data grid for each table</w:t>
+      </w:r>
+      <w:r>
+        <w:rPr>
+          <w:rStyle w:val="Hyperlink"/>
+          <w:rFonts w:ascii="Arial" w:hAnsi="Arial" w:cs="Arial"/>
+          <w:color w:val="auto"/>
+          <w:u w:val="none"/>
+        </w:rPr>
+        <w:t>.</w:t>
+      </w:r>
+      <w:r>
+        <w:rPr>
+          <w:rStyle w:val="Hyperlink"/>
+          <w:rFonts w:ascii="Arial" w:hAnsi="Arial" w:cs="Arial"/>
+          <w:color w:val="auto"/>
+          <w:u w:val="none"/>
+        </w:rPr>
+        <w:t xml:space="preserve"> </w:t>
+      </w:r>
+      <w:r>
+        <w:rPr>
+          <w:rStyle w:val="Hyperlink"/>
+          <w:rFonts w:ascii="Arial" w:hAnsi="Arial" w:cs="Arial"/>
+          <w:color w:val="auto"/>
+          <w:u w:val="none"/>
+        </w:rPr>
+        <w:br/>
+      </w:r>
+      <w:hyperlink r:id="rId5" w:history="1">
         <w:r>
           <w:rPr>
             <w:rStyle w:val="Hyperlink"/>
             <w:rFonts w:ascii="Arial" w:hAnsi="Arial" w:cs="Arial"/>
           </w:rPr>
-          <w:t>u</w:t>
+          <w:t>20.04.05 Facebook Class Diagram (Coursework)</w:t>
         </w:r>
+      </w:hyperlink>
+    </w:p>
+    <w:p>
+      <w:pPr>
+        <w:rPr>
+          <w:rFonts w:ascii="Arial" w:hAnsi="Arial" w:cs="Arial"/>
+        </w:rPr>
+      </w:pPr>
+      <w:r>
+        <w:rPr>
+          <w:rFonts w:ascii="Arial" w:hAnsi="Arial" w:cs="Arial"/>
+        </w:rPr>
+        <w:t>For the Sequence Diagram, two diagrams were created. The TPDM has an identical loop to the SMI, as the SMI’s viewing of information is equivalent to the TPDM’s reading function. The difference lies with the TPDM having three more methods, each of which return straight from a User object to the TPDM. These are the remaining CRUD functions.</w:t>
+      </w:r>
+      <w:r>
+        <w:rPr>
+          <w:rFonts w:ascii="Arial" w:hAnsi="Arial" w:cs="Arial"/>
+        </w:rPr>
+        <w:t xml:space="preserve"> </w:t>
+      </w:r>
+      <w:r>
+        <w:rPr>
+          <w:rFonts w:ascii="Arial" w:hAnsi="Arial" w:cs="Arial"/>
+        </w:rPr>
+        <w:br/>
+      </w:r>
+      <w:hyperlink r:id="rId6" w:history="1">
         <w:r>
           <w:rPr>
             <w:rStyle w:val="Hyperlink"/>
             <w:rFonts w:ascii="Arial" w:hAnsi="Arial" w:cs="Arial"/>
           </w:rPr>
-          <w:t>rsewo</w:t>
+          <w:t>20.04.14 Facebook Sequence Diagram</w:t>
         </w:r>
+      </w:hyperlink>
+    </w:p>
+    <w:p>
+      <w:pPr>
+        <w:rPr>
+          <w:rFonts w:ascii="Arial" w:hAnsi="Arial" w:cs="Arial"/>
+        </w:rPr>
+      </w:pPr>
+      <w:r>
+        <w:rPr>
+          <w:rFonts w:ascii="Arial" w:hAnsi="Arial" w:cs="Arial"/>
+        </w:rPr>
+        <w:t xml:space="preserve">There is one State Diagram for each user. They are arguably rather visually simple and clear. For the SMI, three states (other than the entry and exit functions) exist and they are all states of viewing different pieces of information. The TPDM’s states are also all reading information, but they are based upon actions in between that define what is being read. When a user is created, it is that new user being read, for example. </w:t>
+      </w:r>
+      <w:r>
+        <w:rPr>
+          <w:rFonts w:ascii="Arial" w:hAnsi="Arial" w:cs="Arial"/>
+        </w:rPr>
+        <w:br/>
+      </w:r>
+      <w:hyperlink r:id="rId7" w:history="1">
         <w:r>
           <w:rPr>
             <w:rStyle w:val="Hyperlink"/>
             <w:rFonts w:ascii="Arial" w:hAnsi="Arial" w:cs="Arial"/>
           </w:rPr>
-          <w:t>r</w:t>
+          <w:t>20.04.14 Facebook State Diagram</w:t>
         </w:r>
+      </w:hyperlink>
+    </w:p>
+    <w:p>
+      <w:pPr>
+        <w:rPr>
+          <w:rFonts w:ascii="Arial" w:hAnsi="Arial" w:cs="Arial"/>
+        </w:rPr>
+      </w:pPr>
+      <w:r>
+        <w:rPr>
+          <w:rFonts w:ascii="Arial" w:hAnsi="Arial" w:cs="Arial"/>
+        </w:rPr>
+        <w:lastRenderedPageBreak/>
+        <w:t xml:space="preserve">The Activity diagram is somewhat complex, though simple in presentation enough to understand sufficiently. The SMI’s diagram is the clearer of the two, containing only four total activities (two of which are decisions). There exists a loop to represent friends being their own users by having the viewing of friends directly lead to viewing a user again. Though more complex, the TPDM’s diagram is as simple as could be achieved. Largely, the decisions result in viewing a user profile, and the application can be exited from there. Again, unfortunately, displaying only specific users when interacted with was not able to be achieved in C#. </w:t>
+      </w:r>
+      <w:r>
+        <w:rPr>
+          <w:rFonts w:ascii="Arial" w:hAnsi="Arial" w:cs="Arial"/>
+        </w:rPr>
+        <w:br/>
+      </w:r>
+      <w:hyperlink r:id="rId8" w:history="1">
         <w:r>
           <w:rPr>
             <w:rStyle w:val="Hyperlink"/>
             <w:rFonts w:ascii="Arial" w:hAnsi="Arial" w:cs="Arial"/>
           </w:rPr>
-          <w:t>k)</w:t>
+          <w:t>20.04.15 Facebook Activity Diagram (Coursework)</w:t>
+        </w:r>
+      </w:hyperlink>
+      <w:r>
+        <w:rPr>
+          <w:rFonts w:ascii="Arial" w:hAnsi="Arial" w:cs="Arial"/>
+        </w:rPr>
+        <w:t xml:space="preserve"> </w:t>
+      </w:r>
+    </w:p>
+    <w:p>
+      <w:pPr>
+        <w:rPr>
+          <w:rFonts w:ascii="Arial" w:hAnsi="Arial" w:cs="Arial"/>
+        </w:rPr>
+      </w:pPr>
+      <w:r>
+        <w:rPr>
+          <w:rFonts w:ascii="Arial" w:hAnsi="Arial" w:cs="Arial"/>
+          <w:b/>
+          <w:bCs/>
+        </w:rPr>
+        <w:t xml:space="preserve">Entity Relations: </w:t>
+      </w:r>
+      <w:r>
+        <w:rPr>
+          <w:rFonts w:ascii="Arial" w:hAnsi="Arial" w:cs="Arial"/>
+          <w:b/>
+          <w:bCs/>
+        </w:rPr>
+        <w:br/>
+      </w:r>
+      <w:r>
+        <w:rPr>
+          <w:rFonts w:ascii="Arial" w:hAnsi="Arial" w:cs="Arial"/>
+        </w:rPr>
+        <w:t xml:space="preserve">The initial Entity Relationship Diagram is likely what one would expect it to be. The only entities are User, Friend, and Message and there is a one-to-many relationship between the User and both Friend and Message. Friend and Message are not directly linked themselves due to an assumption (which is stated on the diagram) that it is not necessary on account of friends themselves being users. The other assumption made was that messages did not refer to group chats, and hence were only between two users at a time (preventing the potential for a many-to-one relationship between Message and User respectively). </w:t>
+      </w:r>
+      <w:r>
+        <w:rPr>
+          <w:rFonts w:ascii="Arial" w:hAnsi="Arial" w:cs="Arial"/>
+        </w:rPr>
+        <w:br/>
+      </w:r>
+      <w:hyperlink r:id="rId9" w:history="1">
+        <w:r>
+          <w:rPr>
+            <w:rStyle w:val="Hyperlink"/>
+            <w:rFonts w:ascii="Arial" w:hAnsi="Arial" w:cs="Arial"/>
+          </w:rPr>
+          <w:t>20.04.02 Facebook Initial ERD (Coursework)</w:t>
         </w:r>
       </w:hyperlink>
     </w:p>
@@ -322,185 +562,152 @@
       <w:pPr>
         <w:rPr>
           <w:rFonts w:ascii="Arial" w:hAnsi="Arial" w:cs="Arial"/>
-          <w:b/>
-          <w:bCs/>
         </w:rPr>
       </w:pPr>
       <w:r>
         <w:rPr>
           <w:rFonts w:ascii="Arial" w:hAnsi="Arial" w:cs="Arial"/>
-          <w:b/>
-          <w:bCs/>
-        </w:rPr>
-        <w:t xml:space="preserve">Entity Relations: </w:t>
-      </w:r>
-      <w:r>
-        <w:rPr>
-          <w:rFonts w:ascii="Arial" w:hAnsi="Arial" w:cs="Arial"/>
-          <w:b/>
-          <w:bCs/>
-        </w:rPr>
-        <w:br/>
-      </w:r>
+        </w:rPr>
+        <w:t xml:space="preserve">The process of Normalisation was completed as it standardly would be. </w:t>
+      </w:r>
+      <w:r>
+        <w:rPr>
+          <w:rFonts w:ascii="Arial" w:hAnsi="Arial" w:cs="Arial"/>
+        </w:rPr>
+        <w:t xml:space="preserve">It did, however, experience one change (which was later reverted). To avoid the repetition of data under separate headings, initially “Sender ID” and “Receiver ID” were considered to be classed under “User ID” and “Friend ID”. Whilst this worked for the Normalisation, it meant that there would be no relation in the database between users and friends other than via the messages table, which shouldn’t be the case. Reverting this change meant that there could be a table specifically for connecting users with friends. Additionally, this still worked for the Normalisation. </w:t>
+      </w:r>
+      <w:r>
+        <w:rPr>
+          <w:rFonts w:ascii="Arial" w:hAnsi="Arial" w:cs="Arial"/>
+        </w:rPr>
+        <w:br/>
+      </w:r>
+      <w:hyperlink r:id="rId10" w:history="1">
+        <w:r>
+          <w:rPr>
+            <w:rStyle w:val="Hyperlink"/>
+            <w:rFonts w:ascii="Arial" w:hAnsi="Arial" w:cs="Arial"/>
+          </w:rPr>
+          <w:t>20.04.05 Facebook Normalisation.docx</w:t>
+        </w:r>
+      </w:hyperlink>
     </w:p>
     <w:p>
       <w:pPr>
         <w:rPr>
-          <w:rFonts w:ascii="Consolas" w:hAnsi="Consolas"/>
-          <w:sz w:val="20"/>
-          <w:szCs w:val="20"/>
+          <w:rFonts w:ascii="Arial" w:hAnsi="Arial" w:cs="Arial"/>
         </w:rPr>
       </w:pPr>
       <w:r>
         <w:rPr>
           <w:rFonts w:ascii="Arial" w:hAnsi="Arial" w:cs="Arial"/>
-          <w:b/>
-          <w:bCs/>
-        </w:rPr>
-        <w:t>SQL Query Statements:</w:t>
-      </w:r>
-      <w:r>
-        <w:rPr>
-          <w:rFonts w:ascii="Arial" w:hAnsi="Arial" w:cs="Arial"/>
-          <w:b/>
-          <w:bCs/>
-        </w:rPr>
-        <w:br/>
-      </w:r>
-      <w:r>
-        <w:rPr>
-          <w:rFonts w:ascii="Arial" w:hAnsi="Arial" w:cs="Arial"/>
-        </w:rPr>
-        <w:t xml:space="preserve">The Users table was one of the simplest to create, containing no foreign keys </w:t>
-      </w:r>
-      <w:r>
-        <w:rPr>
-          <w:rFonts w:ascii="Arial" w:hAnsi="Arial" w:cs="Arial"/>
-        </w:rPr>
-        <w:t>and only data of type VARCHAR (variable characters). It had one primary key, the “user_id”, and was the basis for the connection between the other tables. It had no need to be edited at any point. The VARCHARs were set to limits that were thought to be appropriate</w:t>
-      </w:r>
-      <w:r>
-        <w:rPr>
-          <w:rFonts w:ascii="Arial" w:hAnsi="Arial" w:cs="Arial"/>
-        </w:rPr>
-        <w:t xml:space="preserve"> – their values encompassed what was thought to be the likely maximum limit for each attribute (for example, double-barrelled surnames and those with two forenames were two considerations that affected the decision about the values used).</w:t>
-      </w:r>
-      <w:r>
-        <w:rPr>
-          <w:rFonts w:ascii="Arial" w:hAnsi="Arial" w:cs="Arial"/>
-        </w:rPr>
-        <w:t xml:space="preserve"> It should be noted that the “relationship_status” attribute was dropped completely; although it can be found within the normalisation, it was not included with the given dataset, and the importing failed when the column was present. As a result, it was removed with little intention on bringing it back because of the lack of data that would accompany it.</w:t>
-      </w:r>
-      <w:r>
-        <w:rPr>
-          <w:rFonts w:ascii="Arial" w:hAnsi="Arial" w:cs="Arial"/>
-        </w:rPr>
-        <w:t xml:space="preserve"> It would be essentially adding an empty column and using it for nothing.</w:t>
-      </w:r>
-      <w:r>
-        <w:rPr>
-          <w:rFonts w:ascii="Arial" w:hAnsi="Arial" w:cs="Arial"/>
-        </w:rPr>
-        <w:br/>
-      </w:r>
-      <w:r>
-        <w:rPr>
-          <w:rFonts w:ascii="Consolas" w:hAnsi="Consolas"/>
-          <w:sz w:val="20"/>
-          <w:szCs w:val="20"/>
-        </w:rPr>
-        <w:t>CREATE TABLE isad157_jkinver.users</w:t>
-      </w:r>
-      <w:r>
-        <w:rPr>
-          <w:rFonts w:ascii="Consolas" w:hAnsi="Consolas"/>
-          <w:sz w:val="20"/>
-          <w:szCs w:val="20"/>
-        </w:rPr>
-        <w:br/>
-        <w:t>(</w:t>
-      </w:r>
-      <w:r>
-        <w:rPr>
-          <w:rFonts w:ascii="Consolas" w:hAnsi="Consolas"/>
-          <w:sz w:val="20"/>
-          <w:szCs w:val="20"/>
-        </w:rPr>
-        <w:br/>
-        <w:t>user_id VARCHAR(15) NOT NULL,</w:t>
-      </w:r>
-      <w:r>
-        <w:rPr>
-          <w:rFonts w:ascii="Consolas" w:hAnsi="Consolas"/>
-          <w:sz w:val="20"/>
-          <w:szCs w:val="20"/>
-        </w:rPr>
-        <w:br/>
-        <w:t>user_forename VARCHAR(40) NOT NULL,</w:t>
-      </w:r>
-      <w:r>
-        <w:rPr>
-          <w:rFonts w:ascii="Consolas" w:hAnsi="Consolas"/>
-          <w:sz w:val="20"/>
-          <w:szCs w:val="20"/>
-        </w:rPr>
-        <w:br/>
-        <w:t>user_surname VARCHAR(40) NOT NULL,</w:t>
-      </w:r>
-      <w:r>
-        <w:rPr>
-          <w:rFonts w:ascii="Consolas" w:hAnsi="Consolas"/>
-          <w:sz w:val="20"/>
-          <w:szCs w:val="20"/>
-        </w:rPr>
-        <w:br/>
-        <w:t>user_hometown VARCHAR(50) NOT NULL,</w:t>
-      </w:r>
-      <w:r>
-        <w:rPr>
-          <w:rFonts w:ascii="Consolas" w:hAnsi="Consolas"/>
-          <w:sz w:val="20"/>
-          <w:szCs w:val="20"/>
-        </w:rPr>
-        <w:br/>
-        <w:t>user_gender VARCHAR(12) NOT NULL,</w:t>
-      </w:r>
-      <w:r>
-        <w:rPr>
-          <w:rFonts w:ascii="Consolas" w:hAnsi="Consolas"/>
-          <w:sz w:val="20"/>
-          <w:szCs w:val="20"/>
-        </w:rPr>
-        <w:br/>
-        <w:t>relationship_status VARCHAR(20) NOT NULL,</w:t>
-      </w:r>
-      <w:r>
-        <w:rPr>
-          <w:rFonts w:ascii="Consolas" w:hAnsi="Consolas"/>
-          <w:sz w:val="20"/>
-          <w:szCs w:val="20"/>
-        </w:rPr>
-        <w:br/>
-        <w:t>user_town_or_city VARCHAR(50) NOT NULL,</w:t>
-      </w:r>
-      <w:r>
-        <w:rPr>
-          <w:rFonts w:ascii="Consolas" w:hAnsi="Consolas"/>
-          <w:sz w:val="20"/>
-          <w:szCs w:val="20"/>
-        </w:rPr>
-        <w:br/>
-        <w:t>PRIMARY KEY (user_id)</w:t>
-      </w:r>
-      <w:r>
-        <w:rPr>
-          <w:rFonts w:ascii="Consolas" w:hAnsi="Consolas"/>
-          <w:sz w:val="20"/>
-          <w:szCs w:val="20"/>
-        </w:rPr>
-        <w:br/>
-        <w:t>);</w:t>
-      </w:r>
+        </w:rPr>
+        <w:t xml:space="preserve">The final Entity Relationship Diagram was actually initially made on draw.io, but it was brought to attention that it needed to be generated by MySQL such that it could be compared to other diagrams in the project (as it would be guaranteed to represent the database). It should be noted that while it is </w:t>
+      </w:r>
+      <w:r>
+        <w:rPr>
+          <w:rFonts w:ascii="Arial" w:hAnsi="Arial" w:cs="Arial"/>
+        </w:rPr>
+        <w:t>perhaps considered unconventional</w:t>
+      </w:r>
+      <w:r>
+        <w:rPr>
+          <w:rFonts w:ascii="Arial" w:hAnsi="Arial" w:cs="Arial"/>
+        </w:rPr>
+        <w:t xml:space="preserve"> to see </w:t>
+      </w:r>
+      <w:r>
+        <w:rPr>
+          <w:rFonts w:ascii="Arial" w:hAnsi="Arial" w:cs="Arial"/>
+          <w:i/>
+          <w:iCs/>
+        </w:rPr>
+        <w:t>two</w:t>
+      </w:r>
+      <w:r>
+        <w:rPr>
+          <w:rFonts w:ascii="Arial" w:hAnsi="Arial" w:cs="Arial"/>
+        </w:rPr>
+        <w:t xml:space="preserve"> relations between messages and users, </w:t>
+      </w:r>
+      <w:r>
+        <w:rPr>
+          <w:rFonts w:ascii="Arial" w:hAnsi="Arial" w:cs="Arial"/>
+        </w:rPr>
+        <w:t xml:space="preserve">this was done because it was realised that both </w:t>
+      </w:r>
+      <w:r>
+        <w:rPr>
+          <w:rFonts w:ascii="Arial" w:hAnsi="Arial" w:cs="Arial"/>
+        </w:rPr>
+        <w:t>the “</w:t>
+      </w:r>
+      <w:proofErr w:type="spellStart"/>
+      <w:r>
+        <w:rPr>
+          <w:rFonts w:ascii="Arial" w:hAnsi="Arial" w:cs="Arial"/>
+        </w:rPr>
+        <w:t>sender_id</w:t>
+      </w:r>
+      <w:proofErr w:type="spellEnd"/>
+      <w:r>
+        <w:rPr>
+          <w:rFonts w:ascii="Arial" w:hAnsi="Arial" w:cs="Arial"/>
+        </w:rPr>
+        <w:t>” and “</w:t>
+      </w:r>
+      <w:proofErr w:type="spellStart"/>
+      <w:r>
+        <w:rPr>
+          <w:rFonts w:ascii="Arial" w:hAnsi="Arial" w:cs="Arial"/>
+        </w:rPr>
+        <w:t>receiver_id</w:t>
+      </w:r>
+      <w:proofErr w:type="spellEnd"/>
+      <w:r>
+        <w:rPr>
+          <w:rFonts w:ascii="Arial" w:hAnsi="Arial" w:cs="Arial"/>
+        </w:rPr>
+        <w:t>” were linked to the “</w:t>
+      </w:r>
+      <w:proofErr w:type="spellStart"/>
+      <w:r>
+        <w:rPr>
+          <w:rFonts w:ascii="Arial" w:hAnsi="Arial" w:cs="Arial"/>
+        </w:rPr>
+        <w:t>user_id</w:t>
+      </w:r>
+      <w:proofErr w:type="spellEnd"/>
+      <w:r>
+        <w:rPr>
+          <w:rFonts w:ascii="Arial" w:hAnsi="Arial" w:cs="Arial"/>
+        </w:rPr>
+        <w:t xml:space="preserve">” (as they were both users); more information on this is provided below when regarding the Messages table. </w:t>
+      </w:r>
+      <w:r>
+        <w:rPr>
+          <w:rFonts w:ascii="Arial" w:hAnsi="Arial" w:cs="Arial"/>
+        </w:rPr>
+        <w:br/>
+      </w:r>
+      <w:hyperlink r:id="rId11" w:history="1">
+        <w:r>
+          <w:rPr>
+            <w:rStyle w:val="Hyperlink"/>
+            <w:rFonts w:ascii="Arial" w:hAnsi="Arial" w:cs="Arial"/>
+          </w:rPr>
+          <w:t xml:space="preserve">Final </w:t>
+        </w:r>
+        <w:proofErr w:type="spellStart"/>
+        <w:r>
+          <w:rPr>
+            <w:rStyle w:val="Hyperlink"/>
+            <w:rFonts w:ascii="Arial" w:hAnsi="Arial" w:cs="Arial"/>
+          </w:rPr>
+          <w:t>ERD.mwb</w:t>
+        </w:r>
+        <w:proofErr w:type="spellEnd"/>
+      </w:hyperlink>
     </w:p>
     <w:p>
       <w:pPr>
@@ -513,35 +720,91 @@
       <w:r>
         <w:rPr>
           <w:rFonts w:ascii="Arial" w:hAnsi="Arial" w:cs="Arial"/>
+          <w:b/>
+          <w:bCs/>
+        </w:rPr>
+        <w:t>SQL Query Statements:</w:t>
+      </w:r>
+      <w:r>
+        <w:rPr>
+          <w:rFonts w:ascii="Arial" w:hAnsi="Arial" w:cs="Arial"/>
+          <w:b/>
+          <w:bCs/>
+        </w:rPr>
+        <w:br/>
+      </w:r>
+      <w:r>
+        <w:rPr>
+          <w:rFonts w:ascii="Arial" w:hAnsi="Arial" w:cs="Arial"/>
+        </w:rPr>
+        <w:t xml:space="preserve">The Users table was one of the simplest to create, containing no foreign keys </w:t>
+      </w:r>
+      <w:r>
+        <w:rPr>
+          <w:rFonts w:ascii="Arial" w:hAnsi="Arial" w:cs="Arial"/>
+        </w:rPr>
+        <w:t>and only data of type VARCHAR (variable characters). It had one primary key, the “</w:t>
+      </w:r>
+      <w:proofErr w:type="spellStart"/>
+      <w:r>
+        <w:rPr>
+          <w:rFonts w:ascii="Arial" w:hAnsi="Arial" w:cs="Arial"/>
+        </w:rPr>
+        <w:t>user_id</w:t>
+      </w:r>
+      <w:proofErr w:type="spellEnd"/>
+      <w:r>
+        <w:rPr>
+          <w:rFonts w:ascii="Arial" w:hAnsi="Arial" w:cs="Arial"/>
+        </w:rPr>
+        <w:t>”, and was the basis for the connection between the other tables. It had no need to be edited at any point. The VARCHARs were set to limits that were thought to be appropriate</w:t>
+      </w:r>
+      <w:r>
+        <w:rPr>
+          <w:rFonts w:ascii="Arial" w:hAnsi="Arial" w:cs="Arial"/>
+        </w:rPr>
+        <w:t xml:space="preserve"> – their values encompassed what was thought to be the likely maximum limit for each attribute (for example, double-barrelled surnames and those with two forenames were two considerations that affected the decision about the values used).</w:t>
+      </w:r>
+      <w:r>
+        <w:rPr>
+          <w:rFonts w:ascii="Arial" w:hAnsi="Arial" w:cs="Arial"/>
+        </w:rPr>
+        <w:t xml:space="preserve"> It should be noted that the “</w:t>
+      </w:r>
+      <w:proofErr w:type="spellStart"/>
+      <w:r>
+        <w:rPr>
+          <w:rFonts w:ascii="Arial" w:hAnsi="Arial" w:cs="Arial"/>
+        </w:rPr>
+        <w:t>relationship_status</w:t>
+      </w:r>
+      <w:proofErr w:type="spellEnd"/>
+      <w:r>
+        <w:rPr>
+          <w:rFonts w:ascii="Arial" w:hAnsi="Arial" w:cs="Arial"/>
+        </w:rPr>
+        <w:t>” attribute was dropped completely; although it can be found within the normalisation, it was not included with the given dataset, and the importing failed when the column was present. As a result, it was removed with little intention on bringing it back because of the lack of data that would accompany it.</w:t>
+      </w:r>
+      <w:r>
+        <w:rPr>
+          <w:rFonts w:ascii="Arial" w:hAnsi="Arial" w:cs="Arial"/>
+        </w:rPr>
+        <w:t xml:space="preserve"> It would be essentially adding an empty column and using it for nothing.</w:t>
+      </w:r>
+      <w:r>
+        <w:rPr>
+          <w:rFonts w:ascii="Arial" w:hAnsi="Arial" w:cs="Arial"/>
+        </w:rPr>
+        <w:br/>
+      </w:r>
+      <w:r>
+        <w:rPr>
+          <w:rFonts w:ascii="Consolas" w:hAnsi="Consolas"/>
+          <w:sz w:val="20"/>
+          <w:szCs w:val="20"/>
         </w:rPr>
         <w:lastRenderedPageBreak/>
-        <w:t xml:space="preserve">The Workplace(s) table was the subsequent table created. It wasn’t quite as simple as the Users table as it contained a composite key and a foreign key, both of which were manually programmed in through query statements (rather than by use of the wizard). </w:t>
-      </w:r>
-      <w:r>
-        <w:rPr>
-          <w:rFonts w:ascii="Arial" w:hAnsi="Arial" w:cs="Arial"/>
-        </w:rPr>
-        <w:t>It may have been the case that the ‘constraint’ was unnecessary, but it was seen fit as to better the understanding of coding a foreign key (the understanding being that the foreign key itself was the “user_id”, where its ‘name’, if you will, was “workplace_user_id”.</w:t>
-      </w:r>
-      <w:r>
-        <w:rPr>
-          <w:rFonts w:ascii="Arial" w:hAnsi="Arial" w:cs="Arial"/>
-        </w:rPr>
-        <w:t xml:space="preserve"> It should be noted that, similar to “relationship_status” from the Users table, the “user_workplace_date” was dropped completely from the Workplace(s) table. Again, no data was given for the column, rendering it unnecessary as far as the database was concerned, despite its inclusion in the normalisation.</w:t>
-      </w:r>
-      <w:r>
-        <w:rPr>
-          <w:rFonts w:ascii="Arial" w:hAnsi="Arial" w:cs="Arial"/>
-        </w:rPr>
-        <w:br/>
-      </w:r>
-      <w:r>
-        <w:rPr>
-          <w:rFonts w:ascii="Consolas" w:hAnsi="Consolas"/>
-          <w:sz w:val="20"/>
-          <w:szCs w:val="20"/>
-        </w:rPr>
-        <w:t>CREATE TABLE isad157_jkinver.workplaces</w:t>
+        <w:t>CREATE TABLE isad157_jkinver.users</w:t>
       </w:r>
       <w:r>
         <w:rPr>
@@ -559,70 +822,207 @@
           <w:szCs w:val="20"/>
         </w:rPr>
         <w:br/>
-        <w:t>user_id VARCHAR(15) NOT NULL,</w:t>
-      </w:r>
-      <w:r>
-        <w:rPr>
-          <w:rFonts w:ascii="Consolas" w:hAnsi="Consolas"/>
-          <w:sz w:val="20"/>
-          <w:szCs w:val="20"/>
-        </w:rPr>
-        <w:br/>
-        <w:t>user_workplace VARCHAR(60) NOT NULL,</w:t>
-      </w:r>
-      <w:r>
-        <w:rPr>
-          <w:rFonts w:ascii="Consolas" w:hAnsi="Consolas"/>
-          <w:sz w:val="20"/>
-          <w:szCs w:val="20"/>
-        </w:rPr>
-        <w:br/>
-        <w:t>user_workplace_date DATE NOT NULL,</w:t>
-      </w:r>
-      <w:r>
-        <w:rPr>
-          <w:rFonts w:ascii="Consolas" w:hAnsi="Consolas"/>
-          <w:sz w:val="20"/>
-          <w:szCs w:val="20"/>
-        </w:rPr>
-        <w:br/>
-        <w:t>PRIMARY KEY (user_id, user_workplace),</w:t>
-      </w:r>
-      <w:r>
-        <w:rPr>
-          <w:rFonts w:ascii="Consolas" w:hAnsi="Consolas"/>
-          <w:sz w:val="20"/>
-          <w:szCs w:val="20"/>
-        </w:rPr>
-        <w:br/>
-        <w:t>CONSTRAINT workplace_user_id FOREIGN KEY (user_id)</w:t>
-      </w:r>
-      <w:r>
-        <w:rPr>
-          <w:rFonts w:ascii="Consolas" w:hAnsi="Consolas"/>
-          <w:sz w:val="20"/>
-          <w:szCs w:val="20"/>
-        </w:rPr>
-        <w:br/>
-        <w:t>REFERENCES isad157_jkinver.users(user_id)</w:t>
-      </w:r>
-      <w:r>
-        <w:rPr>
-          <w:rFonts w:ascii="Consolas" w:hAnsi="Consolas"/>
-          <w:sz w:val="20"/>
-          <w:szCs w:val="20"/>
-        </w:rPr>
-        <w:br/>
-        <w:t>ON UPDATE CASCADE</w:t>
-      </w:r>
-      <w:r>
-        <w:rPr>
-          <w:rFonts w:ascii="Consolas" w:hAnsi="Consolas"/>
-          <w:sz w:val="20"/>
-          <w:szCs w:val="20"/>
-        </w:rPr>
-        <w:br/>
-        <w:t>ON DELETE CASCADE</w:t>
+      </w:r>
+      <w:proofErr w:type="spellStart"/>
+      <w:r>
+        <w:rPr>
+          <w:rFonts w:ascii="Consolas" w:hAnsi="Consolas"/>
+          <w:sz w:val="20"/>
+          <w:szCs w:val="20"/>
+        </w:rPr>
+        <w:t>user_id</w:t>
+      </w:r>
+      <w:proofErr w:type="spellEnd"/>
+      <w:r>
+        <w:rPr>
+          <w:rFonts w:ascii="Consolas" w:hAnsi="Consolas"/>
+          <w:sz w:val="20"/>
+          <w:szCs w:val="20"/>
+        </w:rPr>
+        <w:t xml:space="preserve"> VARCHAR(15) NOT NULL,</w:t>
+      </w:r>
+      <w:r>
+        <w:rPr>
+          <w:rFonts w:ascii="Consolas" w:hAnsi="Consolas"/>
+          <w:sz w:val="20"/>
+          <w:szCs w:val="20"/>
+        </w:rPr>
+        <w:br/>
+      </w:r>
+      <w:proofErr w:type="spellStart"/>
+      <w:r>
+        <w:rPr>
+          <w:rFonts w:ascii="Consolas" w:hAnsi="Consolas"/>
+          <w:sz w:val="20"/>
+          <w:szCs w:val="20"/>
+        </w:rPr>
+        <w:t>user_forename</w:t>
+      </w:r>
+      <w:proofErr w:type="spellEnd"/>
+      <w:r>
+        <w:rPr>
+          <w:rFonts w:ascii="Consolas" w:hAnsi="Consolas"/>
+          <w:sz w:val="20"/>
+          <w:szCs w:val="20"/>
+        </w:rPr>
+        <w:t xml:space="preserve"> VARCHAR(40) NOT NULL,</w:t>
+      </w:r>
+      <w:r>
+        <w:rPr>
+          <w:rFonts w:ascii="Consolas" w:hAnsi="Consolas"/>
+          <w:sz w:val="20"/>
+          <w:szCs w:val="20"/>
+        </w:rPr>
+        <w:br/>
+      </w:r>
+      <w:proofErr w:type="spellStart"/>
+      <w:r>
+        <w:rPr>
+          <w:rFonts w:ascii="Consolas" w:hAnsi="Consolas"/>
+          <w:sz w:val="20"/>
+          <w:szCs w:val="20"/>
+        </w:rPr>
+        <w:t>user_surname</w:t>
+      </w:r>
+      <w:proofErr w:type="spellEnd"/>
+      <w:r>
+        <w:rPr>
+          <w:rFonts w:ascii="Consolas" w:hAnsi="Consolas"/>
+          <w:sz w:val="20"/>
+          <w:szCs w:val="20"/>
+        </w:rPr>
+        <w:t xml:space="preserve"> VARCHAR(40) NOT NULL,</w:t>
+      </w:r>
+      <w:r>
+        <w:rPr>
+          <w:rFonts w:ascii="Consolas" w:hAnsi="Consolas"/>
+          <w:sz w:val="20"/>
+          <w:szCs w:val="20"/>
+        </w:rPr>
+        <w:br/>
+      </w:r>
+      <w:proofErr w:type="spellStart"/>
+      <w:r>
+        <w:rPr>
+          <w:rFonts w:ascii="Consolas" w:hAnsi="Consolas"/>
+          <w:sz w:val="20"/>
+          <w:szCs w:val="20"/>
+        </w:rPr>
+        <w:t>user_hometown</w:t>
+      </w:r>
+      <w:proofErr w:type="spellEnd"/>
+      <w:r>
+        <w:rPr>
+          <w:rFonts w:ascii="Consolas" w:hAnsi="Consolas"/>
+          <w:sz w:val="20"/>
+          <w:szCs w:val="20"/>
+        </w:rPr>
+        <w:t xml:space="preserve"> VARCHAR(50) NOT NULL,</w:t>
+      </w:r>
+      <w:r>
+        <w:rPr>
+          <w:rFonts w:ascii="Consolas" w:hAnsi="Consolas"/>
+          <w:sz w:val="20"/>
+          <w:szCs w:val="20"/>
+        </w:rPr>
+        <w:br/>
+      </w:r>
+      <w:proofErr w:type="spellStart"/>
+      <w:r>
+        <w:rPr>
+          <w:rFonts w:ascii="Consolas" w:hAnsi="Consolas"/>
+          <w:sz w:val="20"/>
+          <w:szCs w:val="20"/>
+        </w:rPr>
+        <w:t>user_gender</w:t>
+      </w:r>
+      <w:proofErr w:type="spellEnd"/>
+      <w:r>
+        <w:rPr>
+          <w:rFonts w:ascii="Consolas" w:hAnsi="Consolas"/>
+          <w:sz w:val="20"/>
+          <w:szCs w:val="20"/>
+        </w:rPr>
+        <w:t xml:space="preserve"> VARCHAR(12) NOT NULL,</w:t>
+      </w:r>
+      <w:r>
+        <w:rPr>
+          <w:rFonts w:ascii="Consolas" w:hAnsi="Consolas"/>
+          <w:sz w:val="20"/>
+          <w:szCs w:val="20"/>
+        </w:rPr>
+        <w:br/>
+      </w:r>
+      <w:proofErr w:type="spellStart"/>
+      <w:r>
+        <w:rPr>
+          <w:rFonts w:ascii="Consolas" w:hAnsi="Consolas"/>
+          <w:sz w:val="20"/>
+          <w:szCs w:val="20"/>
+        </w:rPr>
+        <w:t>relationship_status</w:t>
+      </w:r>
+      <w:proofErr w:type="spellEnd"/>
+      <w:r>
+        <w:rPr>
+          <w:rFonts w:ascii="Consolas" w:hAnsi="Consolas"/>
+          <w:sz w:val="20"/>
+          <w:szCs w:val="20"/>
+        </w:rPr>
+        <w:t xml:space="preserve"> VARCHAR(20) NOT NULL,</w:t>
+      </w:r>
+      <w:r>
+        <w:rPr>
+          <w:rFonts w:ascii="Consolas" w:hAnsi="Consolas"/>
+          <w:sz w:val="20"/>
+          <w:szCs w:val="20"/>
+        </w:rPr>
+        <w:br/>
+      </w:r>
+      <w:proofErr w:type="spellStart"/>
+      <w:r>
+        <w:rPr>
+          <w:rFonts w:ascii="Consolas" w:hAnsi="Consolas"/>
+          <w:sz w:val="20"/>
+          <w:szCs w:val="20"/>
+        </w:rPr>
+        <w:t>user_town_or_city</w:t>
+      </w:r>
+      <w:proofErr w:type="spellEnd"/>
+      <w:r>
+        <w:rPr>
+          <w:rFonts w:ascii="Consolas" w:hAnsi="Consolas"/>
+          <w:sz w:val="20"/>
+          <w:szCs w:val="20"/>
+        </w:rPr>
+        <w:t xml:space="preserve"> VARCHAR(50) NOT NULL,</w:t>
+      </w:r>
+      <w:r>
+        <w:rPr>
+          <w:rFonts w:ascii="Consolas" w:hAnsi="Consolas"/>
+          <w:sz w:val="20"/>
+          <w:szCs w:val="20"/>
+        </w:rPr>
+        <w:br/>
+        <w:t>PRIMARY KEY (</w:t>
+      </w:r>
+      <w:proofErr w:type="spellStart"/>
+      <w:r>
+        <w:rPr>
+          <w:rFonts w:ascii="Consolas" w:hAnsi="Consolas"/>
+          <w:sz w:val="20"/>
+          <w:szCs w:val="20"/>
+        </w:rPr>
+        <w:t>user_id</w:t>
+      </w:r>
+      <w:proofErr w:type="spellEnd"/>
+      <w:r>
+        <w:rPr>
+          <w:rFonts w:ascii="Consolas" w:hAnsi="Consolas"/>
+          <w:sz w:val="20"/>
+          <w:szCs w:val="20"/>
+        </w:rPr>
+        <w:t>)</w:t>
       </w:r>
       <w:r>
         <w:rPr>
@@ -638,51 +1038,97 @@
       <w:pPr>
         <w:rPr>
           <w:rFonts w:ascii="Consolas" w:hAnsi="Consolas"/>
+          <w:sz w:val="20"/>
+          <w:szCs w:val="20"/>
         </w:rPr>
       </w:pPr>
       <w:r>
         <w:rPr>
           <w:rFonts w:ascii="Arial" w:hAnsi="Arial" w:cs="Arial"/>
         </w:rPr>
-        <w:t>The Schools/Universities table was virtually identical to the workplaces table. It too included two primary keys forming a composite key, a foreign key, and the same datatypes (even down to the number of characters for the VARCHARs). This was deliberate, as its function was almost exactly the same: the only difference between the two really was the content for where one table detailed the workplace(s) of each user, the other stated the educational establishments of which they were a part. Such repetition is also arguably a reasonable design choice: it demonstrates consistency in the database, which might arguably reinforce the user’s understanding of the UI.</w:t>
-      </w:r>
-      <w:r>
-        <w:rPr>
-          <w:rFonts w:ascii="Arial" w:hAnsi="Arial" w:cs="Arial"/>
-        </w:rPr>
-        <w:t xml:space="preserve"> Another similarity between this table and the Workplace(s)</w:t>
-      </w:r>
-      <w:r>
-        <w:rPr>
-          <w:rFonts w:ascii="Arial" w:hAnsi="Arial" w:cs="Arial"/>
-        </w:rPr>
-        <w:t xml:space="preserve"> </w:t>
-      </w:r>
-      <w:r>
-        <w:rPr>
-          <w:rFonts w:ascii="Arial" w:hAnsi="Arial" w:cs="Arial"/>
-        </w:rPr>
-        <w:t>(as well as the Users)</w:t>
-      </w:r>
-      <w:r>
-        <w:rPr>
-          <w:rFonts w:ascii="Arial" w:hAnsi="Arial" w:cs="Arial"/>
-        </w:rPr>
-        <w:t xml:space="preserve"> table was the exclusion of a field. And, as was the case for the Workplace(s) table, the date column was the one to be dropped for the same reason as the other two: for the normalisation, it is a necessary inclusion, but for the database, it can be afforded to be ridden of. </w:t>
-      </w:r>
-      <w:r>
-        <w:rPr>
-          <w:rFonts w:ascii="Arial" w:hAnsi="Arial" w:cs="Arial"/>
-        </w:rPr>
-        <w:br/>
-      </w:r>
-      <w:r>
-        <w:rPr>
-          <w:rFonts w:ascii="Consolas" w:hAnsi="Consolas"/>
-          <w:sz w:val="20"/>
-          <w:szCs w:val="20"/>
-        </w:rPr>
-        <w:t>CREATE TABLE isad157_jkinver.schools</w:t>
+        <w:t xml:space="preserve">The Workplace(s) table was the subsequent table created. It wasn’t quite as simple as the Users table as it contained a composite key and a foreign key, both of which were manually programmed in through query statements (rather than by use of the wizard). </w:t>
+      </w:r>
+      <w:r>
+        <w:rPr>
+          <w:rFonts w:ascii="Arial" w:hAnsi="Arial" w:cs="Arial"/>
+        </w:rPr>
+        <w:t>It may have been the case that the ‘constraint’ was unnecessary, but it was seen fit as to better the understanding of coding a foreign key (the understanding being that the foreign key itself was the “</w:t>
+      </w:r>
+      <w:proofErr w:type="spellStart"/>
+      <w:r>
+        <w:rPr>
+          <w:rFonts w:ascii="Arial" w:hAnsi="Arial" w:cs="Arial"/>
+        </w:rPr>
+        <w:t>user_id</w:t>
+      </w:r>
+      <w:proofErr w:type="spellEnd"/>
+      <w:r>
+        <w:rPr>
+          <w:rFonts w:ascii="Arial" w:hAnsi="Arial" w:cs="Arial"/>
+        </w:rPr>
+        <w:t>”, where its ‘name’, if you will, was “</w:t>
+      </w:r>
+      <w:proofErr w:type="spellStart"/>
+      <w:r>
+        <w:rPr>
+          <w:rFonts w:ascii="Arial" w:hAnsi="Arial" w:cs="Arial"/>
+        </w:rPr>
+        <w:t>workplace_user_id</w:t>
+      </w:r>
+      <w:proofErr w:type="spellEnd"/>
+      <w:r>
+        <w:rPr>
+          <w:rFonts w:ascii="Arial" w:hAnsi="Arial" w:cs="Arial"/>
+        </w:rPr>
+        <w:t>”.</w:t>
+      </w:r>
+      <w:r>
+        <w:rPr>
+          <w:rFonts w:ascii="Arial" w:hAnsi="Arial" w:cs="Arial"/>
+        </w:rPr>
+        <w:t xml:space="preserve"> It should be noted that, similar to “</w:t>
+      </w:r>
+      <w:proofErr w:type="spellStart"/>
+      <w:r>
+        <w:rPr>
+          <w:rFonts w:ascii="Arial" w:hAnsi="Arial" w:cs="Arial"/>
+        </w:rPr>
+        <w:t>relationship_status</w:t>
+      </w:r>
+      <w:proofErr w:type="spellEnd"/>
+      <w:r>
+        <w:rPr>
+          <w:rFonts w:ascii="Arial" w:hAnsi="Arial" w:cs="Arial"/>
+        </w:rPr>
+        <w:t>” from the Users table, the “</w:t>
+      </w:r>
+      <w:proofErr w:type="spellStart"/>
+      <w:r>
+        <w:rPr>
+          <w:rFonts w:ascii="Arial" w:hAnsi="Arial" w:cs="Arial"/>
+        </w:rPr>
+        <w:t>user_workplace_date</w:t>
+      </w:r>
+      <w:proofErr w:type="spellEnd"/>
+      <w:r>
+        <w:rPr>
+          <w:rFonts w:ascii="Arial" w:hAnsi="Arial" w:cs="Arial"/>
+        </w:rPr>
+        <w:t>” was dropped completely from the Workplace(s) table. Again, no data was given for the column, rendering it unnecessary as far as the database was concerned, despite its inclusion in the normalisation.</w:t>
+      </w:r>
+      <w:r>
+        <w:rPr>
+          <w:rFonts w:ascii="Arial" w:hAnsi="Arial" w:cs="Arial"/>
+        </w:rPr>
+        <w:br/>
+      </w:r>
+      <w:r>
+        <w:rPr>
+          <w:rFonts w:ascii="Consolas" w:hAnsi="Consolas"/>
+          <w:sz w:val="20"/>
+          <w:szCs w:val="20"/>
+        </w:rPr>
+        <w:t>CREATE TABLE isad157_jkinver.workplaces</w:t>
       </w:r>
       <w:r>
         <w:rPr>
@@ -700,61 +1146,202 @@
           <w:szCs w:val="20"/>
         </w:rPr>
         <w:br/>
-        <w:t>user_id VARCHAR(15) NOT NULL,</w:t>
-      </w:r>
-      <w:r>
-        <w:rPr>
-          <w:rFonts w:ascii="Consolas" w:hAnsi="Consolas"/>
-          <w:sz w:val="20"/>
-          <w:szCs w:val="20"/>
-        </w:rPr>
-        <w:br/>
-        <w:t>user_school_or_uni VARCHAR(60) NOT NULL,</w:t>
-      </w:r>
-      <w:r>
-        <w:rPr>
-          <w:rFonts w:ascii="Consolas" w:hAnsi="Consolas"/>
-          <w:sz w:val="20"/>
-          <w:szCs w:val="20"/>
-        </w:rPr>
-        <w:br/>
-        <w:t>user_school_or_uni_date DATE NOT NULL,</w:t>
-      </w:r>
-      <w:r>
-        <w:rPr>
-          <w:rFonts w:ascii="Consolas" w:hAnsi="Consolas"/>
-          <w:sz w:val="20"/>
-          <w:szCs w:val="20"/>
-        </w:rPr>
-        <w:br/>
-        <w:t>PRIMARY KEY (user_id, user_school_or_uni),</w:t>
-      </w:r>
-      <w:r>
-        <w:rPr>
-          <w:rFonts w:ascii="Consolas" w:hAnsi="Consolas"/>
-          <w:sz w:val="20"/>
-          <w:szCs w:val="20"/>
-        </w:rPr>
-        <w:br/>
-        <w:t>CONSTRAINT school_user_id FOREIGN KEY (user_id)</w:t>
-      </w:r>
-      <w:r>
-        <w:rPr>
-          <w:rFonts w:ascii="Consolas" w:hAnsi="Consolas"/>
-          <w:sz w:val="20"/>
-          <w:szCs w:val="20"/>
-        </w:rPr>
-        <w:br/>
-        <w:t>REFERENCES isad157_jkinver.users (user_id)</w:t>
-      </w:r>
-      <w:r>
-        <w:rPr>
-          <w:rFonts w:ascii="Consolas" w:hAnsi="Consolas"/>
-          <w:sz w:val="20"/>
-          <w:szCs w:val="20"/>
-        </w:rPr>
-        <w:br/>
-        <w:t xml:space="preserve">ON UPDATE CASCADE </w:t>
+      </w:r>
+      <w:proofErr w:type="spellStart"/>
+      <w:r>
+        <w:rPr>
+          <w:rFonts w:ascii="Consolas" w:hAnsi="Consolas"/>
+          <w:sz w:val="20"/>
+          <w:szCs w:val="20"/>
+        </w:rPr>
+        <w:t>user_id</w:t>
+      </w:r>
+      <w:proofErr w:type="spellEnd"/>
+      <w:r>
+        <w:rPr>
+          <w:rFonts w:ascii="Consolas" w:hAnsi="Consolas"/>
+          <w:sz w:val="20"/>
+          <w:szCs w:val="20"/>
+        </w:rPr>
+        <w:t xml:space="preserve"> VARCHAR(15) NOT NULL,</w:t>
+      </w:r>
+      <w:r>
+        <w:rPr>
+          <w:rFonts w:ascii="Consolas" w:hAnsi="Consolas"/>
+          <w:sz w:val="20"/>
+          <w:szCs w:val="20"/>
+        </w:rPr>
+        <w:br/>
+      </w:r>
+      <w:proofErr w:type="spellStart"/>
+      <w:r>
+        <w:rPr>
+          <w:rFonts w:ascii="Consolas" w:hAnsi="Consolas"/>
+          <w:sz w:val="20"/>
+          <w:szCs w:val="20"/>
+        </w:rPr>
+        <w:t>user_workplace</w:t>
+      </w:r>
+      <w:proofErr w:type="spellEnd"/>
+      <w:r>
+        <w:rPr>
+          <w:rFonts w:ascii="Consolas" w:hAnsi="Consolas"/>
+          <w:sz w:val="20"/>
+          <w:szCs w:val="20"/>
+        </w:rPr>
+        <w:t xml:space="preserve"> VARCHAR(60) NOT NULL,</w:t>
+      </w:r>
+      <w:r>
+        <w:rPr>
+          <w:rFonts w:ascii="Consolas" w:hAnsi="Consolas"/>
+          <w:sz w:val="20"/>
+          <w:szCs w:val="20"/>
+        </w:rPr>
+        <w:br/>
+      </w:r>
+      <w:proofErr w:type="spellStart"/>
+      <w:r>
+        <w:rPr>
+          <w:rFonts w:ascii="Consolas" w:hAnsi="Consolas"/>
+          <w:sz w:val="20"/>
+          <w:szCs w:val="20"/>
+        </w:rPr>
+        <w:t>user_workplace_date</w:t>
+      </w:r>
+      <w:proofErr w:type="spellEnd"/>
+      <w:r>
+        <w:rPr>
+          <w:rFonts w:ascii="Consolas" w:hAnsi="Consolas"/>
+          <w:sz w:val="20"/>
+          <w:szCs w:val="20"/>
+        </w:rPr>
+        <w:t xml:space="preserve"> DATE NOT NULL,</w:t>
+      </w:r>
+      <w:r>
+        <w:rPr>
+          <w:rFonts w:ascii="Consolas" w:hAnsi="Consolas"/>
+          <w:sz w:val="20"/>
+          <w:szCs w:val="20"/>
+        </w:rPr>
+        <w:br/>
+        <w:t>PRIMARY KEY (</w:t>
+      </w:r>
+      <w:proofErr w:type="spellStart"/>
+      <w:r>
+        <w:rPr>
+          <w:rFonts w:ascii="Consolas" w:hAnsi="Consolas"/>
+          <w:sz w:val="20"/>
+          <w:szCs w:val="20"/>
+        </w:rPr>
+        <w:t>user_id</w:t>
+      </w:r>
+      <w:proofErr w:type="spellEnd"/>
+      <w:r>
+        <w:rPr>
+          <w:rFonts w:ascii="Consolas" w:hAnsi="Consolas"/>
+          <w:sz w:val="20"/>
+          <w:szCs w:val="20"/>
+        </w:rPr>
+        <w:t xml:space="preserve">, </w:t>
+      </w:r>
+      <w:proofErr w:type="spellStart"/>
+      <w:r>
+        <w:rPr>
+          <w:rFonts w:ascii="Consolas" w:hAnsi="Consolas"/>
+          <w:sz w:val="20"/>
+          <w:szCs w:val="20"/>
+        </w:rPr>
+        <w:t>user_workplace</w:t>
+      </w:r>
+      <w:proofErr w:type="spellEnd"/>
+      <w:r>
+        <w:rPr>
+          <w:rFonts w:ascii="Consolas" w:hAnsi="Consolas"/>
+          <w:sz w:val="20"/>
+          <w:szCs w:val="20"/>
+        </w:rPr>
+        <w:t>),</w:t>
+      </w:r>
+      <w:r>
+        <w:rPr>
+          <w:rFonts w:ascii="Consolas" w:hAnsi="Consolas"/>
+          <w:sz w:val="20"/>
+          <w:szCs w:val="20"/>
+        </w:rPr>
+        <w:br/>
+        <w:t xml:space="preserve">CONSTRAINT </w:t>
+      </w:r>
+      <w:proofErr w:type="spellStart"/>
+      <w:r>
+        <w:rPr>
+          <w:rFonts w:ascii="Consolas" w:hAnsi="Consolas"/>
+          <w:sz w:val="20"/>
+          <w:szCs w:val="20"/>
+        </w:rPr>
+        <w:t>workplace_user_id</w:t>
+      </w:r>
+      <w:proofErr w:type="spellEnd"/>
+      <w:r>
+        <w:rPr>
+          <w:rFonts w:ascii="Consolas" w:hAnsi="Consolas"/>
+          <w:sz w:val="20"/>
+          <w:szCs w:val="20"/>
+        </w:rPr>
+        <w:t xml:space="preserve"> FOREIGN KEY (</w:t>
+      </w:r>
+      <w:proofErr w:type="spellStart"/>
+      <w:r>
+        <w:rPr>
+          <w:rFonts w:ascii="Consolas" w:hAnsi="Consolas"/>
+          <w:sz w:val="20"/>
+          <w:szCs w:val="20"/>
+        </w:rPr>
+        <w:t>user_id</w:t>
+      </w:r>
+      <w:proofErr w:type="spellEnd"/>
+      <w:r>
+        <w:rPr>
+          <w:rFonts w:ascii="Consolas" w:hAnsi="Consolas"/>
+          <w:sz w:val="20"/>
+          <w:szCs w:val="20"/>
+        </w:rPr>
+        <w:t>)</w:t>
+      </w:r>
+      <w:r>
+        <w:rPr>
+          <w:rFonts w:ascii="Consolas" w:hAnsi="Consolas"/>
+          <w:sz w:val="20"/>
+          <w:szCs w:val="20"/>
+        </w:rPr>
+        <w:br/>
+        <w:t>REFERENCES isad157_jkinver.users(</w:t>
+      </w:r>
+      <w:proofErr w:type="spellStart"/>
+      <w:r>
+        <w:rPr>
+          <w:rFonts w:ascii="Consolas" w:hAnsi="Consolas"/>
+          <w:sz w:val="20"/>
+          <w:szCs w:val="20"/>
+        </w:rPr>
+        <w:t>user_id</w:t>
+      </w:r>
+      <w:proofErr w:type="spellEnd"/>
+      <w:r>
+        <w:rPr>
+          <w:rFonts w:ascii="Consolas" w:hAnsi="Consolas"/>
+          <w:sz w:val="20"/>
+          <w:szCs w:val="20"/>
+        </w:rPr>
+        <w:t>)</w:t>
+      </w:r>
+      <w:r>
+        <w:rPr>
+          <w:rFonts w:ascii="Consolas" w:hAnsi="Consolas"/>
+          <w:sz w:val="20"/>
+          <w:szCs w:val="20"/>
+        </w:rPr>
+        <w:br/>
+        <w:t>ON UPDATE CASCADE</w:t>
       </w:r>
       <w:r>
         <w:rPr>
@@ -779,110 +1366,265 @@
       <w:pPr>
         <w:rPr>
           <w:rFonts w:ascii="Consolas" w:hAnsi="Consolas"/>
-          <w:sz w:val="20"/>
-          <w:szCs w:val="20"/>
         </w:rPr>
       </w:pPr>
       <w:r>
         <w:rPr>
           <w:rFonts w:ascii="Arial" w:hAnsi="Arial" w:cs="Arial"/>
         </w:rPr>
-        <w:t xml:space="preserve">The User-Friend Link table was arguably the simplest table to create. It only had two fields, </w:t>
-      </w:r>
-      <w:r>
-        <w:rPr>
-          <w:rFonts w:ascii="Arial" w:hAnsi="Arial" w:cs="Arial"/>
-        </w:rPr>
-        <w:t xml:space="preserve">both of which formed a composite key and </w:t>
-      </w:r>
-      <w:r>
-        <w:rPr>
-          <w:rFonts w:ascii="Arial" w:hAnsi="Arial" w:cs="Arial"/>
-        </w:rPr>
-        <w:t xml:space="preserve">one of which was a foreign key, and the only datatype used for it was, again, VARCHAR. Though initially it was thought of as a good idea to make both fields foreign keys so as to link the now-removed Friends table to the others, it was realised (with the removal of the Friends table) that only the user_id needed to be a foreign key, as that would be enough to link the User-Friend Link table to the other tables. The former Friends table had no link otherwise, but with the dataset not actually containing a </w:t>
-      </w:r>
-      <w:r>
-        <w:rPr>
-          <w:rFonts w:ascii="Arial" w:hAnsi="Arial" w:cs="Arial"/>
+        <w:t>The Schools/Universities table was virtually identical to the workplaces table. It too included two primary keys forming a composite key, a foreign key, and the same datatypes (even down to the number of characters for the VARCHARs). This was deliberate, as its function was almost exactly the same: the only difference between the two really was the content for where one table detailed the workplace(s) of each user, the other stated the educational establishments of which they were a part. Such repetition is also arguably a reasonable design choice: it demonstrates consistency in the database, which might arguably reinforce the user’s understanding of the UI.</w:t>
+      </w:r>
+      <w:r>
+        <w:rPr>
+          <w:rFonts w:ascii="Arial" w:hAnsi="Arial" w:cs="Arial"/>
+        </w:rPr>
+        <w:t xml:space="preserve"> Another similarity between this table and the Workplace(s)</w:t>
+      </w:r>
+      <w:r>
+        <w:rPr>
+          <w:rFonts w:ascii="Arial" w:hAnsi="Arial" w:cs="Arial"/>
+        </w:rPr>
+        <w:t xml:space="preserve"> </w:t>
+      </w:r>
+      <w:r>
+        <w:rPr>
+          <w:rFonts w:ascii="Arial" w:hAnsi="Arial" w:cs="Arial"/>
+        </w:rPr>
+        <w:t xml:space="preserve">(as well as the Users) table was the exclusion of a field. And, as was the case for the Workplace(s) table, the date column was the one to be dropped for the same reason as the other two: for the normalisation, it is a necessary inclusion, but for the database, it can be afforded to be ridden of. </w:t>
+      </w:r>
+      <w:r>
+        <w:rPr>
+          <w:rFonts w:ascii="Arial" w:hAnsi="Arial" w:cs="Arial"/>
+        </w:rPr>
+        <w:br/>
+      </w:r>
+      <w:r>
+        <w:rPr>
+          <w:rFonts w:ascii="Consolas" w:hAnsi="Consolas"/>
+          <w:sz w:val="20"/>
+          <w:szCs w:val="20"/>
+        </w:rPr>
+        <w:t>CREATE TABLE isad157_jkinver.schools</w:t>
+      </w:r>
+      <w:r>
+        <w:rPr>
+          <w:rFonts w:ascii="Consolas" w:hAnsi="Consolas"/>
+          <w:sz w:val="20"/>
+          <w:szCs w:val="20"/>
+        </w:rPr>
+        <w:br/>
+        <w:t>(</w:t>
+      </w:r>
+      <w:r>
+        <w:rPr>
+          <w:rFonts w:ascii="Consolas" w:hAnsi="Consolas"/>
+          <w:sz w:val="20"/>
+          <w:szCs w:val="20"/>
+        </w:rPr>
+        <w:br/>
+      </w:r>
+      <w:proofErr w:type="spellStart"/>
+      <w:r>
+        <w:rPr>
+          <w:rFonts w:ascii="Consolas" w:hAnsi="Consolas"/>
+          <w:sz w:val="20"/>
+          <w:szCs w:val="20"/>
+        </w:rPr>
+        <w:t>user_id</w:t>
+      </w:r>
+      <w:proofErr w:type="spellEnd"/>
+      <w:r>
+        <w:rPr>
+          <w:rFonts w:ascii="Consolas" w:hAnsi="Consolas"/>
+          <w:sz w:val="20"/>
+          <w:szCs w:val="20"/>
+        </w:rPr>
+        <w:t xml:space="preserve"> VARCHAR(15) NOT NULL,</w:t>
+      </w:r>
+      <w:r>
+        <w:rPr>
+          <w:rFonts w:ascii="Consolas" w:hAnsi="Consolas"/>
+          <w:sz w:val="20"/>
+          <w:szCs w:val="20"/>
+        </w:rPr>
+        <w:br/>
+      </w:r>
+      <w:proofErr w:type="spellStart"/>
+      <w:r>
+        <w:rPr>
+          <w:rFonts w:ascii="Consolas" w:hAnsi="Consolas"/>
+          <w:sz w:val="20"/>
+          <w:szCs w:val="20"/>
+        </w:rPr>
+        <w:t>user_school_or_uni</w:t>
+      </w:r>
+      <w:proofErr w:type="spellEnd"/>
+      <w:r>
+        <w:rPr>
+          <w:rFonts w:ascii="Consolas" w:hAnsi="Consolas"/>
+          <w:sz w:val="20"/>
+          <w:szCs w:val="20"/>
+        </w:rPr>
+        <w:t xml:space="preserve"> VARCHAR(60) NOT NULL,</w:t>
+      </w:r>
+      <w:r>
+        <w:rPr>
+          <w:rFonts w:ascii="Consolas" w:hAnsi="Consolas"/>
+          <w:sz w:val="20"/>
+          <w:szCs w:val="20"/>
+        </w:rPr>
+        <w:br/>
+      </w:r>
+      <w:proofErr w:type="spellStart"/>
+      <w:r>
+        <w:rPr>
+          <w:rFonts w:ascii="Consolas" w:hAnsi="Consolas"/>
+          <w:sz w:val="20"/>
+          <w:szCs w:val="20"/>
+        </w:rPr>
+        <w:t>user_school_or_uni_date</w:t>
+      </w:r>
+      <w:proofErr w:type="spellEnd"/>
+      <w:r>
+        <w:rPr>
+          <w:rFonts w:ascii="Consolas" w:hAnsi="Consolas"/>
+          <w:sz w:val="20"/>
+          <w:szCs w:val="20"/>
+        </w:rPr>
+        <w:t xml:space="preserve"> DATE NOT NULL,</w:t>
+      </w:r>
+      <w:r>
+        <w:rPr>
+          <w:rFonts w:ascii="Consolas" w:hAnsi="Consolas"/>
+          <w:sz w:val="20"/>
+          <w:szCs w:val="20"/>
+        </w:rPr>
+        <w:br/>
+        <w:t>PRIMARY KEY (</w:t>
+      </w:r>
+      <w:proofErr w:type="spellStart"/>
+      <w:r>
+        <w:rPr>
+          <w:rFonts w:ascii="Consolas" w:hAnsi="Consolas"/>
+          <w:sz w:val="20"/>
+          <w:szCs w:val="20"/>
+        </w:rPr>
+        <w:t>user_id</w:t>
+      </w:r>
+      <w:proofErr w:type="spellEnd"/>
+      <w:r>
+        <w:rPr>
+          <w:rFonts w:ascii="Consolas" w:hAnsi="Consolas"/>
+          <w:sz w:val="20"/>
+          <w:szCs w:val="20"/>
+        </w:rPr>
+        <w:t xml:space="preserve">, </w:t>
+      </w:r>
+      <w:proofErr w:type="spellStart"/>
+      <w:r>
+        <w:rPr>
+          <w:rFonts w:ascii="Consolas" w:hAnsi="Consolas"/>
+          <w:sz w:val="20"/>
+          <w:szCs w:val="20"/>
+        </w:rPr>
+        <w:t>user_school_or_uni</w:t>
+      </w:r>
+      <w:proofErr w:type="spellEnd"/>
+      <w:r>
+        <w:rPr>
+          <w:rFonts w:ascii="Consolas" w:hAnsi="Consolas"/>
+          <w:sz w:val="20"/>
+          <w:szCs w:val="20"/>
+        </w:rPr>
+        <w:t>),</w:t>
+      </w:r>
+      <w:r>
+        <w:rPr>
+          <w:rFonts w:ascii="Consolas" w:hAnsi="Consolas"/>
+          <w:sz w:val="20"/>
+          <w:szCs w:val="20"/>
+        </w:rPr>
+        <w:br/>
+        <w:t xml:space="preserve">CONSTRAINT </w:t>
+      </w:r>
+      <w:proofErr w:type="spellStart"/>
+      <w:r>
+        <w:rPr>
+          <w:rFonts w:ascii="Consolas" w:hAnsi="Consolas"/>
+          <w:sz w:val="20"/>
+          <w:szCs w:val="20"/>
+        </w:rPr>
+        <w:t>school_user_id</w:t>
+      </w:r>
+      <w:proofErr w:type="spellEnd"/>
+      <w:r>
+        <w:rPr>
+          <w:rFonts w:ascii="Consolas" w:hAnsi="Consolas"/>
+          <w:sz w:val="20"/>
+          <w:szCs w:val="20"/>
+        </w:rPr>
+        <w:t xml:space="preserve"> FOREIGN KEY (</w:t>
+      </w:r>
+      <w:proofErr w:type="spellStart"/>
+      <w:r>
+        <w:rPr>
+          <w:rFonts w:ascii="Consolas" w:hAnsi="Consolas"/>
+          <w:sz w:val="20"/>
+          <w:szCs w:val="20"/>
+        </w:rPr>
+        <w:t>user_id</w:t>
+      </w:r>
+      <w:proofErr w:type="spellEnd"/>
+      <w:r>
+        <w:rPr>
+          <w:rFonts w:ascii="Consolas" w:hAnsi="Consolas"/>
+          <w:sz w:val="20"/>
+          <w:szCs w:val="20"/>
+        </w:rPr>
+        <w:t>)</w:t>
+      </w:r>
+      <w:r>
+        <w:rPr>
+          <w:rFonts w:ascii="Consolas" w:hAnsi="Consolas"/>
+          <w:sz w:val="20"/>
+          <w:szCs w:val="20"/>
+        </w:rPr>
+        <w:br/>
+        <w:t>REFERENCES isad157_jkinver.users (</w:t>
+      </w:r>
+      <w:proofErr w:type="spellStart"/>
+      <w:r>
+        <w:rPr>
+          <w:rFonts w:ascii="Consolas" w:hAnsi="Consolas"/>
+          <w:sz w:val="20"/>
+          <w:szCs w:val="20"/>
+        </w:rPr>
+        <w:t>user_id</w:t>
+      </w:r>
+      <w:proofErr w:type="spellEnd"/>
+      <w:r>
+        <w:rPr>
+          <w:rFonts w:ascii="Consolas" w:hAnsi="Consolas"/>
+          <w:sz w:val="20"/>
+          <w:szCs w:val="20"/>
+        </w:rPr>
+        <w:t>)</w:t>
+      </w:r>
+      <w:r>
+        <w:rPr>
+          <w:rFonts w:ascii="Consolas" w:hAnsi="Consolas"/>
+          <w:sz w:val="20"/>
+          <w:szCs w:val="20"/>
+        </w:rPr>
+        <w:br/>
+      </w:r>
+      <w:r>
+        <w:rPr>
+          <w:rFonts w:ascii="Consolas" w:hAnsi="Consolas"/>
+          <w:sz w:val="20"/>
+          <w:szCs w:val="20"/>
         </w:rPr>
         <w:lastRenderedPageBreak/>
-        <w:t xml:space="preserve">separate file for friends’ IDs, forenames, and surnames (on account of the significant point that friends are themselves considered users for this database), it was arguably an unnecessary inclusion, despite its place in the normalisation. Hence, the table was dropped. This is also the reason for the somewhat strange naming of this table compared to the others. </w:t>
-      </w:r>
-      <w:r>
-        <w:rPr>
-          <w:rFonts w:ascii="Arial" w:hAnsi="Arial" w:cs="Arial"/>
-        </w:rPr>
-        <w:br/>
-      </w:r>
-      <w:r>
-        <w:rPr>
-          <w:rFonts w:ascii="Consolas" w:hAnsi="Consolas"/>
-          <w:sz w:val="20"/>
-          <w:szCs w:val="20"/>
-        </w:rPr>
-        <w:t>CREATE TABLE isad157_jkinver.user_friend_link</w:t>
-      </w:r>
-      <w:r>
-        <w:rPr>
-          <w:rFonts w:ascii="Consolas" w:hAnsi="Consolas"/>
-          <w:sz w:val="20"/>
-          <w:szCs w:val="20"/>
-        </w:rPr>
-        <w:br/>
-        <w:t>(</w:t>
-      </w:r>
-      <w:r>
-        <w:rPr>
-          <w:rFonts w:ascii="Consolas" w:hAnsi="Consolas"/>
-          <w:sz w:val="20"/>
-          <w:szCs w:val="20"/>
-        </w:rPr>
-        <w:br/>
-        <w:t>user_id VARCHAR(15) NOT NULL,</w:t>
-      </w:r>
-      <w:r>
-        <w:rPr>
-          <w:rFonts w:ascii="Consolas" w:hAnsi="Consolas"/>
-          <w:sz w:val="20"/>
-          <w:szCs w:val="20"/>
-        </w:rPr>
-        <w:br/>
-        <w:t>friend_id VARCHAR(15) NOT NULL,</w:t>
-      </w:r>
-      <w:r>
-        <w:rPr>
-          <w:rFonts w:ascii="Consolas" w:hAnsi="Consolas"/>
-          <w:sz w:val="20"/>
-          <w:szCs w:val="20"/>
-        </w:rPr>
-        <w:br/>
-        <w:t>PRIMARY KEY (user_id, friend_id),</w:t>
-      </w:r>
-      <w:r>
-        <w:rPr>
-          <w:rFonts w:ascii="Consolas" w:hAnsi="Consolas"/>
-          <w:sz w:val="20"/>
-          <w:szCs w:val="20"/>
-        </w:rPr>
-        <w:br/>
-        <w:t>CONSTRAINT link_user_id FOREIGN KEY (user_id)</w:t>
-      </w:r>
-      <w:r>
-        <w:rPr>
-          <w:rFonts w:ascii="Consolas" w:hAnsi="Consolas"/>
-          <w:sz w:val="20"/>
-          <w:szCs w:val="20"/>
-        </w:rPr>
-        <w:br/>
-        <w:t>REFERENCES isad157_jkinver.users (user_id)</w:t>
-      </w:r>
-      <w:r>
-        <w:rPr>
-          <w:rFonts w:ascii="Consolas" w:hAnsi="Consolas"/>
-          <w:sz w:val="20"/>
-          <w:szCs w:val="20"/>
-        </w:rPr>
-        <w:br/>
         <w:t xml:space="preserve">ON UPDATE CASCADE </w:t>
       </w:r>
       <w:r>
@@ -893,14 +1635,6 @@
         </w:rPr>
         <w:br/>
         <w:t>ON DELETE CASCADE</w:t>
-      </w:r>
-      <w:r>
-        <w:rPr>
-          <w:rFonts w:ascii="Consolas" w:hAnsi="Consolas"/>
-          <w:sz w:val="20"/>
-          <w:szCs w:val="20"/>
-        </w:rPr>
-        <w:t xml:space="preserve"> </w:t>
       </w:r>
       <w:r>
         <w:rPr>
@@ -915,6 +1649,266 @@
     <w:p>
       <w:pPr>
         <w:rPr>
+          <w:rFonts w:ascii="Consolas" w:hAnsi="Consolas"/>
+          <w:sz w:val="20"/>
+          <w:szCs w:val="20"/>
+        </w:rPr>
+      </w:pPr>
+      <w:r>
+        <w:rPr>
+          <w:rFonts w:ascii="Arial" w:hAnsi="Arial" w:cs="Arial"/>
+        </w:rPr>
+        <w:t xml:space="preserve">The User-Friend Link table was arguably the simplest table to create. It only had two fields, </w:t>
+      </w:r>
+      <w:r>
+        <w:rPr>
+          <w:rFonts w:ascii="Arial" w:hAnsi="Arial" w:cs="Arial"/>
+        </w:rPr>
+        <w:t xml:space="preserve">both of which formed a composite key and </w:t>
+      </w:r>
+      <w:r>
+        <w:rPr>
+          <w:rFonts w:ascii="Arial" w:hAnsi="Arial" w:cs="Arial"/>
+        </w:rPr>
+        <w:t xml:space="preserve">one of which was a foreign key, and the only datatype used for it was, again, VARCHAR. Though initially it was thought of as a good idea to make both fields foreign keys so as to link the now-removed Friends table to the others, it was realised (with the removal of the Friends table) that only the </w:t>
+      </w:r>
+      <w:proofErr w:type="spellStart"/>
+      <w:r>
+        <w:rPr>
+          <w:rFonts w:ascii="Arial" w:hAnsi="Arial" w:cs="Arial"/>
+        </w:rPr>
+        <w:t>user_id</w:t>
+      </w:r>
+      <w:proofErr w:type="spellEnd"/>
+      <w:r>
+        <w:rPr>
+          <w:rFonts w:ascii="Arial" w:hAnsi="Arial" w:cs="Arial"/>
+        </w:rPr>
+        <w:t xml:space="preserve"> needed to be a foreign key, as that would be enough to link the User-Friend Link table to the other tables. The former Friends table had no link otherwise, but with the dataset not actually containing a separate file for friends’ IDs, forenames, and surnames (on account of the significant point that friends are themselves considered users for this database), it was arguably an unnecessary inclusion, despite its place in the normalisation. Hence, the table was dropped. This is also the reason for the somewhat strange naming of this table compared to the others. </w:t>
+      </w:r>
+      <w:r>
+        <w:rPr>
+          <w:rFonts w:ascii="Arial" w:hAnsi="Arial" w:cs="Arial"/>
+        </w:rPr>
+        <w:br/>
+      </w:r>
+      <w:r>
+        <w:rPr>
+          <w:rFonts w:ascii="Consolas" w:hAnsi="Consolas"/>
+          <w:sz w:val="20"/>
+          <w:szCs w:val="20"/>
+        </w:rPr>
+        <w:t>CREATE TABLE isad157_jkinver.user_friend_link</w:t>
+      </w:r>
+      <w:r>
+        <w:rPr>
+          <w:rFonts w:ascii="Consolas" w:hAnsi="Consolas"/>
+          <w:sz w:val="20"/>
+          <w:szCs w:val="20"/>
+        </w:rPr>
+        <w:br/>
+        <w:t>(</w:t>
+      </w:r>
+      <w:r>
+        <w:rPr>
+          <w:rFonts w:ascii="Consolas" w:hAnsi="Consolas"/>
+          <w:sz w:val="20"/>
+          <w:szCs w:val="20"/>
+        </w:rPr>
+        <w:br/>
+      </w:r>
+      <w:proofErr w:type="spellStart"/>
+      <w:r>
+        <w:rPr>
+          <w:rFonts w:ascii="Consolas" w:hAnsi="Consolas"/>
+          <w:sz w:val="20"/>
+          <w:szCs w:val="20"/>
+        </w:rPr>
+        <w:t>user_id</w:t>
+      </w:r>
+      <w:proofErr w:type="spellEnd"/>
+      <w:r>
+        <w:rPr>
+          <w:rFonts w:ascii="Consolas" w:hAnsi="Consolas"/>
+          <w:sz w:val="20"/>
+          <w:szCs w:val="20"/>
+        </w:rPr>
+        <w:t xml:space="preserve"> VARCHAR(15) NOT NULL,</w:t>
+      </w:r>
+      <w:r>
+        <w:rPr>
+          <w:rFonts w:ascii="Consolas" w:hAnsi="Consolas"/>
+          <w:sz w:val="20"/>
+          <w:szCs w:val="20"/>
+        </w:rPr>
+        <w:br/>
+      </w:r>
+      <w:proofErr w:type="spellStart"/>
+      <w:r>
+        <w:rPr>
+          <w:rFonts w:ascii="Consolas" w:hAnsi="Consolas"/>
+          <w:sz w:val="20"/>
+          <w:szCs w:val="20"/>
+        </w:rPr>
+        <w:t>friend_id</w:t>
+      </w:r>
+      <w:proofErr w:type="spellEnd"/>
+      <w:r>
+        <w:rPr>
+          <w:rFonts w:ascii="Consolas" w:hAnsi="Consolas"/>
+          <w:sz w:val="20"/>
+          <w:szCs w:val="20"/>
+        </w:rPr>
+        <w:t xml:space="preserve"> VARCHAR(15) NOT NULL,</w:t>
+      </w:r>
+      <w:r>
+        <w:rPr>
+          <w:rFonts w:ascii="Consolas" w:hAnsi="Consolas"/>
+          <w:sz w:val="20"/>
+          <w:szCs w:val="20"/>
+        </w:rPr>
+        <w:br/>
+        <w:t>PRIMARY KEY (</w:t>
+      </w:r>
+      <w:proofErr w:type="spellStart"/>
+      <w:r>
+        <w:rPr>
+          <w:rFonts w:ascii="Consolas" w:hAnsi="Consolas"/>
+          <w:sz w:val="20"/>
+          <w:szCs w:val="20"/>
+        </w:rPr>
+        <w:t>user_id</w:t>
+      </w:r>
+      <w:proofErr w:type="spellEnd"/>
+      <w:r>
+        <w:rPr>
+          <w:rFonts w:ascii="Consolas" w:hAnsi="Consolas"/>
+          <w:sz w:val="20"/>
+          <w:szCs w:val="20"/>
+        </w:rPr>
+        <w:t xml:space="preserve">, </w:t>
+      </w:r>
+      <w:proofErr w:type="spellStart"/>
+      <w:r>
+        <w:rPr>
+          <w:rFonts w:ascii="Consolas" w:hAnsi="Consolas"/>
+          <w:sz w:val="20"/>
+          <w:szCs w:val="20"/>
+        </w:rPr>
+        <w:t>friend_id</w:t>
+      </w:r>
+      <w:proofErr w:type="spellEnd"/>
+      <w:r>
+        <w:rPr>
+          <w:rFonts w:ascii="Consolas" w:hAnsi="Consolas"/>
+          <w:sz w:val="20"/>
+          <w:szCs w:val="20"/>
+        </w:rPr>
+        <w:t>),</w:t>
+      </w:r>
+      <w:r>
+        <w:rPr>
+          <w:rFonts w:ascii="Consolas" w:hAnsi="Consolas"/>
+          <w:sz w:val="20"/>
+          <w:szCs w:val="20"/>
+        </w:rPr>
+        <w:br/>
+        <w:t xml:space="preserve">CONSTRAINT </w:t>
+      </w:r>
+      <w:proofErr w:type="spellStart"/>
+      <w:r>
+        <w:rPr>
+          <w:rFonts w:ascii="Consolas" w:hAnsi="Consolas"/>
+          <w:sz w:val="20"/>
+          <w:szCs w:val="20"/>
+        </w:rPr>
+        <w:t>link_user_id</w:t>
+      </w:r>
+      <w:proofErr w:type="spellEnd"/>
+      <w:r>
+        <w:rPr>
+          <w:rFonts w:ascii="Consolas" w:hAnsi="Consolas"/>
+          <w:sz w:val="20"/>
+          <w:szCs w:val="20"/>
+        </w:rPr>
+        <w:t xml:space="preserve"> FOREIGN KEY (</w:t>
+      </w:r>
+      <w:proofErr w:type="spellStart"/>
+      <w:r>
+        <w:rPr>
+          <w:rFonts w:ascii="Consolas" w:hAnsi="Consolas"/>
+          <w:sz w:val="20"/>
+          <w:szCs w:val="20"/>
+        </w:rPr>
+        <w:t>user_id</w:t>
+      </w:r>
+      <w:proofErr w:type="spellEnd"/>
+      <w:r>
+        <w:rPr>
+          <w:rFonts w:ascii="Consolas" w:hAnsi="Consolas"/>
+          <w:sz w:val="20"/>
+          <w:szCs w:val="20"/>
+        </w:rPr>
+        <w:t>)</w:t>
+      </w:r>
+      <w:r>
+        <w:rPr>
+          <w:rFonts w:ascii="Consolas" w:hAnsi="Consolas"/>
+          <w:sz w:val="20"/>
+          <w:szCs w:val="20"/>
+        </w:rPr>
+        <w:br/>
+        <w:t>REFERENCES isad157_jkinver.users (</w:t>
+      </w:r>
+      <w:proofErr w:type="spellStart"/>
+      <w:r>
+        <w:rPr>
+          <w:rFonts w:ascii="Consolas" w:hAnsi="Consolas"/>
+          <w:sz w:val="20"/>
+          <w:szCs w:val="20"/>
+        </w:rPr>
+        <w:t>user_id</w:t>
+      </w:r>
+      <w:proofErr w:type="spellEnd"/>
+      <w:r>
+        <w:rPr>
+          <w:rFonts w:ascii="Consolas" w:hAnsi="Consolas"/>
+          <w:sz w:val="20"/>
+          <w:szCs w:val="20"/>
+        </w:rPr>
+        <w:t>)</w:t>
+      </w:r>
+      <w:r>
+        <w:rPr>
+          <w:rFonts w:ascii="Consolas" w:hAnsi="Consolas"/>
+          <w:sz w:val="20"/>
+          <w:szCs w:val="20"/>
+        </w:rPr>
+        <w:br/>
+        <w:t xml:space="preserve">ON UPDATE CASCADE </w:t>
+      </w:r>
+      <w:r>
+        <w:rPr>
+          <w:rFonts w:ascii="Consolas" w:hAnsi="Consolas"/>
+          <w:sz w:val="20"/>
+          <w:szCs w:val="20"/>
+        </w:rPr>
+        <w:br/>
+        <w:t xml:space="preserve">ON DELETE CASCADE </w:t>
+      </w:r>
+      <w:r>
+        <w:rPr>
+          <w:rFonts w:ascii="Consolas" w:hAnsi="Consolas"/>
+          <w:sz w:val="20"/>
+          <w:szCs w:val="20"/>
+        </w:rPr>
+        <w:br/>
+        <w:t>);</w:t>
+      </w:r>
+    </w:p>
+    <w:p>
+      <w:pPr>
+        <w:rPr>
           <w:rFonts w:ascii="Arial" w:hAnsi="Arial" w:cs="Arial"/>
           <w:color w:val="ED7D31" w:themeColor="accent2"/>
           <w:sz w:val="24"/>
@@ -969,34 +1963,103 @@
           <w:szCs w:val="20"/>
         </w:rPr>
         <w:br/>
-        <w:t>friend_id VARCHAR(15) NOT NULL,</w:t>
-      </w:r>
-      <w:r>
-        <w:rPr>
-          <w:rFonts w:ascii="Consolas" w:hAnsi="Consolas"/>
-          <w:sz w:val="20"/>
-          <w:szCs w:val="20"/>
-        </w:rPr>
-        <w:br/>
-        <w:t>friend_forename VARCHAR(40) NOT NULL,</w:t>
-      </w:r>
-      <w:r>
-        <w:rPr>
-          <w:rFonts w:ascii="Consolas" w:hAnsi="Consolas"/>
-          <w:sz w:val="20"/>
-          <w:szCs w:val="20"/>
-        </w:rPr>
-        <w:br/>
-        <w:t>friend_surname VARCHAR(40) NOT NULL,</w:t>
-      </w:r>
-      <w:r>
-        <w:rPr>
-          <w:rFonts w:ascii="Consolas" w:hAnsi="Consolas"/>
-          <w:sz w:val="20"/>
-          <w:szCs w:val="20"/>
-        </w:rPr>
-        <w:br/>
-        <w:t>PRIMARY KEY (friend_id)</w:t>
+      </w:r>
+      <w:proofErr w:type="spellStart"/>
+      <w:r>
+        <w:rPr>
+          <w:rFonts w:ascii="Consolas" w:hAnsi="Consolas"/>
+          <w:sz w:val="20"/>
+          <w:szCs w:val="20"/>
+        </w:rPr>
+        <w:t>friend_id</w:t>
+      </w:r>
+      <w:proofErr w:type="spellEnd"/>
+      <w:r>
+        <w:rPr>
+          <w:rFonts w:ascii="Consolas" w:hAnsi="Consolas"/>
+          <w:sz w:val="20"/>
+          <w:szCs w:val="20"/>
+        </w:rPr>
+        <w:t xml:space="preserve"> VARCHAR(15) NOT NULL,</w:t>
+      </w:r>
+      <w:r>
+        <w:rPr>
+          <w:rFonts w:ascii="Consolas" w:hAnsi="Consolas"/>
+          <w:sz w:val="20"/>
+          <w:szCs w:val="20"/>
+        </w:rPr>
+        <w:br/>
+      </w:r>
+      <w:proofErr w:type="spellStart"/>
+      <w:r>
+        <w:rPr>
+          <w:rFonts w:ascii="Consolas" w:hAnsi="Consolas"/>
+          <w:sz w:val="20"/>
+          <w:szCs w:val="20"/>
+        </w:rPr>
+        <w:t>friend_forename</w:t>
+      </w:r>
+      <w:proofErr w:type="spellEnd"/>
+      <w:r>
+        <w:rPr>
+          <w:rFonts w:ascii="Consolas" w:hAnsi="Consolas"/>
+          <w:sz w:val="20"/>
+          <w:szCs w:val="20"/>
+        </w:rPr>
+        <w:t xml:space="preserve"> VARCHAR(40) NOT NULL,</w:t>
+      </w:r>
+      <w:r>
+        <w:rPr>
+          <w:rFonts w:ascii="Consolas" w:hAnsi="Consolas"/>
+          <w:sz w:val="20"/>
+          <w:szCs w:val="20"/>
+        </w:rPr>
+        <w:br/>
+      </w:r>
+      <w:proofErr w:type="spellStart"/>
+      <w:r>
+        <w:rPr>
+          <w:rFonts w:ascii="Consolas" w:hAnsi="Consolas"/>
+          <w:sz w:val="20"/>
+          <w:szCs w:val="20"/>
+        </w:rPr>
+        <w:t>friend_surname</w:t>
+      </w:r>
+      <w:proofErr w:type="spellEnd"/>
+      <w:r>
+        <w:rPr>
+          <w:rFonts w:ascii="Consolas" w:hAnsi="Consolas"/>
+          <w:sz w:val="20"/>
+          <w:szCs w:val="20"/>
+        </w:rPr>
+        <w:t xml:space="preserve"> VARCHAR(40) NOT NULL,</w:t>
+      </w:r>
+      <w:r>
+        <w:rPr>
+          <w:rFonts w:ascii="Consolas" w:hAnsi="Consolas"/>
+          <w:sz w:val="20"/>
+          <w:szCs w:val="20"/>
+        </w:rPr>
+        <w:br/>
+        <w:t>PRIMARY KEY (</w:t>
+      </w:r>
+      <w:proofErr w:type="spellStart"/>
+      <w:r>
+        <w:rPr>
+          <w:rFonts w:ascii="Consolas" w:hAnsi="Consolas"/>
+          <w:sz w:val="20"/>
+          <w:szCs w:val="20"/>
+        </w:rPr>
+        <w:t>friend_id</w:t>
+      </w:r>
+      <w:proofErr w:type="spellEnd"/>
+      <w:r>
+        <w:rPr>
+          <w:rFonts w:ascii="Consolas" w:hAnsi="Consolas"/>
+          <w:sz w:val="20"/>
+          <w:szCs w:val="20"/>
+        </w:rPr>
+        <w:t>)</w:t>
       </w:r>
       <w:r>
         <w:rPr>
@@ -1024,7 +2087,61 @@
         <w:rPr>
           <w:rFonts w:ascii="Arial" w:hAnsi="Arial" w:cs="Arial"/>
         </w:rPr>
-        <w:t xml:space="preserve">, however, which was that it ended up not having a direct relation to any other table in the database (which was seen in the first Final ERD). Resultantly, the decision to make a foreign key to relate them was made. It was additionally realised that the “sender_id” and “receiver_id” were interchangeable to some extent, and with friends themselves being users, it was seen as fit to relate both values to the “user_id”; both the sender and receiver were of course their own user, after all. Because of this, two foreign keys were made for this table, and because the thought materialised after the creation </w:t>
+        <w:t xml:space="preserve">, however, which was that it ended up not having a direct relation to any other table in the database (which was seen in the first Final ERD). Resultantly, the decision to make a foreign key to relate them was made. It was additionally realised that </w:t>
+      </w:r>
+      <w:r>
+        <w:rPr>
+          <w:rFonts w:ascii="Arial" w:hAnsi="Arial" w:cs="Arial"/>
+        </w:rPr>
+        <w:t xml:space="preserve">because </w:t>
+      </w:r>
+      <w:r>
+        <w:rPr>
+          <w:rFonts w:ascii="Arial" w:hAnsi="Arial" w:cs="Arial"/>
+        </w:rPr>
+        <w:t>the “</w:t>
+      </w:r>
+      <w:proofErr w:type="spellStart"/>
+      <w:r>
+        <w:rPr>
+          <w:rFonts w:ascii="Arial" w:hAnsi="Arial" w:cs="Arial"/>
+        </w:rPr>
+        <w:t>sender_id</w:t>
+      </w:r>
+      <w:proofErr w:type="spellEnd"/>
+      <w:r>
+        <w:rPr>
+          <w:rFonts w:ascii="Arial" w:hAnsi="Arial" w:cs="Arial"/>
+        </w:rPr>
+        <w:t>” and “</w:t>
+      </w:r>
+      <w:proofErr w:type="spellStart"/>
+      <w:r>
+        <w:rPr>
+          <w:rFonts w:ascii="Arial" w:hAnsi="Arial" w:cs="Arial"/>
+        </w:rPr>
+        <w:t>receiver_id</w:t>
+      </w:r>
+      <w:proofErr w:type="spellEnd"/>
+      <w:r>
+        <w:rPr>
+          <w:rFonts w:ascii="Arial" w:hAnsi="Arial" w:cs="Arial"/>
+        </w:rPr>
+        <w:t>” were interchangeable to some extent, and with friends themselves being users, it was seen as fit to relate both values to the “</w:t>
+      </w:r>
+      <w:proofErr w:type="spellStart"/>
+      <w:r>
+        <w:rPr>
+          <w:rFonts w:ascii="Arial" w:hAnsi="Arial" w:cs="Arial"/>
+        </w:rPr>
+        <w:t>user_id</w:t>
+      </w:r>
+      <w:proofErr w:type="spellEnd"/>
+      <w:r>
+        <w:rPr>
+          <w:rFonts w:ascii="Arial" w:hAnsi="Arial" w:cs="Arial"/>
+        </w:rPr>
+        <w:t xml:space="preserve">”; both the sender and receiver were of course their own user, after all. Because of this, two foreign keys were made for this table, and because the thought materialised after the creation </w:t>
       </w:r>
       <w:r>
         <w:rPr>
@@ -1063,6 +2180,12 @@
           <w:rFonts w:ascii="Consolas" w:hAnsi="Consolas"/>
         </w:rPr>
         <w:br/>
+      </w:r>
+      <w:r>
+        <w:rPr>
+          <w:rFonts w:ascii="Consolas" w:hAnsi="Consolas"/>
+        </w:rPr>
+        <w:lastRenderedPageBreak/>
         <w:t>(</w:t>
       </w:r>
       <w:r>
@@ -1070,21 +2193,60 @@
           <w:rFonts w:ascii="Consolas" w:hAnsi="Consolas"/>
         </w:rPr>
         <w:br/>
-        <w:t>sender_id VARCHAR(15) NOT NULL,</w:t>
-      </w:r>
-      <w:r>
-        <w:rPr>
-          <w:rFonts w:ascii="Consolas" w:hAnsi="Consolas"/>
-        </w:rPr>
-        <w:br/>
-        <w:t>receiver_id VARCHAR(15) NOT NULL,</w:t>
-      </w:r>
-      <w:r>
-        <w:rPr>
-          <w:rFonts w:ascii="Consolas" w:hAnsi="Consolas"/>
-        </w:rPr>
-        <w:br/>
-        <w:t>date_and_time_sent DATETIME NOT NULL,</w:t>
+      </w:r>
+      <w:proofErr w:type="spellStart"/>
+      <w:r>
+        <w:rPr>
+          <w:rFonts w:ascii="Consolas" w:hAnsi="Consolas"/>
+        </w:rPr>
+        <w:t>sender_id</w:t>
+      </w:r>
+      <w:proofErr w:type="spellEnd"/>
+      <w:r>
+        <w:rPr>
+          <w:rFonts w:ascii="Consolas" w:hAnsi="Consolas"/>
+        </w:rPr>
+        <w:t xml:space="preserve"> VARCHAR(15) NOT NULL,</w:t>
+      </w:r>
+      <w:r>
+        <w:rPr>
+          <w:rFonts w:ascii="Consolas" w:hAnsi="Consolas"/>
+        </w:rPr>
+        <w:br/>
+      </w:r>
+      <w:proofErr w:type="spellStart"/>
+      <w:r>
+        <w:rPr>
+          <w:rFonts w:ascii="Consolas" w:hAnsi="Consolas"/>
+        </w:rPr>
+        <w:t>receiver_id</w:t>
+      </w:r>
+      <w:proofErr w:type="spellEnd"/>
+      <w:r>
+        <w:rPr>
+          <w:rFonts w:ascii="Consolas" w:hAnsi="Consolas"/>
+        </w:rPr>
+        <w:t xml:space="preserve"> VARCHAR(15) NOT NULL,</w:t>
+      </w:r>
+      <w:r>
+        <w:rPr>
+          <w:rFonts w:ascii="Consolas" w:hAnsi="Consolas"/>
+        </w:rPr>
+        <w:br/>
+      </w:r>
+      <w:proofErr w:type="spellStart"/>
+      <w:r>
+        <w:rPr>
+          <w:rFonts w:ascii="Consolas" w:hAnsi="Consolas"/>
+        </w:rPr>
+        <w:t>date_and_time_sent</w:t>
+      </w:r>
+      <w:proofErr w:type="spellEnd"/>
+      <w:r>
+        <w:rPr>
+          <w:rFonts w:ascii="Consolas" w:hAnsi="Consolas"/>
+        </w:rPr>
+        <w:t xml:space="preserve"> DATETIME NOT NULL,</w:t>
       </w:r>
       <w:r>
         <w:rPr>
@@ -1098,7 +2260,35 @@
           <w:rFonts w:ascii="Consolas" w:hAnsi="Consolas"/>
         </w:rPr>
         <w:br/>
-        <w:t>PRIMARY KEY (sender_id, receiver_id)</w:t>
+        <w:t>PRIMARY KEY (</w:t>
+      </w:r>
+      <w:proofErr w:type="spellStart"/>
+      <w:r>
+        <w:rPr>
+          <w:rFonts w:ascii="Consolas" w:hAnsi="Consolas"/>
+        </w:rPr>
+        <w:t>sender_id</w:t>
+      </w:r>
+      <w:proofErr w:type="spellEnd"/>
+      <w:r>
+        <w:rPr>
+          <w:rFonts w:ascii="Consolas" w:hAnsi="Consolas"/>
+        </w:rPr>
+        <w:t xml:space="preserve">, </w:t>
+      </w:r>
+      <w:proofErr w:type="spellStart"/>
+      <w:r>
+        <w:rPr>
+          <w:rFonts w:ascii="Consolas" w:hAnsi="Consolas"/>
+        </w:rPr>
+        <w:t>receiver_id</w:t>
+      </w:r>
+      <w:proofErr w:type="spellEnd"/>
+      <w:r>
+        <w:rPr>
+          <w:rFonts w:ascii="Consolas" w:hAnsi="Consolas"/>
+        </w:rPr>
+        <w:t>)</w:t>
       </w:r>
       <w:r>
         <w:rPr>
@@ -1118,14 +2308,7 @@
         <w:rPr>
           <w:rFonts w:ascii="Arial" w:hAnsi="Arial" w:cs="Arial"/>
         </w:rPr>
-        <w:t xml:space="preserve">The only other query statements to show are the SELECT statements used by MySQL through C#. The queries were declared as strings each named “query” in the C# program and their values were assigned to exactly what is shown below (one line per query). Through </w:t>
-      </w:r>
-      <w:r>
-        <w:rPr>
-          <w:rFonts w:ascii="Arial" w:hAnsi="Arial" w:cs="Arial"/>
-        </w:rPr>
-        <w:lastRenderedPageBreak/>
-        <w:t>the use of these strings, the tables in the database could be viewed through the C# application in data grids</w:t>
+        <w:t>The only other query statements to show are the SELECT statements used by MySQL through C#. The queries were declared as strings each named “query” in the C# program and their values were assigned to exactly what is shown below (one line per query). Through the use of these strings, the tables in the database could be viewed through the C# application in data grids</w:t>
       </w:r>
       <w:r>
         <w:rPr>
@@ -1133,8 +2316,6 @@
         </w:rPr>
         <w:t>:</w:t>
       </w:r>
-      <w:bookmarkStart w:id="0" w:name="_GoBack"/>
-      <w:bookmarkEnd w:id="0"/>
       <w:r>
         <w:rPr>
           <w:rFonts w:ascii="Arial" w:hAnsi="Arial" w:cs="Arial"/>
@@ -1210,21 +2391,6 @@
       <w:pPr>
         <w:rPr>
           <w:rFonts w:ascii="Arial" w:hAnsi="Arial" w:cs="Arial"/>
-        </w:rPr>
-      </w:pPr>
-      <w:r>
-        <w:rPr>
-          <w:rFonts w:ascii="Arial" w:hAnsi="Arial" w:cs="Arial"/>
-        </w:rPr>
-        <w:t xml:space="preserve"> </w:t>
-      </w:r>
-    </w:p>
-    <w:p>
-      <w:pPr>
-        <w:rPr>
-          <w:rFonts w:ascii="Arial" w:hAnsi="Arial" w:cs="Arial"/>
-          <w:i/>
-          <w:iCs/>
         </w:rPr>
       </w:pPr>
       <w:r>
@@ -1244,6 +2410,76 @@
           <w:iCs/>
         </w:rPr>
         <w:t>:</w:t>
+      </w:r>
+      <w:r>
+        <w:rPr>
+          <w:rFonts w:ascii="Arial" w:hAnsi="Arial" w:cs="Arial"/>
+          <w:i/>
+          <w:iCs/>
+        </w:rPr>
+        <w:br/>
+      </w:r>
+      <w:r>
+        <w:rPr>
+          <w:rFonts w:ascii="Arial" w:hAnsi="Arial" w:cs="Arial"/>
+        </w:rPr>
+        <w:t xml:space="preserve">What can be said overall about this project is that while the database works and displays all the necessary data, it is certainly arguable that it could have had more functionality added to it with more research behind the process of adding it. The (majority of the) diagrams are clear and describe CRUD functions as well as the main user’s capabilities; the scenario chosen allowed for a second user to be invented </w:t>
+      </w:r>
+      <w:r>
+        <w:rPr>
+          <w:rFonts w:ascii="Arial" w:hAnsi="Arial" w:cs="Arial"/>
+        </w:rPr>
+        <w:t xml:space="preserve">(the TPDM) </w:t>
+      </w:r>
+      <w:r>
+        <w:rPr>
+          <w:rFonts w:ascii="Arial" w:hAnsi="Arial" w:cs="Arial"/>
+        </w:rPr>
+        <w:t xml:space="preserve">that would naturally </w:t>
+      </w:r>
+      <w:r>
+        <w:rPr>
+          <w:rFonts w:ascii="Arial" w:hAnsi="Arial" w:cs="Arial"/>
+        </w:rPr>
+        <w:t>include</w:t>
+      </w:r>
+      <w:r>
+        <w:rPr>
+          <w:rFonts w:ascii="Arial" w:hAnsi="Arial" w:cs="Arial"/>
+        </w:rPr>
+        <w:t xml:space="preserve"> the CRUD </w:t>
+      </w:r>
+      <w:r>
+        <w:rPr>
+          <w:rFonts w:ascii="Arial" w:hAnsi="Arial" w:cs="Arial"/>
+        </w:rPr>
+        <w:t xml:space="preserve">elements </w:t>
+      </w:r>
+      <w:r>
+        <w:rPr>
+          <w:rFonts w:ascii="Arial" w:hAnsi="Arial" w:cs="Arial"/>
+        </w:rPr>
+        <w:t xml:space="preserve">in the diagrams </w:t>
+      </w:r>
+      <w:r>
+        <w:rPr>
+          <w:rFonts w:ascii="Arial" w:hAnsi="Arial" w:cs="Arial"/>
+        </w:rPr>
+        <w:t xml:space="preserve">without making the SMI have more access than what was wanted for their role. </w:t>
+      </w:r>
+      <w:r>
+        <w:rPr>
+          <w:rFonts w:ascii="Arial" w:hAnsi="Arial" w:cs="Arial"/>
+        </w:rPr>
+        <w:br/>
+      </w:r>
+      <w:bookmarkStart w:id="0" w:name="_GoBack"/>
+      <w:bookmarkEnd w:id="0"/>
+      <w:r>
+        <w:rPr>
+          <w:rFonts w:ascii="Arial" w:hAnsi="Arial" w:cs="Arial"/>
+        </w:rPr>
+        <w:t xml:space="preserve"> </w:t>
       </w:r>
     </w:p>
     <w:sectPr>

</xml_diff>

<commit_message>
Read Over / Checked Report
The report has now been read over, with two small mistakes being amended (a missing right-hand parenthesis being one, for example). The report has now also been saved as a PDF, ready to be uploaded to the DLE.
</commit_message>
<xml_diff>
--- a/Coursework Report.docx
+++ b/Coursework Report.docx
@@ -340,27 +340,7 @@
           <w:color w:val="auto"/>
           <w:u w:val="none"/>
         </w:rPr>
-        <w:t>A method named “</w:t>
-      </w:r>
-      <w:proofErr w:type="spellStart"/>
-      <w:r>
-        <w:rPr>
-          <w:rStyle w:val="Hyperlink"/>
-          <w:rFonts w:ascii="Arial" w:hAnsi="Arial" w:cs="Arial"/>
-          <w:color w:val="auto"/>
-          <w:u w:val="none"/>
-        </w:rPr>
-        <w:t>selectNewUser</w:t>
-      </w:r>
-      <w:proofErr w:type="spellEnd"/>
-      <w:r>
-        <w:rPr>
-          <w:rStyle w:val="Hyperlink"/>
-          <w:rFonts w:ascii="Arial" w:hAnsi="Arial" w:cs="Arial"/>
-          <w:color w:val="auto"/>
-          <w:u w:val="none"/>
-        </w:rPr>
-        <w:t>()” was created for both Friend and Message such that viewing one of these could link back to the User. However, it must be admitted that no such functionality was put into the database</w:t>
+        <w:t>A method named “selectNewUser()” was created for both Friend and Message such that viewing one of these could link back to the User. However, it must be admitted that no such functionality was put into the database</w:t>
       </w:r>
       <w:r>
         <w:rPr>
@@ -640,49 +620,7 @@
         <w:rPr>
           <w:rFonts w:ascii="Arial" w:hAnsi="Arial" w:cs="Arial"/>
         </w:rPr>
-        <w:t>the “</w:t>
-      </w:r>
-      <w:proofErr w:type="spellStart"/>
-      <w:r>
-        <w:rPr>
-          <w:rFonts w:ascii="Arial" w:hAnsi="Arial" w:cs="Arial"/>
-        </w:rPr>
-        <w:t>sender_id</w:t>
-      </w:r>
-      <w:proofErr w:type="spellEnd"/>
-      <w:r>
-        <w:rPr>
-          <w:rFonts w:ascii="Arial" w:hAnsi="Arial" w:cs="Arial"/>
-        </w:rPr>
-        <w:t>” and “</w:t>
-      </w:r>
-      <w:proofErr w:type="spellStart"/>
-      <w:r>
-        <w:rPr>
-          <w:rFonts w:ascii="Arial" w:hAnsi="Arial" w:cs="Arial"/>
-        </w:rPr>
-        <w:t>receiver_id</w:t>
-      </w:r>
-      <w:proofErr w:type="spellEnd"/>
-      <w:r>
-        <w:rPr>
-          <w:rFonts w:ascii="Arial" w:hAnsi="Arial" w:cs="Arial"/>
-        </w:rPr>
-        <w:t>” were linked to the “</w:t>
-      </w:r>
-      <w:proofErr w:type="spellStart"/>
-      <w:r>
-        <w:rPr>
-          <w:rFonts w:ascii="Arial" w:hAnsi="Arial" w:cs="Arial"/>
-        </w:rPr>
-        <w:t>user_id</w:t>
-      </w:r>
-      <w:proofErr w:type="spellEnd"/>
-      <w:r>
-        <w:rPr>
-          <w:rFonts w:ascii="Arial" w:hAnsi="Arial" w:cs="Arial"/>
-        </w:rPr>
-        <w:t xml:space="preserve">” (as they were both users); more information on this is provided below when regarding the Messages table. </w:t>
+        <w:t xml:space="preserve">the “sender_id” and “receiver_id” were linked to the “user_id” (as they were both users); more information on this is provided below when regarding the Messages table. </w:t>
       </w:r>
       <w:r>
         <w:rPr>
@@ -696,17 +634,8 @@
             <w:rStyle w:val="Hyperlink"/>
             <w:rFonts w:ascii="Arial" w:hAnsi="Arial" w:cs="Arial"/>
           </w:rPr>
-          <w:t xml:space="preserve">Final </w:t>
+          <w:t>Final ERD.mwb</w:t>
         </w:r>
-        <w:proofErr w:type="spellStart"/>
-        <w:r>
-          <w:rPr>
-            <w:rStyle w:val="Hyperlink"/>
-            <w:rFonts w:ascii="Arial" w:hAnsi="Arial" w:cs="Arial"/>
-          </w:rPr>
-          <w:t>ERD.mwb</w:t>
-        </w:r>
-        <w:proofErr w:type="spellEnd"/>
       </w:hyperlink>
     </w:p>
     <w:p>
@@ -743,21 +672,7 @@
         <w:rPr>
           <w:rFonts w:ascii="Arial" w:hAnsi="Arial" w:cs="Arial"/>
         </w:rPr>
-        <w:t>and only data of type VARCHAR (variable characters). It had one primary key, the “</w:t>
-      </w:r>
-      <w:proofErr w:type="spellStart"/>
-      <w:r>
-        <w:rPr>
-          <w:rFonts w:ascii="Arial" w:hAnsi="Arial" w:cs="Arial"/>
-        </w:rPr>
-        <w:t>user_id</w:t>
-      </w:r>
-      <w:proofErr w:type="spellEnd"/>
-      <w:r>
-        <w:rPr>
-          <w:rFonts w:ascii="Arial" w:hAnsi="Arial" w:cs="Arial"/>
-        </w:rPr>
-        <w:t>”, and was the basis for the connection between the other tables. It had no need to be edited at any point. The VARCHARs were set to limits that were thought to be appropriate</w:t>
+        <w:t>and only data of type VARCHAR (variable characters). It had one primary key, the “user_id”, and was the basis for the connection between the other tables. It had no need to be edited at any point. The VARCHARs were set to limits that were thought to be appropriate</w:t>
       </w:r>
       <w:r>
         <w:rPr>
@@ -769,21 +684,7 @@
         <w:rPr>
           <w:rFonts w:ascii="Arial" w:hAnsi="Arial" w:cs="Arial"/>
         </w:rPr>
-        <w:t xml:space="preserve"> It should be noted that the “</w:t>
-      </w:r>
-      <w:proofErr w:type="spellStart"/>
-      <w:r>
-        <w:rPr>
-          <w:rFonts w:ascii="Arial" w:hAnsi="Arial" w:cs="Arial"/>
-        </w:rPr>
-        <w:t>relationship_status</w:t>
-      </w:r>
-      <w:proofErr w:type="spellEnd"/>
-      <w:r>
-        <w:rPr>
-          <w:rFonts w:ascii="Arial" w:hAnsi="Arial" w:cs="Arial"/>
-        </w:rPr>
-        <w:t>” attribute was dropped completely; although it can be found within the normalisation, it was not included with the given dataset, and the importing failed when the column was present. As a result, it was removed with little intention on bringing it back because of the lack of data that would accompany it.</w:t>
+        <w:t xml:space="preserve"> It should be noted that the “relationship_status” attribute was dropped completely; although it can be found within the normalisation, it was not included with the given dataset, and the importing failed when the column was present. As a result, it was removed with little intention on bringing it back because of the lack of data that would accompany it.</w:t>
       </w:r>
       <w:r>
         <w:rPr>
@@ -822,207 +723,70 @@
           <w:szCs w:val="20"/>
         </w:rPr>
         <w:br/>
-      </w:r>
-      <w:proofErr w:type="spellStart"/>
-      <w:r>
-        <w:rPr>
-          <w:rFonts w:ascii="Consolas" w:hAnsi="Consolas"/>
-          <w:sz w:val="20"/>
-          <w:szCs w:val="20"/>
-        </w:rPr>
-        <w:t>user_id</w:t>
-      </w:r>
-      <w:proofErr w:type="spellEnd"/>
-      <w:r>
-        <w:rPr>
-          <w:rFonts w:ascii="Consolas" w:hAnsi="Consolas"/>
-          <w:sz w:val="20"/>
-          <w:szCs w:val="20"/>
-        </w:rPr>
-        <w:t xml:space="preserve"> VARCHAR(15) NOT NULL,</w:t>
-      </w:r>
-      <w:r>
-        <w:rPr>
-          <w:rFonts w:ascii="Consolas" w:hAnsi="Consolas"/>
-          <w:sz w:val="20"/>
-          <w:szCs w:val="20"/>
-        </w:rPr>
-        <w:br/>
-      </w:r>
-      <w:proofErr w:type="spellStart"/>
-      <w:r>
-        <w:rPr>
-          <w:rFonts w:ascii="Consolas" w:hAnsi="Consolas"/>
-          <w:sz w:val="20"/>
-          <w:szCs w:val="20"/>
-        </w:rPr>
-        <w:t>user_forename</w:t>
-      </w:r>
-      <w:proofErr w:type="spellEnd"/>
-      <w:r>
-        <w:rPr>
-          <w:rFonts w:ascii="Consolas" w:hAnsi="Consolas"/>
-          <w:sz w:val="20"/>
-          <w:szCs w:val="20"/>
-        </w:rPr>
-        <w:t xml:space="preserve"> VARCHAR(40) NOT NULL,</w:t>
-      </w:r>
-      <w:r>
-        <w:rPr>
-          <w:rFonts w:ascii="Consolas" w:hAnsi="Consolas"/>
-          <w:sz w:val="20"/>
-          <w:szCs w:val="20"/>
-        </w:rPr>
-        <w:br/>
-      </w:r>
-      <w:proofErr w:type="spellStart"/>
-      <w:r>
-        <w:rPr>
-          <w:rFonts w:ascii="Consolas" w:hAnsi="Consolas"/>
-          <w:sz w:val="20"/>
-          <w:szCs w:val="20"/>
-        </w:rPr>
-        <w:t>user_surname</w:t>
-      </w:r>
-      <w:proofErr w:type="spellEnd"/>
-      <w:r>
-        <w:rPr>
-          <w:rFonts w:ascii="Consolas" w:hAnsi="Consolas"/>
-          <w:sz w:val="20"/>
-          <w:szCs w:val="20"/>
-        </w:rPr>
-        <w:t xml:space="preserve"> VARCHAR(40) NOT NULL,</w:t>
-      </w:r>
-      <w:r>
-        <w:rPr>
-          <w:rFonts w:ascii="Consolas" w:hAnsi="Consolas"/>
-          <w:sz w:val="20"/>
-          <w:szCs w:val="20"/>
-        </w:rPr>
-        <w:br/>
-      </w:r>
-      <w:proofErr w:type="spellStart"/>
-      <w:r>
-        <w:rPr>
-          <w:rFonts w:ascii="Consolas" w:hAnsi="Consolas"/>
-          <w:sz w:val="20"/>
-          <w:szCs w:val="20"/>
-        </w:rPr>
-        <w:t>user_hometown</w:t>
-      </w:r>
-      <w:proofErr w:type="spellEnd"/>
-      <w:r>
-        <w:rPr>
-          <w:rFonts w:ascii="Consolas" w:hAnsi="Consolas"/>
-          <w:sz w:val="20"/>
-          <w:szCs w:val="20"/>
-        </w:rPr>
-        <w:t xml:space="preserve"> VARCHAR(50) NOT NULL,</w:t>
-      </w:r>
-      <w:r>
-        <w:rPr>
-          <w:rFonts w:ascii="Consolas" w:hAnsi="Consolas"/>
-          <w:sz w:val="20"/>
-          <w:szCs w:val="20"/>
-        </w:rPr>
-        <w:br/>
-      </w:r>
-      <w:proofErr w:type="spellStart"/>
-      <w:r>
-        <w:rPr>
-          <w:rFonts w:ascii="Consolas" w:hAnsi="Consolas"/>
-          <w:sz w:val="20"/>
-          <w:szCs w:val="20"/>
-        </w:rPr>
-        <w:t>user_gender</w:t>
-      </w:r>
-      <w:proofErr w:type="spellEnd"/>
-      <w:r>
-        <w:rPr>
-          <w:rFonts w:ascii="Consolas" w:hAnsi="Consolas"/>
-          <w:sz w:val="20"/>
-          <w:szCs w:val="20"/>
-        </w:rPr>
-        <w:t xml:space="preserve"> VARCHAR(12) NOT NULL,</w:t>
-      </w:r>
-      <w:r>
-        <w:rPr>
-          <w:rFonts w:ascii="Consolas" w:hAnsi="Consolas"/>
-          <w:sz w:val="20"/>
-          <w:szCs w:val="20"/>
-        </w:rPr>
-        <w:br/>
-      </w:r>
-      <w:proofErr w:type="spellStart"/>
-      <w:r>
-        <w:rPr>
-          <w:rFonts w:ascii="Consolas" w:hAnsi="Consolas"/>
-          <w:sz w:val="20"/>
-          <w:szCs w:val="20"/>
-        </w:rPr>
-        <w:t>relationship_status</w:t>
-      </w:r>
-      <w:proofErr w:type="spellEnd"/>
-      <w:r>
-        <w:rPr>
-          <w:rFonts w:ascii="Consolas" w:hAnsi="Consolas"/>
-          <w:sz w:val="20"/>
-          <w:szCs w:val="20"/>
-        </w:rPr>
-        <w:t xml:space="preserve"> VARCHAR(20) NOT NULL,</w:t>
-      </w:r>
-      <w:r>
-        <w:rPr>
-          <w:rFonts w:ascii="Consolas" w:hAnsi="Consolas"/>
-          <w:sz w:val="20"/>
-          <w:szCs w:val="20"/>
-        </w:rPr>
-        <w:br/>
-      </w:r>
-      <w:proofErr w:type="spellStart"/>
-      <w:r>
-        <w:rPr>
-          <w:rFonts w:ascii="Consolas" w:hAnsi="Consolas"/>
-          <w:sz w:val="20"/>
-          <w:szCs w:val="20"/>
-        </w:rPr>
-        <w:t>user_town_or_city</w:t>
-      </w:r>
-      <w:proofErr w:type="spellEnd"/>
-      <w:r>
-        <w:rPr>
-          <w:rFonts w:ascii="Consolas" w:hAnsi="Consolas"/>
-          <w:sz w:val="20"/>
-          <w:szCs w:val="20"/>
-        </w:rPr>
-        <w:t xml:space="preserve"> VARCHAR(50) NOT NULL,</w:t>
-      </w:r>
-      <w:r>
-        <w:rPr>
-          <w:rFonts w:ascii="Consolas" w:hAnsi="Consolas"/>
-          <w:sz w:val="20"/>
-          <w:szCs w:val="20"/>
-        </w:rPr>
-        <w:br/>
-        <w:t>PRIMARY KEY (</w:t>
-      </w:r>
-      <w:proofErr w:type="spellStart"/>
-      <w:r>
-        <w:rPr>
-          <w:rFonts w:ascii="Consolas" w:hAnsi="Consolas"/>
-          <w:sz w:val="20"/>
-          <w:szCs w:val="20"/>
-        </w:rPr>
-        <w:t>user_id</w:t>
-      </w:r>
-      <w:proofErr w:type="spellEnd"/>
-      <w:r>
-        <w:rPr>
-          <w:rFonts w:ascii="Consolas" w:hAnsi="Consolas"/>
-          <w:sz w:val="20"/>
-          <w:szCs w:val="20"/>
-        </w:rPr>
-        <w:t>)</w:t>
+        <w:t>user_id VARCHAR(15) NOT NULL,</w:t>
+      </w:r>
+      <w:r>
+        <w:rPr>
+          <w:rFonts w:ascii="Consolas" w:hAnsi="Consolas"/>
+          <w:sz w:val="20"/>
+          <w:szCs w:val="20"/>
+        </w:rPr>
+        <w:br/>
+        <w:t>user_forename VARCHAR(40) NOT NULL,</w:t>
+      </w:r>
+      <w:r>
+        <w:rPr>
+          <w:rFonts w:ascii="Consolas" w:hAnsi="Consolas"/>
+          <w:sz w:val="20"/>
+          <w:szCs w:val="20"/>
+        </w:rPr>
+        <w:br/>
+        <w:t>user_surname VARCHAR(40) NOT NULL,</w:t>
+      </w:r>
+      <w:r>
+        <w:rPr>
+          <w:rFonts w:ascii="Consolas" w:hAnsi="Consolas"/>
+          <w:sz w:val="20"/>
+          <w:szCs w:val="20"/>
+        </w:rPr>
+        <w:br/>
+        <w:t>user_hometown VARCHAR(50) NOT NULL,</w:t>
+      </w:r>
+      <w:r>
+        <w:rPr>
+          <w:rFonts w:ascii="Consolas" w:hAnsi="Consolas"/>
+          <w:sz w:val="20"/>
+          <w:szCs w:val="20"/>
+        </w:rPr>
+        <w:br/>
+        <w:t>user_gender VARCHAR(12) NOT NULL,</w:t>
+      </w:r>
+      <w:r>
+        <w:rPr>
+          <w:rFonts w:ascii="Consolas" w:hAnsi="Consolas"/>
+          <w:sz w:val="20"/>
+          <w:szCs w:val="20"/>
+        </w:rPr>
+        <w:br/>
+        <w:t>relationship_status VARCHAR(20) NOT NULL,</w:t>
+      </w:r>
+      <w:r>
+        <w:rPr>
+          <w:rFonts w:ascii="Consolas" w:hAnsi="Consolas"/>
+          <w:sz w:val="20"/>
+          <w:szCs w:val="20"/>
+        </w:rPr>
+        <w:br/>
+        <w:t>user_town_or_city VARCHAR(50) NOT NULL,</w:t>
+      </w:r>
+      <w:r>
+        <w:rPr>
+          <w:rFonts w:ascii="Consolas" w:hAnsi="Consolas"/>
+          <w:sz w:val="20"/>
+          <w:szCs w:val="20"/>
+        </w:rPr>
+        <w:br/>
+        <w:t>PRIMARY KEY (user_id)</w:t>
       </w:r>
       <w:r>
         <w:rPr>
@@ -1052,69 +816,25 @@
         <w:rPr>
           <w:rFonts w:ascii="Arial" w:hAnsi="Arial" w:cs="Arial"/>
         </w:rPr>
-        <w:t>It may have been the case that the ‘constraint’ was unnecessary, but it was seen fit as to better the understanding of coding a foreign key (the understanding being that the foreign key itself was the “</w:t>
-      </w:r>
-      <w:proofErr w:type="spellStart"/>
-      <w:r>
-        <w:rPr>
-          <w:rFonts w:ascii="Arial" w:hAnsi="Arial" w:cs="Arial"/>
-        </w:rPr>
-        <w:t>user_id</w:t>
-      </w:r>
-      <w:proofErr w:type="spellEnd"/>
-      <w:r>
-        <w:rPr>
-          <w:rFonts w:ascii="Arial" w:hAnsi="Arial" w:cs="Arial"/>
-        </w:rPr>
-        <w:t>”, where its ‘name’, if you will, was “</w:t>
-      </w:r>
-      <w:proofErr w:type="spellStart"/>
-      <w:r>
-        <w:rPr>
-          <w:rFonts w:ascii="Arial" w:hAnsi="Arial" w:cs="Arial"/>
-        </w:rPr>
-        <w:t>workplace_user_id</w:t>
-      </w:r>
-      <w:proofErr w:type="spellEnd"/>
-      <w:r>
-        <w:rPr>
-          <w:rFonts w:ascii="Arial" w:hAnsi="Arial" w:cs="Arial"/>
-        </w:rPr>
-        <w:t>”.</w:t>
-      </w:r>
-      <w:r>
-        <w:rPr>
-          <w:rFonts w:ascii="Arial" w:hAnsi="Arial" w:cs="Arial"/>
-        </w:rPr>
-        <w:t xml:space="preserve"> It should be noted that, similar to “</w:t>
-      </w:r>
-      <w:proofErr w:type="spellStart"/>
-      <w:r>
-        <w:rPr>
-          <w:rFonts w:ascii="Arial" w:hAnsi="Arial" w:cs="Arial"/>
-        </w:rPr>
-        <w:t>relationship_status</w:t>
-      </w:r>
-      <w:proofErr w:type="spellEnd"/>
-      <w:r>
-        <w:rPr>
-          <w:rFonts w:ascii="Arial" w:hAnsi="Arial" w:cs="Arial"/>
-        </w:rPr>
-        <w:t>” from the Users table, the “</w:t>
-      </w:r>
-      <w:proofErr w:type="spellStart"/>
-      <w:r>
-        <w:rPr>
-          <w:rFonts w:ascii="Arial" w:hAnsi="Arial" w:cs="Arial"/>
-        </w:rPr>
-        <w:t>user_workplace_date</w:t>
-      </w:r>
-      <w:proofErr w:type="spellEnd"/>
-      <w:r>
-        <w:rPr>
-          <w:rFonts w:ascii="Arial" w:hAnsi="Arial" w:cs="Arial"/>
-        </w:rPr>
-        <w:t>” was dropped completely from the Workplace(s) table. Again, no data was given for the column, rendering it unnecessary as far as the database was concerned, despite its inclusion in the normalisation.</w:t>
+        <w:t>It may have been the case that the ‘constraint’ was unnecessary, but it was seen fit as to better the understanding of coding a foreign key (the understanding being that the foreign key itself was the “user_id”, where its ‘name’, if you will, was “workplace_user_id”</w:t>
+      </w:r>
+      <w:r>
+        <w:rPr>
+          <w:rFonts w:ascii="Arial" w:hAnsi="Arial" w:cs="Arial"/>
+        </w:rPr>
+        <w:t>)</w:t>
+      </w:r>
+      <w:r>
+        <w:rPr>
+          <w:rFonts w:ascii="Arial" w:hAnsi="Arial" w:cs="Arial"/>
+        </w:rPr>
+        <w:t>.</w:t>
+      </w:r>
+      <w:r>
+        <w:rPr>
+          <w:rFonts w:ascii="Arial" w:hAnsi="Arial" w:cs="Arial"/>
+        </w:rPr>
+        <w:t xml:space="preserve"> It should be noted that, similar to “relationship_status” from the Users table, the “user_workplace_date” was dropped completely from the Workplace(s) table. Again, no data was given for the column, rendering it unnecessary as far as the database was concerned, despite its inclusion in the normalisation.</w:t>
       </w:r>
       <w:r>
         <w:rPr>
@@ -1146,193 +866,52 @@
           <w:szCs w:val="20"/>
         </w:rPr>
         <w:br/>
-      </w:r>
-      <w:proofErr w:type="spellStart"/>
-      <w:r>
-        <w:rPr>
-          <w:rFonts w:ascii="Consolas" w:hAnsi="Consolas"/>
-          <w:sz w:val="20"/>
-          <w:szCs w:val="20"/>
-        </w:rPr>
-        <w:t>user_id</w:t>
-      </w:r>
-      <w:proofErr w:type="spellEnd"/>
-      <w:r>
-        <w:rPr>
-          <w:rFonts w:ascii="Consolas" w:hAnsi="Consolas"/>
-          <w:sz w:val="20"/>
-          <w:szCs w:val="20"/>
-        </w:rPr>
-        <w:t xml:space="preserve"> VARCHAR(15) NOT NULL,</w:t>
-      </w:r>
-      <w:r>
-        <w:rPr>
-          <w:rFonts w:ascii="Consolas" w:hAnsi="Consolas"/>
-          <w:sz w:val="20"/>
-          <w:szCs w:val="20"/>
-        </w:rPr>
-        <w:br/>
-      </w:r>
-      <w:proofErr w:type="spellStart"/>
-      <w:r>
-        <w:rPr>
-          <w:rFonts w:ascii="Consolas" w:hAnsi="Consolas"/>
-          <w:sz w:val="20"/>
-          <w:szCs w:val="20"/>
-        </w:rPr>
-        <w:t>user_workplace</w:t>
-      </w:r>
-      <w:proofErr w:type="spellEnd"/>
-      <w:r>
-        <w:rPr>
-          <w:rFonts w:ascii="Consolas" w:hAnsi="Consolas"/>
-          <w:sz w:val="20"/>
-          <w:szCs w:val="20"/>
-        </w:rPr>
-        <w:t xml:space="preserve"> VARCHAR(60) NOT NULL,</w:t>
-      </w:r>
-      <w:r>
-        <w:rPr>
-          <w:rFonts w:ascii="Consolas" w:hAnsi="Consolas"/>
-          <w:sz w:val="20"/>
-          <w:szCs w:val="20"/>
-        </w:rPr>
-        <w:br/>
-      </w:r>
-      <w:proofErr w:type="spellStart"/>
-      <w:r>
-        <w:rPr>
-          <w:rFonts w:ascii="Consolas" w:hAnsi="Consolas"/>
-          <w:sz w:val="20"/>
-          <w:szCs w:val="20"/>
-        </w:rPr>
-        <w:t>user_workplace_date</w:t>
-      </w:r>
-      <w:proofErr w:type="spellEnd"/>
-      <w:r>
-        <w:rPr>
-          <w:rFonts w:ascii="Consolas" w:hAnsi="Consolas"/>
-          <w:sz w:val="20"/>
-          <w:szCs w:val="20"/>
-        </w:rPr>
-        <w:t xml:space="preserve"> DATE NOT NULL,</w:t>
-      </w:r>
-      <w:r>
-        <w:rPr>
-          <w:rFonts w:ascii="Consolas" w:hAnsi="Consolas"/>
-          <w:sz w:val="20"/>
-          <w:szCs w:val="20"/>
-        </w:rPr>
-        <w:br/>
-        <w:t>PRIMARY KEY (</w:t>
-      </w:r>
-      <w:proofErr w:type="spellStart"/>
-      <w:r>
-        <w:rPr>
-          <w:rFonts w:ascii="Consolas" w:hAnsi="Consolas"/>
-          <w:sz w:val="20"/>
-          <w:szCs w:val="20"/>
-        </w:rPr>
-        <w:t>user_id</w:t>
-      </w:r>
-      <w:proofErr w:type="spellEnd"/>
-      <w:r>
-        <w:rPr>
-          <w:rFonts w:ascii="Consolas" w:hAnsi="Consolas"/>
-          <w:sz w:val="20"/>
-          <w:szCs w:val="20"/>
-        </w:rPr>
-        <w:t xml:space="preserve">, </w:t>
-      </w:r>
-      <w:proofErr w:type="spellStart"/>
-      <w:r>
-        <w:rPr>
-          <w:rFonts w:ascii="Consolas" w:hAnsi="Consolas"/>
-          <w:sz w:val="20"/>
-          <w:szCs w:val="20"/>
-        </w:rPr>
-        <w:t>user_workplace</w:t>
-      </w:r>
-      <w:proofErr w:type="spellEnd"/>
-      <w:r>
-        <w:rPr>
-          <w:rFonts w:ascii="Consolas" w:hAnsi="Consolas"/>
-          <w:sz w:val="20"/>
-          <w:szCs w:val="20"/>
-        </w:rPr>
-        <w:t>),</w:t>
-      </w:r>
-      <w:r>
-        <w:rPr>
-          <w:rFonts w:ascii="Consolas" w:hAnsi="Consolas"/>
-          <w:sz w:val="20"/>
-          <w:szCs w:val="20"/>
-        </w:rPr>
-        <w:br/>
-        <w:t xml:space="preserve">CONSTRAINT </w:t>
-      </w:r>
-      <w:proofErr w:type="spellStart"/>
-      <w:r>
-        <w:rPr>
-          <w:rFonts w:ascii="Consolas" w:hAnsi="Consolas"/>
-          <w:sz w:val="20"/>
-          <w:szCs w:val="20"/>
-        </w:rPr>
-        <w:t>workplace_user_id</w:t>
-      </w:r>
-      <w:proofErr w:type="spellEnd"/>
-      <w:r>
-        <w:rPr>
-          <w:rFonts w:ascii="Consolas" w:hAnsi="Consolas"/>
-          <w:sz w:val="20"/>
-          <w:szCs w:val="20"/>
-        </w:rPr>
-        <w:t xml:space="preserve"> FOREIGN KEY (</w:t>
-      </w:r>
-      <w:proofErr w:type="spellStart"/>
-      <w:r>
-        <w:rPr>
-          <w:rFonts w:ascii="Consolas" w:hAnsi="Consolas"/>
-          <w:sz w:val="20"/>
-          <w:szCs w:val="20"/>
-        </w:rPr>
-        <w:t>user_id</w:t>
-      </w:r>
-      <w:proofErr w:type="spellEnd"/>
-      <w:r>
-        <w:rPr>
-          <w:rFonts w:ascii="Consolas" w:hAnsi="Consolas"/>
-          <w:sz w:val="20"/>
-          <w:szCs w:val="20"/>
-        </w:rPr>
-        <w:t>)</w:t>
-      </w:r>
-      <w:r>
-        <w:rPr>
-          <w:rFonts w:ascii="Consolas" w:hAnsi="Consolas"/>
-          <w:sz w:val="20"/>
-          <w:szCs w:val="20"/>
-        </w:rPr>
-        <w:br/>
-        <w:t>REFERENCES isad157_jkinver.users(</w:t>
-      </w:r>
-      <w:proofErr w:type="spellStart"/>
-      <w:r>
-        <w:rPr>
-          <w:rFonts w:ascii="Consolas" w:hAnsi="Consolas"/>
-          <w:sz w:val="20"/>
-          <w:szCs w:val="20"/>
-        </w:rPr>
-        <w:t>user_id</w:t>
-      </w:r>
-      <w:proofErr w:type="spellEnd"/>
-      <w:r>
-        <w:rPr>
-          <w:rFonts w:ascii="Consolas" w:hAnsi="Consolas"/>
-          <w:sz w:val="20"/>
-          <w:szCs w:val="20"/>
-        </w:rPr>
-        <w:t>)</w:t>
+        <w:t>user_id VARCHAR(15) NOT NULL,</w:t>
+      </w:r>
+      <w:r>
+        <w:rPr>
+          <w:rFonts w:ascii="Consolas" w:hAnsi="Consolas"/>
+          <w:sz w:val="20"/>
+          <w:szCs w:val="20"/>
+        </w:rPr>
+        <w:br/>
+        <w:t>user_workplace VARCHAR(60) NOT NULL,</w:t>
+      </w:r>
+      <w:r>
+        <w:rPr>
+          <w:rFonts w:ascii="Consolas" w:hAnsi="Consolas"/>
+          <w:sz w:val="20"/>
+          <w:szCs w:val="20"/>
+        </w:rPr>
+        <w:br/>
+        <w:t>user_workplace_date DATE NOT NULL,</w:t>
+      </w:r>
+      <w:r>
+        <w:rPr>
+          <w:rFonts w:ascii="Consolas" w:hAnsi="Consolas"/>
+          <w:sz w:val="20"/>
+          <w:szCs w:val="20"/>
+        </w:rPr>
+        <w:br/>
+        <w:t>PRIMARY KEY (user_id, user_workplace),</w:t>
+      </w:r>
+      <w:r>
+        <w:rPr>
+          <w:rFonts w:ascii="Consolas" w:hAnsi="Consolas"/>
+          <w:sz w:val="20"/>
+          <w:szCs w:val="20"/>
+        </w:rPr>
+        <w:br/>
+        <w:t>CONSTRAINT workplace_user_id FOREIGN KEY (user_id)</w:t>
+      </w:r>
+      <w:r>
+        <w:rPr>
+          <w:rFonts w:ascii="Consolas" w:hAnsi="Consolas"/>
+          <w:sz w:val="20"/>
+          <w:szCs w:val="20"/>
+        </w:rPr>
+        <w:br/>
+        <w:t>REFERENCES isad157_jkinver.users(user_id)</w:t>
       </w:r>
       <w:r>
         <w:rPr>
@@ -1372,7 +951,21 @@
         <w:rPr>
           <w:rFonts w:ascii="Arial" w:hAnsi="Arial" w:cs="Arial"/>
         </w:rPr>
-        <w:t>The Schools/Universities table was virtually identical to the workplaces table. It too included two primary keys forming a composite key, a foreign key, and the same datatypes (even down to the number of characters for the VARCHARs). This was deliberate, as its function was almost exactly the same: the only difference between the two really was the content for where one table detailed the workplace(s) of each user, the other stated the educational establishments of which they were a part. Such repetition is also arguably a reasonable design choice: it demonstrates consistency in the database, which might arguably reinforce the user’s understanding of the UI.</w:t>
+        <w:t>The Schools/Universities table was virtually identical to the workplaces table. It too included two primary keys forming a composite key, a foreign key, and the same datatypes (even down to the number of characters for the VARCHARs). This was deliberate, as its function was almost exactly the same: the only difference between the two really was the content</w:t>
+      </w:r>
+      <w:r>
+        <w:rPr>
+          <w:rFonts w:ascii="Arial" w:hAnsi="Arial" w:cs="Arial"/>
+        </w:rPr>
+        <w:t>:</w:t>
+      </w:r>
+      <w:bookmarkStart w:id="0" w:name="_GoBack"/>
+      <w:bookmarkEnd w:id="0"/>
+      <w:r>
+        <w:rPr>
+          <w:rFonts w:ascii="Arial" w:hAnsi="Arial" w:cs="Arial"/>
+        </w:rPr>
+        <w:t xml:space="preserve"> for where one table detailed the workplace(s) of each user, the other stated the educational establishments of which they were a part. Such repetition is also arguably a reasonable design choice: it demonstrates consistency in the database, which might arguably reinforce the user’s understanding of the UI.</w:t>
       </w:r>
       <w:r>
         <w:rPr>
@@ -1422,193 +1015,52 @@
           <w:szCs w:val="20"/>
         </w:rPr>
         <w:br/>
-      </w:r>
-      <w:proofErr w:type="spellStart"/>
-      <w:r>
-        <w:rPr>
-          <w:rFonts w:ascii="Consolas" w:hAnsi="Consolas"/>
-          <w:sz w:val="20"/>
-          <w:szCs w:val="20"/>
-        </w:rPr>
-        <w:t>user_id</w:t>
-      </w:r>
-      <w:proofErr w:type="spellEnd"/>
-      <w:r>
-        <w:rPr>
-          <w:rFonts w:ascii="Consolas" w:hAnsi="Consolas"/>
-          <w:sz w:val="20"/>
-          <w:szCs w:val="20"/>
-        </w:rPr>
-        <w:t xml:space="preserve"> VARCHAR(15) NOT NULL,</w:t>
-      </w:r>
-      <w:r>
-        <w:rPr>
-          <w:rFonts w:ascii="Consolas" w:hAnsi="Consolas"/>
-          <w:sz w:val="20"/>
-          <w:szCs w:val="20"/>
-        </w:rPr>
-        <w:br/>
-      </w:r>
-      <w:proofErr w:type="spellStart"/>
-      <w:r>
-        <w:rPr>
-          <w:rFonts w:ascii="Consolas" w:hAnsi="Consolas"/>
-          <w:sz w:val="20"/>
-          <w:szCs w:val="20"/>
-        </w:rPr>
-        <w:t>user_school_or_uni</w:t>
-      </w:r>
-      <w:proofErr w:type="spellEnd"/>
-      <w:r>
-        <w:rPr>
-          <w:rFonts w:ascii="Consolas" w:hAnsi="Consolas"/>
-          <w:sz w:val="20"/>
-          <w:szCs w:val="20"/>
-        </w:rPr>
-        <w:t xml:space="preserve"> VARCHAR(60) NOT NULL,</w:t>
-      </w:r>
-      <w:r>
-        <w:rPr>
-          <w:rFonts w:ascii="Consolas" w:hAnsi="Consolas"/>
-          <w:sz w:val="20"/>
-          <w:szCs w:val="20"/>
-        </w:rPr>
-        <w:br/>
-      </w:r>
-      <w:proofErr w:type="spellStart"/>
-      <w:r>
-        <w:rPr>
-          <w:rFonts w:ascii="Consolas" w:hAnsi="Consolas"/>
-          <w:sz w:val="20"/>
-          <w:szCs w:val="20"/>
-        </w:rPr>
-        <w:t>user_school_or_uni_date</w:t>
-      </w:r>
-      <w:proofErr w:type="spellEnd"/>
-      <w:r>
-        <w:rPr>
-          <w:rFonts w:ascii="Consolas" w:hAnsi="Consolas"/>
-          <w:sz w:val="20"/>
-          <w:szCs w:val="20"/>
-        </w:rPr>
-        <w:t xml:space="preserve"> DATE NOT NULL,</w:t>
-      </w:r>
-      <w:r>
-        <w:rPr>
-          <w:rFonts w:ascii="Consolas" w:hAnsi="Consolas"/>
-          <w:sz w:val="20"/>
-          <w:szCs w:val="20"/>
-        </w:rPr>
-        <w:br/>
-        <w:t>PRIMARY KEY (</w:t>
-      </w:r>
-      <w:proofErr w:type="spellStart"/>
-      <w:r>
-        <w:rPr>
-          <w:rFonts w:ascii="Consolas" w:hAnsi="Consolas"/>
-          <w:sz w:val="20"/>
-          <w:szCs w:val="20"/>
-        </w:rPr>
-        <w:t>user_id</w:t>
-      </w:r>
-      <w:proofErr w:type="spellEnd"/>
-      <w:r>
-        <w:rPr>
-          <w:rFonts w:ascii="Consolas" w:hAnsi="Consolas"/>
-          <w:sz w:val="20"/>
-          <w:szCs w:val="20"/>
-        </w:rPr>
-        <w:t xml:space="preserve">, </w:t>
-      </w:r>
-      <w:proofErr w:type="spellStart"/>
-      <w:r>
-        <w:rPr>
-          <w:rFonts w:ascii="Consolas" w:hAnsi="Consolas"/>
-          <w:sz w:val="20"/>
-          <w:szCs w:val="20"/>
-        </w:rPr>
-        <w:t>user_school_or_uni</w:t>
-      </w:r>
-      <w:proofErr w:type="spellEnd"/>
-      <w:r>
-        <w:rPr>
-          <w:rFonts w:ascii="Consolas" w:hAnsi="Consolas"/>
-          <w:sz w:val="20"/>
-          <w:szCs w:val="20"/>
-        </w:rPr>
-        <w:t>),</w:t>
-      </w:r>
-      <w:r>
-        <w:rPr>
-          <w:rFonts w:ascii="Consolas" w:hAnsi="Consolas"/>
-          <w:sz w:val="20"/>
-          <w:szCs w:val="20"/>
-        </w:rPr>
-        <w:br/>
-        <w:t xml:space="preserve">CONSTRAINT </w:t>
-      </w:r>
-      <w:proofErr w:type="spellStart"/>
-      <w:r>
-        <w:rPr>
-          <w:rFonts w:ascii="Consolas" w:hAnsi="Consolas"/>
-          <w:sz w:val="20"/>
-          <w:szCs w:val="20"/>
-        </w:rPr>
-        <w:t>school_user_id</w:t>
-      </w:r>
-      <w:proofErr w:type="spellEnd"/>
-      <w:r>
-        <w:rPr>
-          <w:rFonts w:ascii="Consolas" w:hAnsi="Consolas"/>
-          <w:sz w:val="20"/>
-          <w:szCs w:val="20"/>
-        </w:rPr>
-        <w:t xml:space="preserve"> FOREIGN KEY (</w:t>
-      </w:r>
-      <w:proofErr w:type="spellStart"/>
-      <w:r>
-        <w:rPr>
-          <w:rFonts w:ascii="Consolas" w:hAnsi="Consolas"/>
-          <w:sz w:val="20"/>
-          <w:szCs w:val="20"/>
-        </w:rPr>
-        <w:t>user_id</w:t>
-      </w:r>
-      <w:proofErr w:type="spellEnd"/>
-      <w:r>
-        <w:rPr>
-          <w:rFonts w:ascii="Consolas" w:hAnsi="Consolas"/>
-          <w:sz w:val="20"/>
-          <w:szCs w:val="20"/>
-        </w:rPr>
-        <w:t>)</w:t>
-      </w:r>
-      <w:r>
-        <w:rPr>
-          <w:rFonts w:ascii="Consolas" w:hAnsi="Consolas"/>
-          <w:sz w:val="20"/>
-          <w:szCs w:val="20"/>
-        </w:rPr>
-        <w:br/>
-        <w:t>REFERENCES isad157_jkinver.users (</w:t>
-      </w:r>
-      <w:proofErr w:type="spellStart"/>
-      <w:r>
-        <w:rPr>
-          <w:rFonts w:ascii="Consolas" w:hAnsi="Consolas"/>
-          <w:sz w:val="20"/>
-          <w:szCs w:val="20"/>
-        </w:rPr>
-        <w:t>user_id</w:t>
-      </w:r>
-      <w:proofErr w:type="spellEnd"/>
-      <w:r>
-        <w:rPr>
-          <w:rFonts w:ascii="Consolas" w:hAnsi="Consolas"/>
-          <w:sz w:val="20"/>
-          <w:szCs w:val="20"/>
-        </w:rPr>
-        <w:t>)</w:t>
+        <w:t>user_id VARCHAR(15) NOT NULL,</w:t>
+      </w:r>
+      <w:r>
+        <w:rPr>
+          <w:rFonts w:ascii="Consolas" w:hAnsi="Consolas"/>
+          <w:sz w:val="20"/>
+          <w:szCs w:val="20"/>
+        </w:rPr>
+        <w:br/>
+        <w:t>user_school_or_uni VARCHAR(60) NOT NULL,</w:t>
+      </w:r>
+      <w:r>
+        <w:rPr>
+          <w:rFonts w:ascii="Consolas" w:hAnsi="Consolas"/>
+          <w:sz w:val="20"/>
+          <w:szCs w:val="20"/>
+        </w:rPr>
+        <w:br/>
+        <w:t>user_school_or_uni_date DATE NOT NULL,</w:t>
+      </w:r>
+      <w:r>
+        <w:rPr>
+          <w:rFonts w:ascii="Consolas" w:hAnsi="Consolas"/>
+          <w:sz w:val="20"/>
+          <w:szCs w:val="20"/>
+        </w:rPr>
+        <w:br/>
+        <w:t>PRIMARY KEY (user_id, user_school_or_uni),</w:t>
+      </w:r>
+      <w:r>
+        <w:rPr>
+          <w:rFonts w:ascii="Consolas" w:hAnsi="Consolas"/>
+          <w:sz w:val="20"/>
+          <w:szCs w:val="20"/>
+        </w:rPr>
+        <w:br/>
+        <w:t>CONSTRAINT school_user_id FOREIGN KEY (user_id)</w:t>
+      </w:r>
+      <w:r>
+        <w:rPr>
+          <w:rFonts w:ascii="Consolas" w:hAnsi="Consolas"/>
+          <w:sz w:val="20"/>
+          <w:szCs w:val="20"/>
+        </w:rPr>
+        <w:br/>
+        <w:t>REFERENCES isad157_jkinver.users (user_id)</w:t>
       </w:r>
       <w:r>
         <w:rPr>
@@ -1670,21 +1122,7 @@
         <w:rPr>
           <w:rFonts w:ascii="Arial" w:hAnsi="Arial" w:cs="Arial"/>
         </w:rPr>
-        <w:t xml:space="preserve">one of which was a foreign key, and the only datatype used for it was, again, VARCHAR. Though initially it was thought of as a good idea to make both fields foreign keys so as to link the now-removed Friends table to the others, it was realised (with the removal of the Friends table) that only the </w:t>
-      </w:r>
-      <w:proofErr w:type="spellStart"/>
-      <w:r>
-        <w:rPr>
-          <w:rFonts w:ascii="Arial" w:hAnsi="Arial" w:cs="Arial"/>
-        </w:rPr>
-        <w:t>user_id</w:t>
-      </w:r>
-      <w:proofErr w:type="spellEnd"/>
-      <w:r>
-        <w:rPr>
-          <w:rFonts w:ascii="Arial" w:hAnsi="Arial" w:cs="Arial"/>
-        </w:rPr>
-        <w:t xml:space="preserve"> needed to be a foreign key, as that would be enough to link the User-Friend Link table to the other tables. The former Friends table had no link otherwise, but with the dataset not actually containing a separate file for friends’ IDs, forenames, and surnames (on account of the significant point that friends are themselves considered users for this database), it was arguably an unnecessary inclusion, despite its place in the normalisation. Hence, the table was dropped. This is also the reason for the somewhat strange naming of this table compared to the others. </w:t>
+        <w:t xml:space="preserve">one of which was a foreign key, and the only datatype used for it was, again, VARCHAR. Though initially it was thought of as a good idea to make both fields foreign keys so as to link the now-removed Friends table to the others, it was realised (with the removal of the Friends table) that only the user_id needed to be a foreign key, as that would be enough to link the User-Friend Link table to the other tables. The former Friends table had no link otherwise, but with the dataset not actually containing a separate file for friends’ IDs, forenames, and surnames (on account of the significant point that friends are themselves considered users for this database), it was arguably an unnecessary inclusion, despite its place in the normalisation. Hence, the table was dropped. This is also the reason for the somewhat strange naming of this table compared to the others. </w:t>
       </w:r>
       <w:r>
         <w:rPr>
@@ -1716,167 +1154,43 @@
           <w:szCs w:val="20"/>
         </w:rPr>
         <w:br/>
-      </w:r>
-      <w:proofErr w:type="spellStart"/>
-      <w:r>
-        <w:rPr>
-          <w:rFonts w:ascii="Consolas" w:hAnsi="Consolas"/>
-          <w:sz w:val="20"/>
-          <w:szCs w:val="20"/>
-        </w:rPr>
-        <w:t>user_id</w:t>
-      </w:r>
-      <w:proofErr w:type="spellEnd"/>
-      <w:r>
-        <w:rPr>
-          <w:rFonts w:ascii="Consolas" w:hAnsi="Consolas"/>
-          <w:sz w:val="20"/>
-          <w:szCs w:val="20"/>
-        </w:rPr>
-        <w:t xml:space="preserve"> VARCHAR(15) NOT NULL,</w:t>
-      </w:r>
-      <w:r>
-        <w:rPr>
-          <w:rFonts w:ascii="Consolas" w:hAnsi="Consolas"/>
-          <w:sz w:val="20"/>
-          <w:szCs w:val="20"/>
-        </w:rPr>
-        <w:br/>
-      </w:r>
-      <w:proofErr w:type="spellStart"/>
-      <w:r>
-        <w:rPr>
-          <w:rFonts w:ascii="Consolas" w:hAnsi="Consolas"/>
-          <w:sz w:val="20"/>
-          <w:szCs w:val="20"/>
-        </w:rPr>
-        <w:t>friend_id</w:t>
-      </w:r>
-      <w:proofErr w:type="spellEnd"/>
-      <w:r>
-        <w:rPr>
-          <w:rFonts w:ascii="Consolas" w:hAnsi="Consolas"/>
-          <w:sz w:val="20"/>
-          <w:szCs w:val="20"/>
-        </w:rPr>
-        <w:t xml:space="preserve"> VARCHAR(15) NOT NULL,</w:t>
-      </w:r>
-      <w:r>
-        <w:rPr>
-          <w:rFonts w:ascii="Consolas" w:hAnsi="Consolas"/>
-          <w:sz w:val="20"/>
-          <w:szCs w:val="20"/>
-        </w:rPr>
-        <w:br/>
-        <w:t>PRIMARY KEY (</w:t>
-      </w:r>
-      <w:proofErr w:type="spellStart"/>
-      <w:r>
-        <w:rPr>
-          <w:rFonts w:ascii="Consolas" w:hAnsi="Consolas"/>
-          <w:sz w:val="20"/>
-          <w:szCs w:val="20"/>
-        </w:rPr>
-        <w:t>user_id</w:t>
-      </w:r>
-      <w:proofErr w:type="spellEnd"/>
-      <w:r>
-        <w:rPr>
-          <w:rFonts w:ascii="Consolas" w:hAnsi="Consolas"/>
-          <w:sz w:val="20"/>
-          <w:szCs w:val="20"/>
-        </w:rPr>
-        <w:t xml:space="preserve">, </w:t>
-      </w:r>
-      <w:proofErr w:type="spellStart"/>
-      <w:r>
-        <w:rPr>
-          <w:rFonts w:ascii="Consolas" w:hAnsi="Consolas"/>
-          <w:sz w:val="20"/>
-          <w:szCs w:val="20"/>
-        </w:rPr>
-        <w:t>friend_id</w:t>
-      </w:r>
-      <w:proofErr w:type="spellEnd"/>
-      <w:r>
-        <w:rPr>
-          <w:rFonts w:ascii="Consolas" w:hAnsi="Consolas"/>
-          <w:sz w:val="20"/>
-          <w:szCs w:val="20"/>
-        </w:rPr>
-        <w:t>),</w:t>
-      </w:r>
-      <w:r>
-        <w:rPr>
-          <w:rFonts w:ascii="Consolas" w:hAnsi="Consolas"/>
-          <w:sz w:val="20"/>
-          <w:szCs w:val="20"/>
-        </w:rPr>
-        <w:br/>
-        <w:t xml:space="preserve">CONSTRAINT </w:t>
-      </w:r>
-      <w:proofErr w:type="spellStart"/>
-      <w:r>
-        <w:rPr>
-          <w:rFonts w:ascii="Consolas" w:hAnsi="Consolas"/>
-          <w:sz w:val="20"/>
-          <w:szCs w:val="20"/>
-        </w:rPr>
-        <w:t>link_user_id</w:t>
-      </w:r>
-      <w:proofErr w:type="spellEnd"/>
-      <w:r>
-        <w:rPr>
-          <w:rFonts w:ascii="Consolas" w:hAnsi="Consolas"/>
-          <w:sz w:val="20"/>
-          <w:szCs w:val="20"/>
-        </w:rPr>
-        <w:t xml:space="preserve"> FOREIGN KEY (</w:t>
-      </w:r>
-      <w:proofErr w:type="spellStart"/>
-      <w:r>
-        <w:rPr>
-          <w:rFonts w:ascii="Consolas" w:hAnsi="Consolas"/>
-          <w:sz w:val="20"/>
-          <w:szCs w:val="20"/>
-        </w:rPr>
-        <w:t>user_id</w:t>
-      </w:r>
-      <w:proofErr w:type="spellEnd"/>
-      <w:r>
-        <w:rPr>
-          <w:rFonts w:ascii="Consolas" w:hAnsi="Consolas"/>
-          <w:sz w:val="20"/>
-          <w:szCs w:val="20"/>
-        </w:rPr>
-        <w:t>)</w:t>
-      </w:r>
-      <w:r>
-        <w:rPr>
-          <w:rFonts w:ascii="Consolas" w:hAnsi="Consolas"/>
-          <w:sz w:val="20"/>
-          <w:szCs w:val="20"/>
-        </w:rPr>
-        <w:br/>
-        <w:t>REFERENCES isad157_jkinver.users (</w:t>
-      </w:r>
-      <w:proofErr w:type="spellStart"/>
-      <w:r>
-        <w:rPr>
-          <w:rFonts w:ascii="Consolas" w:hAnsi="Consolas"/>
-          <w:sz w:val="20"/>
-          <w:szCs w:val="20"/>
-        </w:rPr>
-        <w:t>user_id</w:t>
-      </w:r>
-      <w:proofErr w:type="spellEnd"/>
-      <w:r>
-        <w:rPr>
-          <w:rFonts w:ascii="Consolas" w:hAnsi="Consolas"/>
-          <w:sz w:val="20"/>
-          <w:szCs w:val="20"/>
-        </w:rPr>
-        <w:t>)</w:t>
+        <w:t>user_id VARCHAR(15) NOT NULL,</w:t>
+      </w:r>
+      <w:r>
+        <w:rPr>
+          <w:rFonts w:ascii="Consolas" w:hAnsi="Consolas"/>
+          <w:sz w:val="20"/>
+          <w:szCs w:val="20"/>
+        </w:rPr>
+        <w:br/>
+        <w:t>friend_id VARCHAR(15) NOT NULL,</w:t>
+      </w:r>
+      <w:r>
+        <w:rPr>
+          <w:rFonts w:ascii="Consolas" w:hAnsi="Consolas"/>
+          <w:sz w:val="20"/>
+          <w:szCs w:val="20"/>
+        </w:rPr>
+        <w:br/>
+        <w:t>PRIMARY KEY (user_id, friend_id),</w:t>
+      </w:r>
+      <w:r>
+        <w:rPr>
+          <w:rFonts w:ascii="Consolas" w:hAnsi="Consolas"/>
+          <w:sz w:val="20"/>
+          <w:szCs w:val="20"/>
+        </w:rPr>
+        <w:br/>
+        <w:t>CONSTRAINT link_user_id FOREIGN KEY (user_id)</w:t>
+      </w:r>
+      <w:r>
+        <w:rPr>
+          <w:rFonts w:ascii="Consolas" w:hAnsi="Consolas"/>
+          <w:sz w:val="20"/>
+          <w:szCs w:val="20"/>
+        </w:rPr>
+        <w:br/>
+        <w:t>REFERENCES isad157_jkinver.users (user_id)</w:t>
       </w:r>
       <w:r>
         <w:rPr>
@@ -1963,103 +1277,34 @@
           <w:szCs w:val="20"/>
         </w:rPr>
         <w:br/>
-      </w:r>
-      <w:proofErr w:type="spellStart"/>
-      <w:r>
-        <w:rPr>
-          <w:rFonts w:ascii="Consolas" w:hAnsi="Consolas"/>
-          <w:sz w:val="20"/>
-          <w:szCs w:val="20"/>
-        </w:rPr>
-        <w:t>friend_id</w:t>
-      </w:r>
-      <w:proofErr w:type="spellEnd"/>
-      <w:r>
-        <w:rPr>
-          <w:rFonts w:ascii="Consolas" w:hAnsi="Consolas"/>
-          <w:sz w:val="20"/>
-          <w:szCs w:val="20"/>
-        </w:rPr>
-        <w:t xml:space="preserve"> VARCHAR(15) NOT NULL,</w:t>
-      </w:r>
-      <w:r>
-        <w:rPr>
-          <w:rFonts w:ascii="Consolas" w:hAnsi="Consolas"/>
-          <w:sz w:val="20"/>
-          <w:szCs w:val="20"/>
-        </w:rPr>
-        <w:br/>
-      </w:r>
-      <w:proofErr w:type="spellStart"/>
-      <w:r>
-        <w:rPr>
-          <w:rFonts w:ascii="Consolas" w:hAnsi="Consolas"/>
-          <w:sz w:val="20"/>
-          <w:szCs w:val="20"/>
-        </w:rPr>
-        <w:t>friend_forename</w:t>
-      </w:r>
-      <w:proofErr w:type="spellEnd"/>
-      <w:r>
-        <w:rPr>
-          <w:rFonts w:ascii="Consolas" w:hAnsi="Consolas"/>
-          <w:sz w:val="20"/>
-          <w:szCs w:val="20"/>
-        </w:rPr>
-        <w:t xml:space="preserve"> VARCHAR(40) NOT NULL,</w:t>
-      </w:r>
-      <w:r>
-        <w:rPr>
-          <w:rFonts w:ascii="Consolas" w:hAnsi="Consolas"/>
-          <w:sz w:val="20"/>
-          <w:szCs w:val="20"/>
-        </w:rPr>
-        <w:br/>
-      </w:r>
-      <w:proofErr w:type="spellStart"/>
-      <w:r>
-        <w:rPr>
-          <w:rFonts w:ascii="Consolas" w:hAnsi="Consolas"/>
-          <w:sz w:val="20"/>
-          <w:szCs w:val="20"/>
-        </w:rPr>
-        <w:t>friend_surname</w:t>
-      </w:r>
-      <w:proofErr w:type="spellEnd"/>
-      <w:r>
-        <w:rPr>
-          <w:rFonts w:ascii="Consolas" w:hAnsi="Consolas"/>
-          <w:sz w:val="20"/>
-          <w:szCs w:val="20"/>
-        </w:rPr>
-        <w:t xml:space="preserve"> VARCHAR(40) NOT NULL,</w:t>
-      </w:r>
-      <w:r>
-        <w:rPr>
-          <w:rFonts w:ascii="Consolas" w:hAnsi="Consolas"/>
-          <w:sz w:val="20"/>
-          <w:szCs w:val="20"/>
-        </w:rPr>
-        <w:br/>
-        <w:t>PRIMARY KEY (</w:t>
-      </w:r>
-      <w:proofErr w:type="spellStart"/>
-      <w:r>
-        <w:rPr>
-          <w:rFonts w:ascii="Consolas" w:hAnsi="Consolas"/>
-          <w:sz w:val="20"/>
-          <w:szCs w:val="20"/>
-        </w:rPr>
-        <w:t>friend_id</w:t>
-      </w:r>
-      <w:proofErr w:type="spellEnd"/>
-      <w:r>
-        <w:rPr>
-          <w:rFonts w:ascii="Consolas" w:hAnsi="Consolas"/>
-          <w:sz w:val="20"/>
-          <w:szCs w:val="20"/>
-        </w:rPr>
-        <w:t>)</w:t>
+        <w:t>friend_id VARCHAR(15) NOT NULL,</w:t>
+      </w:r>
+      <w:r>
+        <w:rPr>
+          <w:rFonts w:ascii="Consolas" w:hAnsi="Consolas"/>
+          <w:sz w:val="20"/>
+          <w:szCs w:val="20"/>
+        </w:rPr>
+        <w:br/>
+        <w:t>friend_forename VARCHAR(40) NOT NULL,</w:t>
+      </w:r>
+      <w:r>
+        <w:rPr>
+          <w:rFonts w:ascii="Consolas" w:hAnsi="Consolas"/>
+          <w:sz w:val="20"/>
+          <w:szCs w:val="20"/>
+        </w:rPr>
+        <w:br/>
+        <w:t>friend_surname VARCHAR(40) NOT NULL,</w:t>
+      </w:r>
+      <w:r>
+        <w:rPr>
+          <w:rFonts w:ascii="Consolas" w:hAnsi="Consolas"/>
+          <w:sz w:val="20"/>
+          <w:szCs w:val="20"/>
+        </w:rPr>
+        <w:br/>
+        <w:t>PRIMARY KEY (friend_id)</w:t>
       </w:r>
       <w:r>
         <w:rPr>
@@ -2099,49 +1344,7 @@
         <w:rPr>
           <w:rFonts w:ascii="Arial" w:hAnsi="Arial" w:cs="Arial"/>
         </w:rPr>
-        <w:t>the “</w:t>
-      </w:r>
-      <w:proofErr w:type="spellStart"/>
-      <w:r>
-        <w:rPr>
-          <w:rFonts w:ascii="Arial" w:hAnsi="Arial" w:cs="Arial"/>
-        </w:rPr>
-        <w:t>sender_id</w:t>
-      </w:r>
-      <w:proofErr w:type="spellEnd"/>
-      <w:r>
-        <w:rPr>
-          <w:rFonts w:ascii="Arial" w:hAnsi="Arial" w:cs="Arial"/>
-        </w:rPr>
-        <w:t>” and “</w:t>
-      </w:r>
-      <w:proofErr w:type="spellStart"/>
-      <w:r>
-        <w:rPr>
-          <w:rFonts w:ascii="Arial" w:hAnsi="Arial" w:cs="Arial"/>
-        </w:rPr>
-        <w:t>receiver_id</w:t>
-      </w:r>
-      <w:proofErr w:type="spellEnd"/>
-      <w:r>
-        <w:rPr>
-          <w:rFonts w:ascii="Arial" w:hAnsi="Arial" w:cs="Arial"/>
-        </w:rPr>
-        <w:t>” were interchangeable to some extent, and with friends themselves being users, it was seen as fit to relate both values to the “</w:t>
-      </w:r>
-      <w:proofErr w:type="spellStart"/>
-      <w:r>
-        <w:rPr>
-          <w:rFonts w:ascii="Arial" w:hAnsi="Arial" w:cs="Arial"/>
-        </w:rPr>
-        <w:t>user_id</w:t>
-      </w:r>
-      <w:proofErr w:type="spellEnd"/>
-      <w:r>
-        <w:rPr>
-          <w:rFonts w:ascii="Arial" w:hAnsi="Arial" w:cs="Arial"/>
-        </w:rPr>
-        <w:t xml:space="preserve">”; both the sender and receiver were of course their own user, after all. Because of this, two foreign keys were made for this table, and because the thought materialised after the creation </w:t>
+        <w:t xml:space="preserve">the “sender_id” and “receiver_id” were interchangeable to some extent, and with friends themselves being users, it was seen as fit to relate both values to the “user_id”; both the sender and receiver were of course their own user, after all. Because of this, two foreign keys were made for this table, and because the thought materialised after the creation </w:t>
       </w:r>
       <w:r>
         <w:rPr>
@@ -2193,60 +1396,21 @@
           <w:rFonts w:ascii="Consolas" w:hAnsi="Consolas"/>
         </w:rPr>
         <w:br/>
-      </w:r>
-      <w:proofErr w:type="spellStart"/>
-      <w:r>
-        <w:rPr>
-          <w:rFonts w:ascii="Consolas" w:hAnsi="Consolas"/>
-        </w:rPr>
-        <w:t>sender_id</w:t>
-      </w:r>
-      <w:proofErr w:type="spellEnd"/>
-      <w:r>
-        <w:rPr>
-          <w:rFonts w:ascii="Consolas" w:hAnsi="Consolas"/>
-        </w:rPr>
-        <w:t xml:space="preserve"> VARCHAR(15) NOT NULL,</w:t>
-      </w:r>
-      <w:r>
-        <w:rPr>
-          <w:rFonts w:ascii="Consolas" w:hAnsi="Consolas"/>
-        </w:rPr>
-        <w:br/>
-      </w:r>
-      <w:proofErr w:type="spellStart"/>
-      <w:r>
-        <w:rPr>
-          <w:rFonts w:ascii="Consolas" w:hAnsi="Consolas"/>
-        </w:rPr>
-        <w:t>receiver_id</w:t>
-      </w:r>
-      <w:proofErr w:type="spellEnd"/>
-      <w:r>
-        <w:rPr>
-          <w:rFonts w:ascii="Consolas" w:hAnsi="Consolas"/>
-        </w:rPr>
-        <w:t xml:space="preserve"> VARCHAR(15) NOT NULL,</w:t>
-      </w:r>
-      <w:r>
-        <w:rPr>
-          <w:rFonts w:ascii="Consolas" w:hAnsi="Consolas"/>
-        </w:rPr>
-        <w:br/>
-      </w:r>
-      <w:proofErr w:type="spellStart"/>
-      <w:r>
-        <w:rPr>
-          <w:rFonts w:ascii="Consolas" w:hAnsi="Consolas"/>
-        </w:rPr>
-        <w:t>date_and_time_sent</w:t>
-      </w:r>
-      <w:proofErr w:type="spellEnd"/>
-      <w:r>
-        <w:rPr>
-          <w:rFonts w:ascii="Consolas" w:hAnsi="Consolas"/>
-        </w:rPr>
-        <w:t xml:space="preserve"> DATETIME NOT NULL,</w:t>
+        <w:t>sender_id VARCHAR(15) NOT NULL,</w:t>
+      </w:r>
+      <w:r>
+        <w:rPr>
+          <w:rFonts w:ascii="Consolas" w:hAnsi="Consolas"/>
+        </w:rPr>
+        <w:br/>
+        <w:t>receiver_id VARCHAR(15) NOT NULL,</w:t>
+      </w:r>
+      <w:r>
+        <w:rPr>
+          <w:rFonts w:ascii="Consolas" w:hAnsi="Consolas"/>
+        </w:rPr>
+        <w:br/>
+        <w:t>date_and_time_sent DATETIME NOT NULL,</w:t>
       </w:r>
       <w:r>
         <w:rPr>
@@ -2260,35 +1424,7 @@
           <w:rFonts w:ascii="Consolas" w:hAnsi="Consolas"/>
         </w:rPr>
         <w:br/>
-        <w:t>PRIMARY KEY (</w:t>
-      </w:r>
-      <w:proofErr w:type="spellStart"/>
-      <w:r>
-        <w:rPr>
-          <w:rFonts w:ascii="Consolas" w:hAnsi="Consolas"/>
-        </w:rPr>
-        <w:t>sender_id</w:t>
-      </w:r>
-      <w:proofErr w:type="spellEnd"/>
-      <w:r>
-        <w:rPr>
-          <w:rFonts w:ascii="Consolas" w:hAnsi="Consolas"/>
-        </w:rPr>
-        <w:t xml:space="preserve">, </w:t>
-      </w:r>
-      <w:proofErr w:type="spellStart"/>
-      <w:r>
-        <w:rPr>
-          <w:rFonts w:ascii="Consolas" w:hAnsi="Consolas"/>
-        </w:rPr>
-        <w:t>receiver_id</w:t>
-      </w:r>
-      <w:proofErr w:type="spellEnd"/>
-      <w:r>
-        <w:rPr>
-          <w:rFonts w:ascii="Consolas" w:hAnsi="Consolas"/>
-        </w:rPr>
-        <w:t>)</w:t>
+        <w:t>PRIMARY KEY (sender_id, receiver_id)</w:t>
       </w:r>
       <w:r>
         <w:rPr>
@@ -2481,8 +1617,6 @@
           <w:t>https://github.com/jkinver/ISAD157-Coursework</w:t>
         </w:r>
       </w:hyperlink>
-      <w:bookmarkStart w:id="0" w:name="_GoBack"/>
-      <w:bookmarkEnd w:id="0"/>
     </w:p>
     <w:p>
       <w:pPr>

</xml_diff>

<commit_message>
Actually Really Definitely Finished Report
The report has now been ameded once again - information was missed from the specification initially that stated manual insertion of data must happen to certain columns (where they  were completely removed until this point).
The PDF really is ready for upload this time.
</commit_message>
<xml_diff>
--- a/Coursework Report.docx
+++ b/Coursework Report.docx
@@ -482,38 +482,7 @@
           <w:color w:val="auto"/>
           <w:u w:val="none"/>
         </w:rPr>
-        <w:t>A method named “</w:t>
-      </w:r>
-      <w:proofErr w:type="spellStart"/>
-      <w:proofErr w:type="gramStart"/>
-      <w:r>
-        <w:rPr>
-          <w:rStyle w:val="Hyperlink"/>
-          <w:rFonts w:ascii="Arial" w:hAnsi="Arial" w:cs="Arial"/>
-          <w:color w:val="auto"/>
-          <w:u w:val="none"/>
-        </w:rPr>
-        <w:t>selectNewUser</w:t>
-      </w:r>
-      <w:proofErr w:type="spellEnd"/>
-      <w:r>
-        <w:rPr>
-          <w:rStyle w:val="Hyperlink"/>
-          <w:rFonts w:ascii="Arial" w:hAnsi="Arial" w:cs="Arial"/>
-          <w:color w:val="auto"/>
-          <w:u w:val="none"/>
-        </w:rPr>
-        <w:t>(</w:t>
-      </w:r>
-      <w:proofErr w:type="gramEnd"/>
-      <w:r>
-        <w:rPr>
-          <w:rStyle w:val="Hyperlink"/>
-          <w:rFonts w:ascii="Arial" w:hAnsi="Arial" w:cs="Arial"/>
-          <w:color w:val="auto"/>
-          <w:u w:val="none"/>
-        </w:rPr>
-        <w:t>)” was created for both Friend and Message such that viewing one of these could link back to the User. However, it must be admitted that no such functionality was put into the database</w:t>
+        <w:t>A method named “selectNewUser()” was created for both Friend and Message such that viewing one of these could link back to the User. However, it must be admitted that no such functionality was put into the database</w:t>
       </w:r>
       <w:r>
         <w:rPr>
@@ -1409,54 +1378,9 @@
         <w:rPr>
           <w:rFonts w:ascii="Arial" w:hAnsi="Arial" w:cs="Arial"/>
         </w:rPr>
-        <w:t>the “</w:t>
-      </w:r>
-      <w:proofErr w:type="spellStart"/>
-      <w:r>
-        <w:rPr>
-          <w:rFonts w:ascii="Arial" w:hAnsi="Arial" w:cs="Arial"/>
-        </w:rPr>
-        <w:t>sender_id</w:t>
-      </w:r>
-      <w:proofErr w:type="spellEnd"/>
-      <w:r>
-        <w:rPr>
-          <w:rFonts w:ascii="Arial" w:hAnsi="Arial" w:cs="Arial"/>
-        </w:rPr>
-        <w:t>” and “</w:t>
-      </w:r>
-      <w:proofErr w:type="spellStart"/>
-      <w:r>
-        <w:rPr>
-          <w:rFonts w:ascii="Arial" w:hAnsi="Arial" w:cs="Arial"/>
-        </w:rPr>
-        <w:t>receiver_id</w:t>
-      </w:r>
-      <w:proofErr w:type="spellEnd"/>
-      <w:r>
-        <w:rPr>
-          <w:rFonts w:ascii="Arial" w:hAnsi="Arial" w:cs="Arial"/>
-        </w:rPr>
-        <w:t>” were linked to the “</w:t>
-      </w:r>
-      <w:proofErr w:type="spellStart"/>
-      <w:r>
-        <w:rPr>
-          <w:rFonts w:ascii="Arial" w:hAnsi="Arial" w:cs="Arial"/>
-        </w:rPr>
-        <w:t>user_id</w:t>
-      </w:r>
-      <w:proofErr w:type="spellEnd"/>
-      <w:r>
-        <w:rPr>
-          <w:rFonts w:ascii="Arial" w:hAnsi="Arial" w:cs="Arial"/>
-        </w:rPr>
-        <w:t xml:space="preserve">” (as they were both users); more information on this is provided below when regarding the Messages table. </w:t>
-      </w:r>
-      <w:r>
-        <w:rPr>
-          <w:rFonts w:ascii="Arial" w:hAnsi="Arial" w:cs="Arial"/>
-        </w:rPr>
+        <w:t xml:space="preserve">the “sender_id” and “receiver_id” were linked to the “user_id” (as they were both users); more information on this is provided below when regarding the Messages table. </w:t>
+      </w:r>
+      <w:r>
         <w:br/>
       </w:r>
       <w:hyperlink r:id="rId20" w:history="1">
@@ -1465,17 +1389,8 @@
             <w:rStyle w:val="Hyperlink"/>
             <w:rFonts w:ascii="Arial" w:hAnsi="Arial" w:cs="Arial"/>
           </w:rPr>
-          <w:t xml:space="preserve">Final </w:t>
+          <w:t>Final ERD.mwb</w:t>
         </w:r>
-        <w:proofErr w:type="spellStart"/>
-        <w:r>
-          <w:rPr>
-            <w:rStyle w:val="Hyperlink"/>
-            <w:rFonts w:ascii="Arial" w:hAnsi="Arial" w:cs="Arial"/>
-          </w:rPr>
-          <w:t>ERD.mwb</w:t>
-        </w:r>
-        <w:proofErr w:type="spellEnd"/>
       </w:hyperlink>
       <w:r>
         <w:rPr>
@@ -1492,10 +1407,10 @@
           <w:u w:val="single"/>
         </w:rPr>
         <w:drawing>
-          <wp:inline distT="0" distB="0" distL="0" distR="0" wp14:anchorId="343A5A98" wp14:editId="4BF13820">
-            <wp:extent cx="5731510" cy="3063240"/>
-            <wp:effectExtent l="0" t="0" r="2540" b="3810"/>
-            <wp:docPr id="10" name="Picture 10" descr="The Final ERD"/>
+          <wp:inline distT="0" distB="0" distL="0" distR="0" wp14:anchorId="4A195CF1" wp14:editId="6A1A33EA">
+            <wp:extent cx="5731510" cy="3080385"/>
+            <wp:effectExtent l="0" t="0" r="2540" b="5715"/>
+            <wp:docPr id="11" name="Picture 11" descr="A screenshot of a social media post&#10;&#10;Description automatically generated"/>
             <wp:cNvGraphicFramePr>
               <a:graphicFrameLocks xmlns:a="http://schemas.openxmlformats.org/drawingml/2006/main" noChangeAspect="1"/>
             </wp:cNvGraphicFramePr>
@@ -1503,7 +1418,7 @@
               <a:graphicData uri="http://schemas.openxmlformats.org/drawingml/2006/picture">
                 <pic:pic xmlns:pic="http://schemas.openxmlformats.org/drawingml/2006/picture">
                   <pic:nvPicPr>
-                    <pic:cNvPr id="10" name="Final ERD (2).png"/>
+                    <pic:cNvPr id="11" name="Final ERD (2).png"/>
                     <pic:cNvPicPr/>
                   </pic:nvPicPr>
                   <pic:blipFill>
@@ -1521,7 +1436,7 @@
                   <pic:spPr>
                     <a:xfrm>
                       <a:off x="0" y="0"/>
-                      <a:ext cx="5731510" cy="3063240"/>
+                      <a:ext cx="5731510" cy="3080385"/>
                     </a:xfrm>
                     <a:prstGeom prst="rect">
                       <a:avLst/>
@@ -1673,12 +1588,10 @@
       <w:pPr>
         <w:rPr>
           <w:rFonts w:ascii="Consolas" w:hAnsi="Consolas"/>
-          <w:sz w:val="20"/>
-          <w:szCs w:val="20"/>
-        </w:rPr>
-      </w:pPr>
-      <w:bookmarkStart w:id="0" w:name="_GoBack"/>
-      <w:bookmarkEnd w:id="0"/>
+          <w:sz w:val="18"/>
+          <w:szCs w:val="18"/>
+        </w:rPr>
+      </w:pPr>
       <w:r>
         <w:rPr>
           <w:rFonts w:ascii="Arial" w:hAnsi="Arial" w:cs="Arial"/>
@@ -1706,21 +1619,7 @@
         <w:rPr>
           <w:rFonts w:ascii="Arial" w:hAnsi="Arial" w:cs="Arial"/>
         </w:rPr>
-        <w:t>and only data of type VARCHAR (variable characters). It had one primary key, the “</w:t>
-      </w:r>
-      <w:proofErr w:type="spellStart"/>
-      <w:r>
-        <w:rPr>
-          <w:rFonts w:ascii="Arial" w:hAnsi="Arial" w:cs="Arial"/>
-        </w:rPr>
-        <w:t>user_id</w:t>
-      </w:r>
-      <w:proofErr w:type="spellEnd"/>
-      <w:r>
-        <w:rPr>
-          <w:rFonts w:ascii="Arial" w:hAnsi="Arial" w:cs="Arial"/>
-        </w:rPr>
-        <w:t>”, and was the basis for the connection between the other tables. It had no need to be edited at any point. The VARCHARs were set to limits that were thought to be appropriate</w:t>
+        <w:t>and only data of type VARCHAR (variable characters). It had one primary key, the “user_id”, and was the basis for the connection between the other tables. It had no need to be edited at any point. The VARCHARs were set to limits that were thought to be appropriate</w:t>
       </w:r>
       <w:r>
         <w:rPr>
@@ -1732,27 +1631,75 @@
         <w:rPr>
           <w:rFonts w:ascii="Arial" w:hAnsi="Arial" w:cs="Arial"/>
         </w:rPr>
-        <w:t xml:space="preserve"> It should be noted that the “</w:t>
-      </w:r>
-      <w:proofErr w:type="spellStart"/>
-      <w:r>
-        <w:rPr>
-          <w:rFonts w:ascii="Arial" w:hAnsi="Arial" w:cs="Arial"/>
-        </w:rPr>
-        <w:t>relationship_status</w:t>
-      </w:r>
-      <w:proofErr w:type="spellEnd"/>
-      <w:r>
-        <w:rPr>
-          <w:rFonts w:ascii="Arial" w:hAnsi="Arial" w:cs="Arial"/>
-        </w:rPr>
-        <w:t>” attribute was dropped completely; although it can be found within the normalisation, it was not included with the given dataset, and the importing failed when the column was present. As a result, it was removed with little intention on bringing it back because of the lack of data that would accompany it.</w:t>
-      </w:r>
-      <w:r>
-        <w:rPr>
-          <w:rFonts w:ascii="Arial" w:hAnsi="Arial" w:cs="Arial"/>
-        </w:rPr>
-        <w:t xml:space="preserve"> It would be essentially adding an empty column and using it for nothing.</w:t>
+        <w:t xml:space="preserve"> It should be noted that the “relationship_status” attribute was dropped </w:t>
+      </w:r>
+      <w:r>
+        <w:rPr>
+          <w:rFonts w:ascii="Arial" w:hAnsi="Arial" w:cs="Arial"/>
+        </w:rPr>
+        <w:t>temporarily as</w:t>
+      </w:r>
+      <w:r>
+        <w:rPr>
+          <w:rFonts w:ascii="Arial" w:hAnsi="Arial" w:cs="Arial"/>
+        </w:rPr>
+        <w:t xml:space="preserve"> the importing failed when the column was present. </w:t>
+      </w:r>
+      <w:r>
+        <w:rPr>
+          <w:rFonts w:ascii="Arial" w:hAnsi="Arial" w:cs="Arial"/>
+        </w:rPr>
+        <w:t>It was brought back, despite its</w:t>
+      </w:r>
+      <w:r>
+        <w:rPr>
+          <w:rFonts w:ascii="Arial" w:hAnsi="Arial" w:cs="Arial"/>
+        </w:rPr>
+        <w:t xml:space="preserve"> lack of data</w:t>
+      </w:r>
+      <w:r>
+        <w:rPr>
+          <w:rFonts w:ascii="Arial" w:hAnsi="Arial" w:cs="Arial"/>
+        </w:rPr>
+        <w:t>,</w:t>
+      </w:r>
+      <w:r>
+        <w:rPr>
+          <w:rFonts w:ascii="Arial" w:hAnsi="Arial" w:cs="Arial"/>
+        </w:rPr>
+        <w:t xml:space="preserve"> </w:t>
+      </w:r>
+      <w:r>
+        <w:rPr>
+          <w:rFonts w:ascii="Arial" w:hAnsi="Arial" w:cs="Arial"/>
+        </w:rPr>
+        <w:t>seeing that it was populated by further SQL Query statements</w:t>
+      </w:r>
+      <w:r>
+        <w:rPr>
+          <w:rFonts w:ascii="Arial" w:hAnsi="Arial" w:cs="Arial"/>
+        </w:rPr>
+        <w:t>.</w:t>
+      </w:r>
+      <w:r>
+        <w:rPr>
+          <w:rFonts w:ascii="Arial" w:hAnsi="Arial" w:cs="Arial"/>
+        </w:rPr>
+        <w:t xml:space="preserve"> The wizard was admittedly used to bring the column back, but it effectively never left the database (it </w:t>
+      </w:r>
+      <w:r>
+        <w:rPr>
+          <w:rFonts w:ascii="Arial" w:hAnsi="Arial" w:cs="Arial"/>
+          <w:i/>
+          <w:iCs/>
+        </w:rPr>
+        <w:t>only</w:t>
+      </w:r>
+      <w:r>
+        <w:rPr>
+          <w:rFonts w:ascii="Arial" w:hAnsi="Arial" w:cs="Arial"/>
+        </w:rPr>
+        <w:t xml:space="preserve"> did due to failed imports), so it is still listed below as the table was originally created. </w:t>
       </w:r>
       <w:r>
         <w:rPr>
@@ -1784,210 +1731,308 @@
           <w:szCs w:val="20"/>
         </w:rPr>
         <w:br/>
-      </w:r>
-      <w:proofErr w:type="spellStart"/>
-      <w:r>
-        <w:rPr>
-          <w:rFonts w:ascii="Consolas" w:hAnsi="Consolas"/>
-          <w:sz w:val="20"/>
-          <w:szCs w:val="20"/>
-        </w:rPr>
-        <w:t>user_id</w:t>
-      </w:r>
-      <w:proofErr w:type="spellEnd"/>
-      <w:r>
-        <w:rPr>
-          <w:rFonts w:ascii="Consolas" w:hAnsi="Consolas"/>
-          <w:sz w:val="20"/>
-          <w:szCs w:val="20"/>
-        </w:rPr>
-        <w:t xml:space="preserve"> VARCHAR(15) NOT NULL,</w:t>
-      </w:r>
-      <w:r>
-        <w:rPr>
-          <w:rFonts w:ascii="Consolas" w:hAnsi="Consolas"/>
-          <w:sz w:val="20"/>
-          <w:szCs w:val="20"/>
-        </w:rPr>
-        <w:br/>
-      </w:r>
-      <w:proofErr w:type="spellStart"/>
-      <w:r>
-        <w:rPr>
-          <w:rFonts w:ascii="Consolas" w:hAnsi="Consolas"/>
-          <w:sz w:val="20"/>
-          <w:szCs w:val="20"/>
-        </w:rPr>
-        <w:t>user_forename</w:t>
-      </w:r>
-      <w:proofErr w:type="spellEnd"/>
-      <w:r>
-        <w:rPr>
-          <w:rFonts w:ascii="Consolas" w:hAnsi="Consolas"/>
-          <w:sz w:val="20"/>
-          <w:szCs w:val="20"/>
-        </w:rPr>
-        <w:t xml:space="preserve"> VARCHAR(40) NOT NULL,</w:t>
-      </w:r>
-      <w:r>
-        <w:rPr>
-          <w:rFonts w:ascii="Consolas" w:hAnsi="Consolas"/>
-          <w:sz w:val="20"/>
-          <w:szCs w:val="20"/>
-        </w:rPr>
-        <w:br/>
-      </w:r>
-      <w:proofErr w:type="spellStart"/>
-      <w:r>
-        <w:rPr>
-          <w:rFonts w:ascii="Consolas" w:hAnsi="Consolas"/>
-          <w:sz w:val="20"/>
-          <w:szCs w:val="20"/>
-        </w:rPr>
-        <w:t>user_surname</w:t>
-      </w:r>
-      <w:proofErr w:type="spellEnd"/>
-      <w:r>
-        <w:rPr>
-          <w:rFonts w:ascii="Consolas" w:hAnsi="Consolas"/>
-          <w:sz w:val="20"/>
-          <w:szCs w:val="20"/>
-        </w:rPr>
-        <w:t xml:space="preserve"> VARCHAR(40) NOT NULL,</w:t>
-      </w:r>
-      <w:r>
-        <w:rPr>
-          <w:rFonts w:ascii="Consolas" w:hAnsi="Consolas"/>
-          <w:sz w:val="20"/>
-          <w:szCs w:val="20"/>
-        </w:rPr>
-        <w:br/>
-      </w:r>
-      <w:proofErr w:type="spellStart"/>
-      <w:r>
-        <w:rPr>
-          <w:rFonts w:ascii="Consolas" w:hAnsi="Consolas"/>
-          <w:sz w:val="20"/>
-          <w:szCs w:val="20"/>
-        </w:rPr>
-        <w:t>user_hometown</w:t>
-      </w:r>
-      <w:proofErr w:type="spellEnd"/>
-      <w:r>
-        <w:rPr>
-          <w:rFonts w:ascii="Consolas" w:hAnsi="Consolas"/>
-          <w:sz w:val="20"/>
-          <w:szCs w:val="20"/>
-        </w:rPr>
-        <w:t xml:space="preserve"> VARCHAR(50) NOT NULL,</w:t>
-      </w:r>
-      <w:r>
-        <w:rPr>
-          <w:rFonts w:ascii="Consolas" w:hAnsi="Consolas"/>
-          <w:sz w:val="20"/>
-          <w:szCs w:val="20"/>
-        </w:rPr>
-        <w:br/>
-      </w:r>
-      <w:proofErr w:type="spellStart"/>
-      <w:r>
-        <w:rPr>
-          <w:rFonts w:ascii="Consolas" w:hAnsi="Consolas"/>
-          <w:sz w:val="20"/>
-          <w:szCs w:val="20"/>
-        </w:rPr>
-        <w:t>user_gender</w:t>
-      </w:r>
-      <w:proofErr w:type="spellEnd"/>
-      <w:r>
-        <w:rPr>
-          <w:rFonts w:ascii="Consolas" w:hAnsi="Consolas"/>
-          <w:sz w:val="20"/>
-          <w:szCs w:val="20"/>
-        </w:rPr>
-        <w:t xml:space="preserve"> VARCHAR(12) NOT NULL,</w:t>
-      </w:r>
-      <w:r>
-        <w:rPr>
-          <w:rFonts w:ascii="Consolas" w:hAnsi="Consolas"/>
-          <w:sz w:val="20"/>
-          <w:szCs w:val="20"/>
-        </w:rPr>
-        <w:br/>
-      </w:r>
-      <w:proofErr w:type="spellStart"/>
-      <w:r>
-        <w:rPr>
-          <w:rFonts w:ascii="Consolas" w:hAnsi="Consolas"/>
-          <w:sz w:val="20"/>
-          <w:szCs w:val="20"/>
-        </w:rPr>
-        <w:t>relationship_status</w:t>
-      </w:r>
-      <w:proofErr w:type="spellEnd"/>
-      <w:r>
-        <w:rPr>
-          <w:rFonts w:ascii="Consolas" w:hAnsi="Consolas"/>
-          <w:sz w:val="20"/>
-          <w:szCs w:val="20"/>
-        </w:rPr>
-        <w:t xml:space="preserve"> VARCHAR(20) NOT NULL,</w:t>
-      </w:r>
-      <w:r>
-        <w:rPr>
-          <w:rFonts w:ascii="Consolas" w:hAnsi="Consolas"/>
-          <w:sz w:val="20"/>
-          <w:szCs w:val="20"/>
-        </w:rPr>
-        <w:br/>
-      </w:r>
-      <w:proofErr w:type="spellStart"/>
-      <w:r>
-        <w:rPr>
-          <w:rFonts w:ascii="Consolas" w:hAnsi="Consolas"/>
-          <w:sz w:val="20"/>
-          <w:szCs w:val="20"/>
-        </w:rPr>
-        <w:t>user_town_or_city</w:t>
-      </w:r>
-      <w:proofErr w:type="spellEnd"/>
-      <w:r>
-        <w:rPr>
-          <w:rFonts w:ascii="Consolas" w:hAnsi="Consolas"/>
-          <w:sz w:val="20"/>
-          <w:szCs w:val="20"/>
-        </w:rPr>
-        <w:t xml:space="preserve"> VARCHAR(50) NOT NULL,</w:t>
-      </w:r>
-      <w:r>
-        <w:rPr>
-          <w:rFonts w:ascii="Consolas" w:hAnsi="Consolas"/>
-          <w:sz w:val="20"/>
-          <w:szCs w:val="20"/>
-        </w:rPr>
-        <w:br/>
-        <w:t>PRIMARY KEY (</w:t>
-      </w:r>
-      <w:proofErr w:type="spellStart"/>
-      <w:r>
-        <w:rPr>
-          <w:rFonts w:ascii="Consolas" w:hAnsi="Consolas"/>
-          <w:sz w:val="20"/>
-          <w:szCs w:val="20"/>
-        </w:rPr>
-        <w:t>user_id</w:t>
-      </w:r>
-      <w:proofErr w:type="spellEnd"/>
-      <w:r>
-        <w:rPr>
-          <w:rFonts w:ascii="Consolas" w:hAnsi="Consolas"/>
-          <w:sz w:val="20"/>
-          <w:szCs w:val="20"/>
+        <w:t>user_id VARCHAR(15) NOT NULL,</w:t>
+      </w:r>
+      <w:r>
+        <w:rPr>
+          <w:rFonts w:ascii="Consolas" w:hAnsi="Consolas"/>
+          <w:sz w:val="20"/>
+          <w:szCs w:val="20"/>
+        </w:rPr>
+        <w:br/>
+        <w:t>user_forename VARCHAR(40) NOT NULL,</w:t>
+      </w:r>
+      <w:r>
+        <w:rPr>
+          <w:rFonts w:ascii="Consolas" w:hAnsi="Consolas"/>
+          <w:sz w:val="20"/>
+          <w:szCs w:val="20"/>
+        </w:rPr>
+        <w:br/>
+        <w:t>user_surname VARCHAR(40) NOT NULL,</w:t>
+      </w:r>
+      <w:r>
+        <w:rPr>
+          <w:rFonts w:ascii="Consolas" w:hAnsi="Consolas"/>
+          <w:sz w:val="20"/>
+          <w:szCs w:val="20"/>
+        </w:rPr>
+        <w:br/>
+        <w:t>user_hometown VARCHAR(50) NOT NULL,</w:t>
+      </w:r>
+      <w:r>
+        <w:rPr>
+          <w:rFonts w:ascii="Consolas" w:hAnsi="Consolas"/>
+          <w:sz w:val="20"/>
+          <w:szCs w:val="20"/>
+        </w:rPr>
+        <w:br/>
+        <w:t>user_gender VARCHAR(12) NOT NULL,</w:t>
+      </w:r>
+      <w:r>
+        <w:rPr>
+          <w:rFonts w:ascii="Consolas" w:hAnsi="Consolas"/>
+          <w:sz w:val="20"/>
+          <w:szCs w:val="20"/>
+        </w:rPr>
+        <w:br/>
+        <w:t>relationship_status VARCHAR(20) NOT NULL,</w:t>
+      </w:r>
+      <w:r>
+        <w:rPr>
+          <w:rFonts w:ascii="Consolas" w:hAnsi="Consolas"/>
+          <w:sz w:val="20"/>
+          <w:szCs w:val="20"/>
+        </w:rPr>
+        <w:br/>
+        <w:t>user_town_or_city VARCHAR(50) NOT NULL,</w:t>
+      </w:r>
+      <w:r>
+        <w:rPr>
+          <w:rFonts w:ascii="Consolas" w:hAnsi="Consolas"/>
+          <w:sz w:val="20"/>
+          <w:szCs w:val="20"/>
+        </w:rPr>
+        <w:br/>
+        <w:t>PRIMARY KEY (user_id)</w:t>
+      </w:r>
+      <w:r>
+        <w:rPr>
+          <w:rFonts w:ascii="Consolas" w:hAnsi="Consolas"/>
+          <w:sz w:val="20"/>
+          <w:szCs w:val="20"/>
+        </w:rPr>
+        <w:br/>
+        <w:t>);</w:t>
+      </w:r>
+      <w:r>
+        <w:rPr>
+          <w:rFonts w:ascii="Consolas" w:hAnsi="Consolas"/>
+          <w:sz w:val="20"/>
+          <w:szCs w:val="20"/>
+        </w:rPr>
+        <w:br/>
+      </w:r>
+      <w:r>
+        <w:rPr>
+          <w:rFonts w:ascii="Consolas" w:hAnsi="Consolas"/>
+          <w:sz w:val="20"/>
+          <w:szCs w:val="20"/>
+        </w:rPr>
+        <w:t>UPDATE isad157_jkinver.users</w:t>
+      </w:r>
+      <w:r>
+        <w:rPr>
+          <w:rFonts w:ascii="Consolas" w:hAnsi="Consolas"/>
+          <w:sz w:val="20"/>
+          <w:szCs w:val="20"/>
+        </w:rPr>
+        <w:br/>
+      </w:r>
+      <w:r>
+        <w:rPr>
+          <w:rFonts w:ascii="Consolas" w:hAnsi="Consolas"/>
+          <w:sz w:val="20"/>
+          <w:szCs w:val="20"/>
+        </w:rPr>
+        <w:t>SET user_relationship_status = "Currently Unknown";</w:t>
+      </w:r>
+    </w:p>
+    <w:p>
+      <w:pPr>
+        <w:rPr>
+          <w:rFonts w:ascii="Consolas" w:hAnsi="Consolas"/>
+          <w:sz w:val="20"/>
+          <w:szCs w:val="20"/>
+        </w:rPr>
+      </w:pPr>
+      <w:r>
+        <w:rPr>
+          <w:rFonts w:ascii="Arial" w:hAnsi="Arial" w:cs="Arial"/>
+        </w:rPr>
+        <w:t xml:space="preserve">The Workplace(s) table was the subsequent table created. It wasn’t quite as simple as the Users table as it contained a composite key and a foreign key, both of which were manually programmed in through query statements (rather than by use of the wizard). </w:t>
+      </w:r>
+      <w:r>
+        <w:rPr>
+          <w:rFonts w:ascii="Arial" w:hAnsi="Arial" w:cs="Arial"/>
+        </w:rPr>
+        <w:t>It may have been the case that the ‘constraint’ was unnecessary, but it was seen fit as to better the understanding of coding a foreign key (the understanding being that the foreign key itself was the “user_id”, where its ‘name’, if you will, was “workplace_user_id”</w:t>
+      </w:r>
+      <w:r>
+        <w:rPr>
+          <w:rFonts w:ascii="Arial" w:hAnsi="Arial" w:cs="Arial"/>
         </w:rPr>
         <w:t>)</w:t>
       </w:r>
       <w:r>
         <w:rPr>
+          <w:rFonts w:ascii="Arial" w:hAnsi="Arial" w:cs="Arial"/>
+        </w:rPr>
+        <w:t>.</w:t>
+      </w:r>
+      <w:r>
+        <w:rPr>
+          <w:rFonts w:ascii="Arial" w:hAnsi="Arial" w:cs="Arial"/>
+        </w:rPr>
+        <w:t xml:space="preserve"> It should be noted that, similar to “relationship_status” from the Users table, the “user_workplace_date” was dropped </w:t>
+      </w:r>
+      <w:r>
+        <w:rPr>
+          <w:rFonts w:ascii="Arial" w:hAnsi="Arial" w:cs="Arial"/>
+        </w:rPr>
+        <w:t>temporarily</w:t>
+      </w:r>
+      <w:r>
+        <w:rPr>
+          <w:rFonts w:ascii="Arial" w:hAnsi="Arial" w:cs="Arial"/>
+        </w:rPr>
+        <w:t xml:space="preserve"> from the Workplace(s) table. Again, no data was given for the column, </w:t>
+      </w:r>
+      <w:r>
+        <w:rPr>
+          <w:rFonts w:ascii="Arial" w:hAnsi="Arial" w:cs="Arial"/>
+        </w:rPr>
+        <w:t xml:space="preserve">meaning it had to be manually populated (by the aid of more statements). Additionally, it was originally thought of to make the “user_workplace_date” of type DATE, but because it stated from </w:t>
+      </w:r>
+      <w:r>
+        <w:rPr>
+          <w:rFonts w:ascii="Arial" w:hAnsi="Arial" w:cs="Arial"/>
+          <w:i/>
+          <w:iCs/>
+        </w:rPr>
+        <w:t xml:space="preserve">and </w:t>
+      </w:r>
+      <w:r>
+        <w:rPr>
+          <w:rFonts w:ascii="Arial" w:hAnsi="Arial" w:cs="Arial"/>
+        </w:rPr>
+        <w:t>until</w:t>
+      </w:r>
+      <w:r>
+        <w:rPr>
+          <w:rFonts w:ascii="Arial" w:hAnsi="Arial" w:cs="Arial"/>
+        </w:rPr>
+        <w:t xml:space="preserve"> dates</w:t>
+      </w:r>
+      <w:r>
+        <w:rPr>
+          <w:rFonts w:ascii="Arial" w:hAnsi="Arial" w:cs="Arial"/>
+        </w:rPr>
+        <w:t>, it made more sense to be a VARCHAR.</w:t>
+      </w:r>
+      <w:r>
+        <w:rPr>
+          <w:rFonts w:ascii="Arial" w:hAnsi="Arial" w:cs="Arial"/>
+        </w:rPr>
+        <w:br/>
+      </w:r>
+      <w:r>
+        <w:rPr>
+          <w:rFonts w:ascii="Consolas" w:hAnsi="Consolas"/>
+          <w:sz w:val="20"/>
+          <w:szCs w:val="20"/>
+        </w:rPr>
+        <w:t>CREATE TABLE isad157_jkinver.workplaces</w:t>
+      </w:r>
+      <w:r>
+        <w:rPr>
+          <w:rFonts w:ascii="Consolas" w:hAnsi="Consolas"/>
+          <w:sz w:val="20"/>
+          <w:szCs w:val="20"/>
+        </w:rPr>
+        <w:br/>
+        <w:t>(</w:t>
+      </w:r>
+      <w:r>
+        <w:rPr>
+          <w:rFonts w:ascii="Consolas" w:hAnsi="Consolas"/>
+          <w:sz w:val="20"/>
+          <w:szCs w:val="20"/>
+        </w:rPr>
+        <w:br/>
+        <w:t>user_id VARCHAR(15) NOT NULL,</w:t>
+      </w:r>
+      <w:r>
+        <w:rPr>
+          <w:rFonts w:ascii="Consolas" w:hAnsi="Consolas"/>
+          <w:sz w:val="20"/>
+          <w:szCs w:val="20"/>
+        </w:rPr>
+        <w:br/>
+        <w:t>user_workplace VARCHAR(60) NOT NULL,</w:t>
+      </w:r>
+      <w:r>
+        <w:rPr>
+          <w:rFonts w:ascii="Consolas" w:hAnsi="Consolas"/>
+          <w:sz w:val="20"/>
+          <w:szCs w:val="20"/>
+        </w:rPr>
+        <w:br/>
+        <w:t xml:space="preserve">user_workplace_date </w:t>
+      </w:r>
+      <w:r>
+        <w:rPr>
+          <w:rFonts w:ascii="Consolas" w:hAnsi="Consolas"/>
+          <w:sz w:val="20"/>
+          <w:szCs w:val="20"/>
+        </w:rPr>
+        <w:t>VARCHAR(25)</w:t>
+      </w:r>
+      <w:r>
+        <w:rPr>
+          <w:rFonts w:ascii="Consolas" w:hAnsi="Consolas"/>
+          <w:sz w:val="20"/>
+          <w:szCs w:val="20"/>
+        </w:rPr>
+        <w:t xml:space="preserve"> NOT NULL,</w:t>
+      </w:r>
+      <w:r>
+        <w:rPr>
+          <w:rFonts w:ascii="Consolas" w:hAnsi="Consolas"/>
+          <w:sz w:val="20"/>
+          <w:szCs w:val="20"/>
+        </w:rPr>
+        <w:br/>
+        <w:t>PRIMARY KEY (user_id, user_workplace),</w:t>
+      </w:r>
+      <w:r>
+        <w:rPr>
+          <w:rFonts w:ascii="Consolas" w:hAnsi="Consolas"/>
+          <w:sz w:val="20"/>
+          <w:szCs w:val="20"/>
+        </w:rPr>
+        <w:br/>
+        <w:t>CONSTRAINT workplace_user_id FOREIGN KEY (user_id)</w:t>
+      </w:r>
+      <w:r>
+        <w:rPr>
+          <w:rFonts w:ascii="Consolas" w:hAnsi="Consolas"/>
+          <w:sz w:val="20"/>
+          <w:szCs w:val="20"/>
+        </w:rPr>
+        <w:br/>
+        <w:t>REFERENCES isad157_jkinver.users(user_id)</w:t>
+      </w:r>
+      <w:r>
+        <w:rPr>
+          <w:rFonts w:ascii="Consolas" w:hAnsi="Consolas"/>
+          <w:sz w:val="20"/>
+          <w:szCs w:val="20"/>
+        </w:rPr>
+        <w:br/>
+        <w:t>ON UPDATE CASCADE</w:t>
+      </w:r>
+      <w:r>
+        <w:rPr>
+          <w:rFonts w:ascii="Consolas" w:hAnsi="Consolas"/>
+          <w:sz w:val="20"/>
+          <w:szCs w:val="20"/>
+        </w:rPr>
+        <w:br/>
+        <w:t>ON DELETE CASCADE</w:t>
+      </w:r>
+      <w:r>
+        <w:rPr>
           <w:rFonts w:ascii="Consolas" w:hAnsi="Consolas"/>
           <w:sz w:val="20"/>
           <w:szCs w:val="20"/>
@@ -1995,114 +2040,296 @@
         <w:br/>
         <w:t>);</w:t>
       </w:r>
-    </w:p>
-    <w:p>
-      <w:pPr>
-        <w:rPr>
-          <w:rFonts w:ascii="Consolas" w:hAnsi="Consolas"/>
-          <w:sz w:val="20"/>
-          <w:szCs w:val="20"/>
-        </w:rPr>
-      </w:pPr>
-      <w:r>
-        <w:rPr>
-          <w:rFonts w:ascii="Arial" w:hAnsi="Arial" w:cs="Arial"/>
-        </w:rPr>
-        <w:t xml:space="preserve">The Workplace(s) table was the subsequent table created. It wasn’t quite as simple as the Users table as it contained a composite key and a foreign key, both of which were manually programmed in through query statements (rather than by use of the wizard). </w:t>
-      </w:r>
-      <w:r>
-        <w:rPr>
-          <w:rFonts w:ascii="Arial" w:hAnsi="Arial" w:cs="Arial"/>
-        </w:rPr>
-        <w:t>It may have been the case that the ‘constraint’ was unnecessary, but it was seen fit as to better the understanding of coding a foreign key (the understanding being that the foreign key itself was the “</w:t>
-      </w:r>
-      <w:proofErr w:type="spellStart"/>
-      <w:r>
-        <w:rPr>
-          <w:rFonts w:ascii="Arial" w:hAnsi="Arial" w:cs="Arial"/>
-        </w:rPr>
-        <w:t>user_id</w:t>
-      </w:r>
-      <w:proofErr w:type="spellEnd"/>
-      <w:r>
-        <w:rPr>
-          <w:rFonts w:ascii="Arial" w:hAnsi="Arial" w:cs="Arial"/>
-        </w:rPr>
-        <w:t>”, where its ‘name’, if you will, was “</w:t>
-      </w:r>
-      <w:proofErr w:type="spellStart"/>
-      <w:r>
-        <w:rPr>
-          <w:rFonts w:ascii="Arial" w:hAnsi="Arial" w:cs="Arial"/>
-        </w:rPr>
-        <w:t>workplace_user_id</w:t>
-      </w:r>
-      <w:proofErr w:type="spellEnd"/>
-      <w:r>
-        <w:rPr>
-          <w:rFonts w:ascii="Arial" w:hAnsi="Arial" w:cs="Arial"/>
-        </w:rPr>
-        <w:t>”</w:t>
-      </w:r>
-      <w:r>
-        <w:rPr>
-          <w:rFonts w:ascii="Arial" w:hAnsi="Arial" w:cs="Arial"/>
-        </w:rPr>
-        <w:t>)</w:t>
-      </w:r>
-      <w:r>
-        <w:rPr>
-          <w:rFonts w:ascii="Arial" w:hAnsi="Arial" w:cs="Arial"/>
-        </w:rPr>
-        <w:t>.</w:t>
-      </w:r>
-      <w:r>
-        <w:rPr>
-          <w:rFonts w:ascii="Arial" w:hAnsi="Arial" w:cs="Arial"/>
-        </w:rPr>
-        <w:t xml:space="preserve"> It should be noted that, similar to “</w:t>
-      </w:r>
-      <w:proofErr w:type="spellStart"/>
-      <w:r>
-        <w:rPr>
-          <w:rFonts w:ascii="Arial" w:hAnsi="Arial" w:cs="Arial"/>
-        </w:rPr>
-        <w:t>relationship_status</w:t>
-      </w:r>
-      <w:proofErr w:type="spellEnd"/>
-      <w:r>
-        <w:rPr>
-          <w:rFonts w:ascii="Arial" w:hAnsi="Arial" w:cs="Arial"/>
-        </w:rPr>
-        <w:t>” from the Users table, the “</w:t>
-      </w:r>
-      <w:proofErr w:type="spellStart"/>
-      <w:r>
-        <w:rPr>
-          <w:rFonts w:ascii="Arial" w:hAnsi="Arial" w:cs="Arial"/>
-        </w:rPr>
-        <w:t>user_workplace_date</w:t>
-      </w:r>
-      <w:proofErr w:type="spellEnd"/>
-      <w:r>
-        <w:rPr>
-          <w:rFonts w:ascii="Arial" w:hAnsi="Arial" w:cs="Arial"/>
-        </w:rPr>
-        <w:t>” was dropped completely from the Workplace(s) table. Again, no data was given for the column, rendering it unnecessary as far as the database was concerned, despite its inclusion in the normalisation.</w:t>
-      </w:r>
-      <w:r>
-        <w:rPr>
-          <w:rFonts w:ascii="Arial" w:hAnsi="Arial" w:cs="Arial"/>
-        </w:rPr>
-        <w:br/>
-      </w:r>
-      <w:r>
-        <w:rPr>
-          <w:rFonts w:ascii="Consolas" w:hAnsi="Consolas"/>
-          <w:sz w:val="20"/>
-          <w:szCs w:val="20"/>
-        </w:rPr>
-        <w:t>CREATE TABLE isad157_jkinver.workplaces</w:t>
+      <w:r>
+        <w:rPr>
+          <w:rFonts w:ascii="Consolas" w:hAnsi="Consolas"/>
+          <w:sz w:val="20"/>
+          <w:szCs w:val="20"/>
+        </w:rPr>
+        <w:br/>
+        <w:t>UPDATE isad157_jkinver.workplaces</w:t>
+      </w:r>
+      <w:r>
+        <w:rPr>
+          <w:rFonts w:ascii="Consolas" w:hAnsi="Consolas"/>
+          <w:sz w:val="20"/>
+          <w:szCs w:val="20"/>
+        </w:rPr>
+        <w:br/>
+        <w:t xml:space="preserve">SET user_workplace = </w:t>
+      </w:r>
+      <w:r>
+        <w:rPr>
+          <w:rFonts w:ascii="Consolas" w:hAnsi="Consolas"/>
+          <w:sz w:val="20"/>
+          <w:szCs w:val="20"/>
+        </w:rPr>
+        <w:t>"</w:t>
+      </w:r>
+      <w:r>
+        <w:rPr>
+          <w:rFonts w:ascii="Consolas" w:hAnsi="Consolas"/>
+          <w:sz w:val="20"/>
+          <w:szCs w:val="20"/>
+        </w:rPr>
+        <w:t>N/A</w:t>
+      </w:r>
+      <w:r>
+        <w:rPr>
+          <w:rFonts w:ascii="Consolas" w:hAnsi="Consolas"/>
+          <w:sz w:val="20"/>
+          <w:szCs w:val="20"/>
+        </w:rPr>
+        <w:t>"</w:t>
+      </w:r>
+      <w:r>
+        <w:rPr>
+          <w:rFonts w:ascii="Consolas" w:hAnsi="Consolas"/>
+          <w:sz w:val="20"/>
+          <w:szCs w:val="20"/>
+        </w:rPr>
+        <w:t xml:space="preserve"> </w:t>
+      </w:r>
+      <w:r>
+        <w:rPr>
+          <w:rFonts w:ascii="Consolas" w:hAnsi="Consolas"/>
+          <w:sz w:val="20"/>
+          <w:szCs w:val="20"/>
+        </w:rPr>
+        <w:br/>
+        <w:t xml:space="preserve">WHERE user_workplace = </w:t>
+      </w:r>
+      <w:r>
+        <w:rPr>
+          <w:rFonts w:ascii="Consolas" w:hAnsi="Consolas"/>
+          <w:sz w:val="20"/>
+          <w:szCs w:val="20"/>
+        </w:rPr>
+        <w:t>""</w:t>
+      </w:r>
+      <w:r>
+        <w:rPr>
+          <w:rFonts w:ascii="Consolas" w:hAnsi="Consolas"/>
+          <w:sz w:val="20"/>
+          <w:szCs w:val="20"/>
+        </w:rPr>
+        <w:t>;</w:t>
+      </w:r>
+      <w:r>
+        <w:rPr>
+          <w:rFonts w:ascii="Consolas" w:hAnsi="Consolas"/>
+          <w:sz w:val="20"/>
+          <w:szCs w:val="20"/>
+        </w:rPr>
+        <w:br/>
+      </w:r>
+      <w:r>
+        <w:rPr>
+          <w:rFonts w:ascii="Consolas" w:hAnsi="Consolas"/>
+          <w:sz w:val="20"/>
+          <w:szCs w:val="20"/>
+        </w:rPr>
+        <w:br/>
+      </w:r>
+      <w:r>
+        <w:rPr>
+          <w:rFonts w:ascii="Consolas" w:hAnsi="Consolas"/>
+          <w:sz w:val="20"/>
+          <w:szCs w:val="20"/>
+        </w:rPr>
+        <w:lastRenderedPageBreak/>
+        <w:t>UPDATE isad157_jkinver.workplaces</w:t>
+      </w:r>
+      <w:r>
+        <w:rPr>
+          <w:rFonts w:ascii="Consolas" w:hAnsi="Consolas"/>
+          <w:sz w:val="20"/>
+          <w:szCs w:val="20"/>
+        </w:rPr>
+        <w:br/>
+        <w:t xml:space="preserve">SET user_workplace_date = </w:t>
+      </w:r>
+      <w:r>
+        <w:rPr>
+          <w:rFonts w:ascii="Consolas" w:hAnsi="Consolas"/>
+          <w:sz w:val="20"/>
+          <w:szCs w:val="20"/>
+        </w:rPr>
+        <w:t>"</w:t>
+      </w:r>
+      <w:r>
+        <w:rPr>
+          <w:rFonts w:ascii="Consolas" w:hAnsi="Consolas"/>
+          <w:sz w:val="20"/>
+          <w:szCs w:val="20"/>
+        </w:rPr>
+        <w:t>N/A</w:t>
+      </w:r>
+      <w:r>
+        <w:rPr>
+          <w:rFonts w:ascii="Consolas" w:hAnsi="Consolas"/>
+          <w:sz w:val="20"/>
+          <w:szCs w:val="20"/>
+        </w:rPr>
+        <w:t>"</w:t>
+      </w:r>
+      <w:r>
+        <w:rPr>
+          <w:rFonts w:ascii="Consolas" w:hAnsi="Consolas"/>
+          <w:sz w:val="20"/>
+          <w:szCs w:val="20"/>
+        </w:rPr>
+        <w:br/>
+        <w:t xml:space="preserve">WHERE user_workplace = </w:t>
+      </w:r>
+      <w:r>
+        <w:rPr>
+          <w:rFonts w:ascii="Consolas" w:hAnsi="Consolas"/>
+          <w:sz w:val="20"/>
+          <w:szCs w:val="20"/>
+        </w:rPr>
+        <w:t>"</w:t>
+      </w:r>
+      <w:r>
+        <w:rPr>
+          <w:rFonts w:ascii="Consolas" w:hAnsi="Consolas"/>
+          <w:sz w:val="20"/>
+          <w:szCs w:val="20"/>
+        </w:rPr>
+        <w:t>N/A";</w:t>
+      </w:r>
+      <w:r>
+        <w:rPr>
+          <w:rFonts w:ascii="Consolas" w:hAnsi="Consolas"/>
+          <w:sz w:val="20"/>
+          <w:szCs w:val="20"/>
+        </w:rPr>
+        <w:br/>
+      </w:r>
+      <w:r>
+        <w:rPr>
+          <w:rFonts w:ascii="Consolas" w:hAnsi="Consolas"/>
+          <w:sz w:val="20"/>
+          <w:szCs w:val="20"/>
+        </w:rPr>
+        <w:br/>
+      </w:r>
+      <w:r>
+        <w:rPr>
+          <w:rFonts w:ascii="Consolas" w:hAnsi="Consolas"/>
+          <w:sz w:val="20"/>
+          <w:szCs w:val="20"/>
+        </w:rPr>
+        <w:t>UPDATE isad157_jkinver.workplaces</w:t>
+      </w:r>
+      <w:r>
+        <w:rPr>
+          <w:rFonts w:ascii="Consolas" w:hAnsi="Consolas"/>
+          <w:sz w:val="20"/>
+          <w:szCs w:val="20"/>
+        </w:rPr>
+        <w:br/>
+      </w:r>
+      <w:r>
+        <w:rPr>
+          <w:rFonts w:ascii="Consolas" w:hAnsi="Consolas"/>
+          <w:sz w:val="20"/>
+          <w:szCs w:val="20"/>
+        </w:rPr>
+        <w:t>SET user_workplace_date = "4 Sep 2017 - Present"</w:t>
+      </w:r>
+      <w:r>
+        <w:rPr>
+          <w:rFonts w:ascii="Consolas" w:hAnsi="Consolas"/>
+          <w:sz w:val="20"/>
+          <w:szCs w:val="20"/>
+        </w:rPr>
+        <w:br/>
+      </w:r>
+      <w:r>
+        <w:rPr>
+          <w:rFonts w:ascii="Consolas" w:hAnsi="Consolas"/>
+          <w:sz w:val="20"/>
+          <w:szCs w:val="20"/>
+        </w:rPr>
+        <w:t>WHERE user_workplace &lt;&gt;"N/A";</w:t>
+      </w:r>
+    </w:p>
+    <w:p>
+      <w:pPr>
+        <w:rPr>
+          <w:rFonts w:ascii="Consolas" w:hAnsi="Consolas"/>
+          <w:sz w:val="20"/>
+          <w:szCs w:val="20"/>
+        </w:rPr>
+      </w:pPr>
+      <w:r>
+        <w:rPr>
+          <w:rFonts w:ascii="Arial" w:hAnsi="Arial" w:cs="Arial"/>
+        </w:rPr>
+        <w:t>The Schools/Universities table was virtually identical to the workplaces table. It too included two primary keys forming a composite key, a foreign key, and the same datatypes (even down to the number of characters for the VARCHARs). This was deliberate, as its function was almost exactly the same: the only difference between the two really was the content</w:t>
+      </w:r>
+      <w:r>
+        <w:rPr>
+          <w:rFonts w:ascii="Arial" w:hAnsi="Arial" w:cs="Arial"/>
+        </w:rPr>
+        <w:t>:</w:t>
+      </w:r>
+      <w:r>
+        <w:rPr>
+          <w:rFonts w:ascii="Arial" w:hAnsi="Arial" w:cs="Arial"/>
+        </w:rPr>
+        <w:t xml:space="preserve"> for where one table detailed the workplace(s) of each user, the other stated the educational establishments of which they were a part. Such repetition is also arguably a reasonable design choice: it demonstrates consistency in the database, which might arguably reinforce the user’s understanding of the UI.</w:t>
+      </w:r>
+      <w:r>
+        <w:rPr>
+          <w:rFonts w:ascii="Arial" w:hAnsi="Arial" w:cs="Arial"/>
+        </w:rPr>
+        <w:t xml:space="preserve"> Another similarity between this table and the Workplace(s)</w:t>
+      </w:r>
+      <w:r>
+        <w:rPr>
+          <w:rFonts w:ascii="Arial" w:hAnsi="Arial" w:cs="Arial"/>
+        </w:rPr>
+        <w:t xml:space="preserve"> </w:t>
+      </w:r>
+      <w:r>
+        <w:rPr>
+          <w:rFonts w:ascii="Arial" w:hAnsi="Arial" w:cs="Arial"/>
+        </w:rPr>
+        <w:t xml:space="preserve">(as well as the Users) table was the </w:t>
+      </w:r>
+      <w:r>
+        <w:rPr>
+          <w:rFonts w:ascii="Arial" w:hAnsi="Arial" w:cs="Arial"/>
+        </w:rPr>
+        <w:t xml:space="preserve">temporary </w:t>
+      </w:r>
+      <w:r>
+        <w:rPr>
+          <w:rFonts w:ascii="Arial" w:hAnsi="Arial" w:cs="Arial"/>
+        </w:rPr>
+        <w:t>exclusion of a field. And, as was the case for the Workplace(s) table, the date column was the one to be dropped for the same reason as the other two</w:t>
+      </w:r>
+      <w:r>
+        <w:rPr>
+          <w:rFonts w:ascii="Arial" w:hAnsi="Arial" w:cs="Arial"/>
+        </w:rPr>
+        <w:t>. Furthermore, as was so with the Workplace(s), it was temporarily considered to make the date of type DATE, until it was realised that it wouldn’t work.</w:t>
+      </w:r>
+      <w:r>
+        <w:rPr>
+          <w:rFonts w:ascii="Arial" w:hAnsi="Arial" w:cs="Arial"/>
+        </w:rPr>
+        <w:br/>
+      </w:r>
+      <w:r>
+        <w:rPr>
+          <w:rFonts w:ascii="Consolas" w:hAnsi="Consolas"/>
+          <w:sz w:val="20"/>
+          <w:szCs w:val="20"/>
+        </w:rPr>
+        <w:t>CREATE TABLE isad157_jkinver.schools</w:t>
       </w:r>
       <w:r>
         <w:rPr>
@@ -2120,202 +2347,77 @@
           <w:szCs w:val="20"/>
         </w:rPr>
         <w:br/>
-      </w:r>
-      <w:proofErr w:type="spellStart"/>
-      <w:r>
-        <w:rPr>
-          <w:rFonts w:ascii="Consolas" w:hAnsi="Consolas"/>
-          <w:sz w:val="20"/>
-          <w:szCs w:val="20"/>
-        </w:rPr>
-        <w:t>user_id</w:t>
-      </w:r>
-      <w:proofErr w:type="spellEnd"/>
-      <w:r>
-        <w:rPr>
-          <w:rFonts w:ascii="Consolas" w:hAnsi="Consolas"/>
-          <w:sz w:val="20"/>
-          <w:szCs w:val="20"/>
-        </w:rPr>
-        <w:t xml:space="preserve"> VARCHAR(15) NOT NULL,</w:t>
-      </w:r>
-      <w:r>
-        <w:rPr>
-          <w:rFonts w:ascii="Consolas" w:hAnsi="Consolas"/>
-          <w:sz w:val="20"/>
-          <w:szCs w:val="20"/>
-        </w:rPr>
-        <w:br/>
-      </w:r>
-      <w:proofErr w:type="spellStart"/>
-      <w:r>
-        <w:rPr>
-          <w:rFonts w:ascii="Consolas" w:hAnsi="Consolas"/>
-          <w:sz w:val="20"/>
-          <w:szCs w:val="20"/>
-        </w:rPr>
-        <w:t>user_workplace</w:t>
-      </w:r>
-      <w:proofErr w:type="spellEnd"/>
-      <w:r>
-        <w:rPr>
-          <w:rFonts w:ascii="Consolas" w:hAnsi="Consolas"/>
-          <w:sz w:val="20"/>
-          <w:szCs w:val="20"/>
-        </w:rPr>
-        <w:t xml:space="preserve"> VARCHAR(60) NOT NULL,</w:t>
-      </w:r>
-      <w:r>
-        <w:rPr>
-          <w:rFonts w:ascii="Consolas" w:hAnsi="Consolas"/>
-          <w:sz w:val="20"/>
-          <w:szCs w:val="20"/>
-        </w:rPr>
-        <w:br/>
-      </w:r>
-      <w:proofErr w:type="spellStart"/>
-      <w:r>
-        <w:rPr>
-          <w:rFonts w:ascii="Consolas" w:hAnsi="Consolas"/>
-          <w:sz w:val="20"/>
-          <w:szCs w:val="20"/>
-        </w:rPr>
-        <w:t>user_workplace_date</w:t>
-      </w:r>
-      <w:proofErr w:type="spellEnd"/>
-      <w:r>
-        <w:rPr>
-          <w:rFonts w:ascii="Consolas" w:hAnsi="Consolas"/>
-          <w:sz w:val="20"/>
-          <w:szCs w:val="20"/>
-        </w:rPr>
-        <w:t xml:space="preserve"> DATE NOT NULL,</w:t>
-      </w:r>
-      <w:r>
-        <w:rPr>
-          <w:rFonts w:ascii="Consolas" w:hAnsi="Consolas"/>
-          <w:sz w:val="20"/>
-          <w:szCs w:val="20"/>
-        </w:rPr>
-        <w:br/>
-        <w:t>PRIMARY KEY (</w:t>
-      </w:r>
-      <w:proofErr w:type="spellStart"/>
-      <w:r>
-        <w:rPr>
-          <w:rFonts w:ascii="Consolas" w:hAnsi="Consolas"/>
-          <w:sz w:val="20"/>
-          <w:szCs w:val="20"/>
-        </w:rPr>
-        <w:t>user_id</w:t>
-      </w:r>
-      <w:proofErr w:type="spellEnd"/>
-      <w:r>
-        <w:rPr>
-          <w:rFonts w:ascii="Consolas" w:hAnsi="Consolas"/>
-          <w:sz w:val="20"/>
-          <w:szCs w:val="20"/>
-        </w:rPr>
-        <w:t xml:space="preserve">, </w:t>
-      </w:r>
-      <w:proofErr w:type="spellStart"/>
-      <w:r>
-        <w:rPr>
-          <w:rFonts w:ascii="Consolas" w:hAnsi="Consolas"/>
-          <w:sz w:val="20"/>
-          <w:szCs w:val="20"/>
-        </w:rPr>
-        <w:t>user_workplace</w:t>
-      </w:r>
-      <w:proofErr w:type="spellEnd"/>
-      <w:r>
-        <w:rPr>
-          <w:rFonts w:ascii="Consolas" w:hAnsi="Consolas"/>
-          <w:sz w:val="20"/>
-          <w:szCs w:val="20"/>
-        </w:rPr>
-        <w:t>),</w:t>
-      </w:r>
-      <w:r>
-        <w:rPr>
-          <w:rFonts w:ascii="Consolas" w:hAnsi="Consolas"/>
-          <w:sz w:val="20"/>
-          <w:szCs w:val="20"/>
-        </w:rPr>
-        <w:br/>
-        <w:t xml:space="preserve">CONSTRAINT </w:t>
-      </w:r>
-      <w:proofErr w:type="spellStart"/>
-      <w:r>
-        <w:rPr>
-          <w:rFonts w:ascii="Consolas" w:hAnsi="Consolas"/>
-          <w:sz w:val="20"/>
-          <w:szCs w:val="20"/>
-        </w:rPr>
-        <w:t>workplace_user_id</w:t>
-      </w:r>
-      <w:proofErr w:type="spellEnd"/>
-      <w:r>
-        <w:rPr>
-          <w:rFonts w:ascii="Consolas" w:hAnsi="Consolas"/>
-          <w:sz w:val="20"/>
-          <w:szCs w:val="20"/>
-        </w:rPr>
-        <w:t xml:space="preserve"> FOREIGN KEY (</w:t>
-      </w:r>
-      <w:proofErr w:type="spellStart"/>
-      <w:r>
-        <w:rPr>
-          <w:rFonts w:ascii="Consolas" w:hAnsi="Consolas"/>
-          <w:sz w:val="20"/>
-          <w:szCs w:val="20"/>
-        </w:rPr>
-        <w:t>user_id</w:t>
-      </w:r>
-      <w:proofErr w:type="spellEnd"/>
-      <w:r>
-        <w:rPr>
-          <w:rFonts w:ascii="Consolas" w:hAnsi="Consolas"/>
-          <w:sz w:val="20"/>
-          <w:szCs w:val="20"/>
-        </w:rPr>
-        <w:t>)</w:t>
-      </w:r>
-      <w:r>
-        <w:rPr>
-          <w:rFonts w:ascii="Consolas" w:hAnsi="Consolas"/>
-          <w:sz w:val="20"/>
-          <w:szCs w:val="20"/>
-        </w:rPr>
-        <w:br/>
-        <w:t>REFERENCES isad157_jkinver.users(</w:t>
-      </w:r>
-      <w:proofErr w:type="spellStart"/>
-      <w:r>
-        <w:rPr>
-          <w:rFonts w:ascii="Consolas" w:hAnsi="Consolas"/>
-          <w:sz w:val="20"/>
-          <w:szCs w:val="20"/>
-        </w:rPr>
-        <w:t>user_id</w:t>
-      </w:r>
-      <w:proofErr w:type="spellEnd"/>
-      <w:r>
-        <w:rPr>
-          <w:rFonts w:ascii="Consolas" w:hAnsi="Consolas"/>
-          <w:sz w:val="20"/>
-          <w:szCs w:val="20"/>
-        </w:rPr>
-        <w:t>)</w:t>
-      </w:r>
-      <w:r>
-        <w:rPr>
-          <w:rFonts w:ascii="Consolas" w:hAnsi="Consolas"/>
-          <w:sz w:val="20"/>
-          <w:szCs w:val="20"/>
-        </w:rPr>
-        <w:br/>
-        <w:t>ON UPDATE CASCADE</w:t>
+        <w:t>user_id VARCHAR(15) NOT NULL,</w:t>
+      </w:r>
+      <w:r>
+        <w:rPr>
+          <w:rFonts w:ascii="Consolas" w:hAnsi="Consolas"/>
+          <w:sz w:val="20"/>
+          <w:szCs w:val="20"/>
+        </w:rPr>
+        <w:br/>
+        <w:t>user_school_or_uni VARCHAR(60) NOT NULL,</w:t>
+      </w:r>
+      <w:r>
+        <w:rPr>
+          <w:rFonts w:ascii="Consolas" w:hAnsi="Consolas"/>
+          <w:sz w:val="20"/>
+          <w:szCs w:val="20"/>
+        </w:rPr>
+        <w:br/>
+        <w:t xml:space="preserve">user_school_or_uni_date </w:t>
+      </w:r>
+      <w:r>
+        <w:rPr>
+          <w:rFonts w:ascii="Consolas" w:hAnsi="Consolas"/>
+          <w:sz w:val="20"/>
+          <w:szCs w:val="20"/>
+        </w:rPr>
+        <w:t>VARCHAR(25)</w:t>
+      </w:r>
+      <w:r>
+        <w:rPr>
+          <w:rFonts w:ascii="Consolas" w:hAnsi="Consolas"/>
+          <w:sz w:val="20"/>
+          <w:szCs w:val="20"/>
+        </w:rPr>
+        <w:t xml:space="preserve"> NOT NULL,</w:t>
+      </w:r>
+      <w:r>
+        <w:rPr>
+          <w:rFonts w:ascii="Consolas" w:hAnsi="Consolas"/>
+          <w:sz w:val="20"/>
+          <w:szCs w:val="20"/>
+        </w:rPr>
+        <w:br/>
+        <w:t>PRIMARY KEY (user_id, user_school_or_uni),</w:t>
+      </w:r>
+      <w:r>
+        <w:rPr>
+          <w:rFonts w:ascii="Consolas" w:hAnsi="Consolas"/>
+          <w:sz w:val="20"/>
+          <w:szCs w:val="20"/>
+        </w:rPr>
+        <w:br/>
+        <w:t>CONSTRAINT school_user_id FOREIGN KEY (user_id)</w:t>
+      </w:r>
+      <w:r>
+        <w:rPr>
+          <w:rFonts w:ascii="Consolas" w:hAnsi="Consolas"/>
+          <w:sz w:val="20"/>
+          <w:szCs w:val="20"/>
+        </w:rPr>
+        <w:br/>
+        <w:t>REFERENCES isad157_jkinver.users (user_id)</w:t>
+      </w:r>
+      <w:r>
+        <w:rPr>
+          <w:rFonts w:ascii="Consolas" w:hAnsi="Consolas"/>
+          <w:sz w:val="20"/>
+          <w:szCs w:val="20"/>
+        </w:rPr>
+        <w:br/>
+        <w:t xml:space="preserve">ON UPDATE CASCADE </w:t>
       </w:r>
       <w:r>
         <w:rPr>
@@ -2335,69 +2437,224 @@
         <w:br/>
         <w:t>);</w:t>
       </w:r>
-    </w:p>
-    <w:p>
-      <w:pPr>
-        <w:rPr>
-          <w:rFonts w:ascii="Consolas" w:hAnsi="Consolas"/>
-        </w:rPr>
-      </w:pPr>
-      <w:r>
-        <w:rPr>
-          <w:rFonts w:ascii="Arial" w:hAnsi="Arial" w:cs="Arial"/>
-        </w:rPr>
-        <w:t>The Schools/Universities table was virtually identical to the workplaces table. It too included two primary keys forming a composite key, a foreign key, and the same datatypes (even down to the number of characters for the VARCHARs). This was deliberate, as its function was almost exactly the same: the only difference between the two really was the content</w:t>
-      </w:r>
-      <w:r>
-        <w:rPr>
-          <w:rFonts w:ascii="Arial" w:hAnsi="Arial" w:cs="Arial"/>
-        </w:rPr>
-        <w:t>:</w:t>
-      </w:r>
-      <w:r>
-        <w:rPr>
-          <w:rFonts w:ascii="Arial" w:hAnsi="Arial" w:cs="Arial"/>
-        </w:rPr>
-        <w:t xml:space="preserve"> for where one table detailed the workplace(s) of each user, the other stated the educational establishments of which they were a part. Such repetition is also arguably a reasonable </w:t>
+      <w:r>
+        <w:rPr>
+          <w:rFonts w:ascii="Consolas" w:hAnsi="Consolas"/>
+          <w:sz w:val="20"/>
+          <w:szCs w:val="20"/>
+        </w:rPr>
+        <w:br/>
+        <w:t>UPDATE isad157_jkinver.schools</w:t>
+      </w:r>
+      <w:r>
+        <w:rPr>
+          <w:rFonts w:ascii="Consolas" w:hAnsi="Consolas"/>
+          <w:sz w:val="20"/>
+          <w:szCs w:val="20"/>
+        </w:rPr>
+        <w:br/>
+        <w:t xml:space="preserve">SET user_school_or_uni = </w:t>
+      </w:r>
+      <w:r>
+        <w:rPr>
+          <w:rFonts w:ascii="Consolas" w:hAnsi="Consolas"/>
+          <w:sz w:val="20"/>
+          <w:szCs w:val="20"/>
+        </w:rPr>
+        <w:t>"</w:t>
+      </w:r>
+      <w:r>
+        <w:rPr>
+          <w:rFonts w:ascii="Consolas" w:hAnsi="Consolas"/>
+          <w:sz w:val="20"/>
+          <w:szCs w:val="20"/>
+        </w:rPr>
+        <w:t>N/A</w:t>
+      </w:r>
+      <w:r>
+        <w:rPr>
+          <w:rFonts w:ascii="Consolas" w:hAnsi="Consolas"/>
+          <w:sz w:val="20"/>
+          <w:szCs w:val="20"/>
+        </w:rPr>
+        <w:t>"</w:t>
+      </w:r>
+      <w:r>
+        <w:rPr>
+          <w:rFonts w:ascii="Consolas" w:hAnsi="Consolas"/>
+          <w:sz w:val="20"/>
+          <w:szCs w:val="20"/>
+        </w:rPr>
+        <w:br/>
+        <w:t xml:space="preserve">WHERE user_school_or_uni = </w:t>
+      </w:r>
+      <w:r>
+        <w:rPr>
+          <w:rFonts w:ascii="Consolas" w:hAnsi="Consolas"/>
+          <w:sz w:val="20"/>
+          <w:szCs w:val="20"/>
+        </w:rPr>
+        <w:t>"</w:t>
+      </w:r>
+      <w:r>
+        <w:rPr>
+          <w:rFonts w:ascii="Consolas" w:hAnsi="Consolas"/>
+          <w:sz w:val="20"/>
+          <w:szCs w:val="20"/>
+        </w:rPr>
+        <w:t>N/A</w:t>
+      </w:r>
+      <w:r>
+        <w:rPr>
+          <w:rFonts w:ascii="Consolas" w:hAnsi="Consolas"/>
+          <w:sz w:val="20"/>
+          <w:szCs w:val="20"/>
+        </w:rPr>
+        <w:t>"</w:t>
+      </w:r>
+      <w:r>
+        <w:rPr>
+          <w:rFonts w:ascii="Consolas" w:hAnsi="Consolas"/>
+          <w:sz w:val="20"/>
+          <w:szCs w:val="20"/>
+        </w:rPr>
+        <w:t>;</w:t>
+      </w:r>
+      <w:r>
+        <w:rPr>
+          <w:rFonts w:ascii="Consolas" w:hAnsi="Consolas"/>
+          <w:sz w:val="20"/>
+          <w:szCs w:val="20"/>
+        </w:rPr>
+        <w:br/>
+      </w:r>
+      <w:r>
+        <w:rPr>
+          <w:rFonts w:ascii="Consolas" w:hAnsi="Consolas"/>
+          <w:sz w:val="20"/>
+          <w:szCs w:val="20"/>
+        </w:rPr>
+        <w:br/>
+      </w:r>
+      <w:r>
+        <w:rPr>
+          <w:rFonts w:ascii="Consolas" w:hAnsi="Consolas"/>
+        </w:rPr>
+        <w:t>UPDATE isad157_jkinver.schools</w:t>
+      </w:r>
+      <w:r>
+        <w:rPr>
+          <w:rFonts w:ascii="Consolas" w:hAnsi="Consolas"/>
+        </w:rPr>
+        <w:br/>
+      </w:r>
+      <w:r>
+        <w:rPr>
+          <w:rFonts w:ascii="Consolas" w:hAnsi="Consolas"/>
+        </w:rPr>
+        <w:t>SET user_school_or_uni_date = "N/A"</w:t>
+      </w:r>
+      <w:r>
+        <w:rPr>
+          <w:rFonts w:ascii="Consolas" w:hAnsi="Consolas"/>
+        </w:rPr>
+        <w:br/>
+      </w:r>
+      <w:r>
+        <w:rPr>
+          <w:rFonts w:ascii="Consolas" w:hAnsi="Consolas"/>
+        </w:rPr>
+        <w:t>WHERE user_school_or_uni = "N/A";</w:t>
+      </w:r>
+      <w:r>
+        <w:rPr>
+          <w:rFonts w:ascii="Consolas" w:hAnsi="Consolas"/>
+        </w:rPr>
+        <w:br/>
+      </w:r>
+      <w:r>
+        <w:rPr>
+          <w:rFonts w:ascii="Consolas" w:hAnsi="Consolas"/>
+        </w:rPr>
+        <w:br/>
+      </w:r>
+      <w:r>
+        <w:rPr>
+          <w:rFonts w:ascii="Consolas" w:hAnsi="Consolas"/>
+        </w:rPr>
+        <w:t>UPDATE isad157_jkinver.schools</w:t>
+      </w:r>
+      <w:r>
+        <w:rPr>
+          <w:rFonts w:ascii="Consolas" w:hAnsi="Consolas"/>
+        </w:rPr>
+        <w:br/>
+      </w:r>
+      <w:r>
+        <w:rPr>
+          <w:rFonts w:ascii="Consolas" w:hAnsi="Consolas"/>
+        </w:rPr>
+        <w:t>SET user_school_or_uni_date = "23 Sep 2018 - Present"</w:t>
+      </w:r>
+      <w:r>
+        <w:rPr>
+          <w:rFonts w:ascii="Consolas" w:hAnsi="Consolas"/>
+        </w:rPr>
+        <w:br/>
+      </w:r>
+      <w:r>
+        <w:rPr>
+          <w:rFonts w:ascii="Consolas" w:hAnsi="Consolas"/>
+        </w:rPr>
+        <w:t>WHERE user_school_or_uni &lt;&gt;"N/A";</w:t>
+      </w:r>
+    </w:p>
+    <w:p>
+      <w:pPr>
+        <w:rPr>
+          <w:rFonts w:ascii="Consolas" w:hAnsi="Consolas"/>
+          <w:sz w:val="20"/>
+          <w:szCs w:val="20"/>
+        </w:rPr>
+      </w:pPr>
+      <w:r>
+        <w:rPr>
+          <w:rFonts w:ascii="Arial" w:hAnsi="Arial" w:cs="Arial"/>
+        </w:rPr>
+        <w:t xml:space="preserve">The User-Friend Link table was arguably the simplest table to create. It only had two fields, </w:t>
+      </w:r>
+      <w:r>
+        <w:rPr>
+          <w:rFonts w:ascii="Arial" w:hAnsi="Arial" w:cs="Arial"/>
+        </w:rPr>
+        <w:t xml:space="preserve">both of which formed a composite key and </w:t>
+      </w:r>
+      <w:r>
+        <w:rPr>
+          <w:rFonts w:ascii="Arial" w:hAnsi="Arial" w:cs="Arial"/>
+        </w:rPr>
+        <w:t xml:space="preserve">one of which was a foreign key, and the only datatype used for it was, again, VARCHAR. Though initially it was thought of as a good idea to make both fields foreign keys so as to link the now-removed Friends table to the others, it was realised (with the removal of the Friends table) that only the user_id needed to be a foreign key, as that would be enough to link the User-Friend Link table to the other tables. The former Friends table had no link otherwise, but with the dataset not actually containing a separate file for friends’ IDs, forenames, and surnames (on account of the significant point that friends are themselves considered users for this database), it was arguably an </w:t>
       </w:r>
       <w:r>
         <w:rPr>
           <w:rFonts w:ascii="Arial" w:hAnsi="Arial" w:cs="Arial"/>
         </w:rPr>
         <w:lastRenderedPageBreak/>
-        <w:t>design choice: it demonstrates consistency in the database, which might arguably reinforce the user’s understanding of the UI.</w:t>
-      </w:r>
-      <w:r>
-        <w:rPr>
-          <w:rFonts w:ascii="Arial" w:hAnsi="Arial" w:cs="Arial"/>
-        </w:rPr>
-        <w:t xml:space="preserve"> Another similarity between this table and the Workplace(s)</w:t>
-      </w:r>
-      <w:r>
-        <w:rPr>
-          <w:rFonts w:ascii="Arial" w:hAnsi="Arial" w:cs="Arial"/>
-        </w:rPr>
-        <w:t xml:space="preserve"> </w:t>
-      </w:r>
-      <w:r>
-        <w:rPr>
-          <w:rFonts w:ascii="Arial" w:hAnsi="Arial" w:cs="Arial"/>
-        </w:rPr>
-        <w:t xml:space="preserve">(as well as the Users) table was the exclusion of a field. And, as was the case for the Workplace(s) table, the date column was the one to be dropped for the same reason as the other two: for the normalisation, it is a necessary inclusion, but for the database, it can be afforded to be ridden of. </w:t>
-      </w:r>
-      <w:r>
-        <w:rPr>
-          <w:rFonts w:ascii="Arial" w:hAnsi="Arial" w:cs="Arial"/>
-        </w:rPr>
-        <w:br/>
-      </w:r>
-      <w:r>
-        <w:rPr>
-          <w:rFonts w:ascii="Consolas" w:hAnsi="Consolas"/>
-          <w:sz w:val="20"/>
-          <w:szCs w:val="20"/>
-        </w:rPr>
-        <w:t>CREATE TABLE isad157_jkinver.schools</w:t>
+        <w:t xml:space="preserve">unnecessary inclusion, despite its place in the normalisation. Hence, the table was dropped. This is also the reason for the somewhat strange naming of this table compared to the others. </w:t>
+      </w:r>
+      <w:r>
+        <w:rPr>
+          <w:rFonts w:ascii="Arial" w:hAnsi="Arial" w:cs="Arial"/>
+        </w:rPr>
+        <w:br/>
+      </w:r>
+      <w:r>
+        <w:rPr>
+          <w:rFonts w:ascii="Consolas" w:hAnsi="Consolas"/>
+          <w:sz w:val="20"/>
+          <w:szCs w:val="20"/>
+        </w:rPr>
+        <w:t>CREATE TABLE isad157_jkinver.user_friend_link</w:t>
       </w:r>
       <w:r>
         <w:rPr>
@@ -2415,453 +2672,43 @@
           <w:szCs w:val="20"/>
         </w:rPr>
         <w:br/>
-      </w:r>
-      <w:proofErr w:type="spellStart"/>
-      <w:r>
-        <w:rPr>
-          <w:rFonts w:ascii="Consolas" w:hAnsi="Consolas"/>
-          <w:sz w:val="20"/>
-          <w:szCs w:val="20"/>
-        </w:rPr>
-        <w:t>user_id</w:t>
-      </w:r>
-      <w:proofErr w:type="spellEnd"/>
-      <w:r>
-        <w:rPr>
-          <w:rFonts w:ascii="Consolas" w:hAnsi="Consolas"/>
-          <w:sz w:val="20"/>
-          <w:szCs w:val="20"/>
-        </w:rPr>
-        <w:t xml:space="preserve"> VARCHAR(15) NOT NULL,</w:t>
-      </w:r>
-      <w:r>
-        <w:rPr>
-          <w:rFonts w:ascii="Consolas" w:hAnsi="Consolas"/>
-          <w:sz w:val="20"/>
-          <w:szCs w:val="20"/>
-        </w:rPr>
-        <w:br/>
-      </w:r>
-      <w:proofErr w:type="spellStart"/>
-      <w:r>
-        <w:rPr>
-          <w:rFonts w:ascii="Consolas" w:hAnsi="Consolas"/>
-          <w:sz w:val="20"/>
-          <w:szCs w:val="20"/>
-        </w:rPr>
-        <w:t>user_school_or_uni</w:t>
-      </w:r>
-      <w:proofErr w:type="spellEnd"/>
-      <w:r>
-        <w:rPr>
-          <w:rFonts w:ascii="Consolas" w:hAnsi="Consolas"/>
-          <w:sz w:val="20"/>
-          <w:szCs w:val="20"/>
-        </w:rPr>
-        <w:t xml:space="preserve"> VARCHAR(60) NOT NULL,</w:t>
-      </w:r>
-      <w:r>
-        <w:rPr>
-          <w:rFonts w:ascii="Consolas" w:hAnsi="Consolas"/>
-          <w:sz w:val="20"/>
-          <w:szCs w:val="20"/>
-        </w:rPr>
-        <w:br/>
-      </w:r>
-      <w:proofErr w:type="spellStart"/>
-      <w:r>
-        <w:rPr>
-          <w:rFonts w:ascii="Consolas" w:hAnsi="Consolas"/>
-          <w:sz w:val="20"/>
-          <w:szCs w:val="20"/>
-        </w:rPr>
-        <w:t>user_school_or_uni_date</w:t>
-      </w:r>
-      <w:proofErr w:type="spellEnd"/>
-      <w:r>
-        <w:rPr>
-          <w:rFonts w:ascii="Consolas" w:hAnsi="Consolas"/>
-          <w:sz w:val="20"/>
-          <w:szCs w:val="20"/>
-        </w:rPr>
-        <w:t xml:space="preserve"> DATE NOT NULL,</w:t>
-      </w:r>
-      <w:r>
-        <w:rPr>
-          <w:rFonts w:ascii="Consolas" w:hAnsi="Consolas"/>
-          <w:sz w:val="20"/>
-          <w:szCs w:val="20"/>
-        </w:rPr>
-        <w:br/>
-        <w:t>PRIMARY KEY (</w:t>
-      </w:r>
-      <w:proofErr w:type="spellStart"/>
-      <w:r>
-        <w:rPr>
-          <w:rFonts w:ascii="Consolas" w:hAnsi="Consolas"/>
-          <w:sz w:val="20"/>
-          <w:szCs w:val="20"/>
-        </w:rPr>
-        <w:t>user_id</w:t>
-      </w:r>
-      <w:proofErr w:type="spellEnd"/>
-      <w:r>
-        <w:rPr>
-          <w:rFonts w:ascii="Consolas" w:hAnsi="Consolas"/>
-          <w:sz w:val="20"/>
-          <w:szCs w:val="20"/>
-        </w:rPr>
-        <w:t xml:space="preserve">, </w:t>
-      </w:r>
-      <w:proofErr w:type="spellStart"/>
-      <w:r>
-        <w:rPr>
-          <w:rFonts w:ascii="Consolas" w:hAnsi="Consolas"/>
-          <w:sz w:val="20"/>
-          <w:szCs w:val="20"/>
-        </w:rPr>
-        <w:t>user_school_or_uni</w:t>
-      </w:r>
-      <w:proofErr w:type="spellEnd"/>
-      <w:r>
-        <w:rPr>
-          <w:rFonts w:ascii="Consolas" w:hAnsi="Consolas"/>
-          <w:sz w:val="20"/>
-          <w:szCs w:val="20"/>
-        </w:rPr>
-        <w:t>),</w:t>
-      </w:r>
-      <w:r>
-        <w:rPr>
-          <w:rFonts w:ascii="Consolas" w:hAnsi="Consolas"/>
-          <w:sz w:val="20"/>
-          <w:szCs w:val="20"/>
-        </w:rPr>
-        <w:br/>
-        <w:t xml:space="preserve">CONSTRAINT </w:t>
-      </w:r>
-      <w:proofErr w:type="spellStart"/>
-      <w:r>
-        <w:rPr>
-          <w:rFonts w:ascii="Consolas" w:hAnsi="Consolas"/>
-          <w:sz w:val="20"/>
-          <w:szCs w:val="20"/>
-        </w:rPr>
-        <w:t>school_user_id</w:t>
-      </w:r>
-      <w:proofErr w:type="spellEnd"/>
-      <w:r>
-        <w:rPr>
-          <w:rFonts w:ascii="Consolas" w:hAnsi="Consolas"/>
-          <w:sz w:val="20"/>
-          <w:szCs w:val="20"/>
-        </w:rPr>
-        <w:t xml:space="preserve"> FOREIGN KEY (</w:t>
-      </w:r>
-      <w:proofErr w:type="spellStart"/>
-      <w:r>
-        <w:rPr>
-          <w:rFonts w:ascii="Consolas" w:hAnsi="Consolas"/>
-          <w:sz w:val="20"/>
-          <w:szCs w:val="20"/>
-        </w:rPr>
-        <w:t>user_id</w:t>
-      </w:r>
-      <w:proofErr w:type="spellEnd"/>
-      <w:r>
-        <w:rPr>
-          <w:rFonts w:ascii="Consolas" w:hAnsi="Consolas"/>
-          <w:sz w:val="20"/>
-          <w:szCs w:val="20"/>
-        </w:rPr>
-        <w:t>)</w:t>
-      </w:r>
-      <w:r>
-        <w:rPr>
-          <w:rFonts w:ascii="Consolas" w:hAnsi="Consolas"/>
-          <w:sz w:val="20"/>
-          <w:szCs w:val="20"/>
-        </w:rPr>
-        <w:br/>
-        <w:t>REFERENCES isad157_jkinver.users (</w:t>
-      </w:r>
-      <w:proofErr w:type="spellStart"/>
-      <w:r>
-        <w:rPr>
-          <w:rFonts w:ascii="Consolas" w:hAnsi="Consolas"/>
-          <w:sz w:val="20"/>
-          <w:szCs w:val="20"/>
-        </w:rPr>
-        <w:t>user_id</w:t>
-      </w:r>
-      <w:proofErr w:type="spellEnd"/>
-      <w:r>
-        <w:rPr>
-          <w:rFonts w:ascii="Consolas" w:hAnsi="Consolas"/>
-          <w:sz w:val="20"/>
-          <w:szCs w:val="20"/>
-        </w:rPr>
-        <w:t>)</w:t>
-      </w:r>
-      <w:r>
-        <w:rPr>
-          <w:rFonts w:ascii="Consolas" w:hAnsi="Consolas"/>
-          <w:sz w:val="20"/>
-          <w:szCs w:val="20"/>
-        </w:rPr>
-        <w:br/>
-        <w:t xml:space="preserve">ON UPDATE CASCADE </w:t>
-      </w:r>
-      <w:r>
-        <w:rPr>
-          <w:rFonts w:ascii="Consolas" w:hAnsi="Consolas"/>
-          <w:sz w:val="20"/>
-          <w:szCs w:val="20"/>
-        </w:rPr>
-        <w:br/>
-        <w:t>ON DELETE CASCADE</w:t>
-      </w:r>
-      <w:r>
-        <w:rPr>
-          <w:rFonts w:ascii="Consolas" w:hAnsi="Consolas"/>
-          <w:sz w:val="20"/>
-          <w:szCs w:val="20"/>
-        </w:rPr>
-        <w:br/>
-        <w:t>);</w:t>
-      </w:r>
-    </w:p>
-    <w:p>
-      <w:pPr>
-        <w:rPr>
-          <w:rFonts w:ascii="Consolas" w:hAnsi="Consolas"/>
-          <w:sz w:val="20"/>
-          <w:szCs w:val="20"/>
-        </w:rPr>
-      </w:pPr>
-      <w:r>
-        <w:rPr>
-          <w:rFonts w:ascii="Arial" w:hAnsi="Arial" w:cs="Arial"/>
-        </w:rPr>
-        <w:t xml:space="preserve">The User-Friend Link table was arguably the simplest table to create. It only had two fields, </w:t>
-      </w:r>
-      <w:r>
-        <w:rPr>
-          <w:rFonts w:ascii="Arial" w:hAnsi="Arial" w:cs="Arial"/>
-        </w:rPr>
-        <w:t xml:space="preserve">both of which formed a composite key and </w:t>
-      </w:r>
-      <w:r>
-        <w:rPr>
-          <w:rFonts w:ascii="Arial" w:hAnsi="Arial" w:cs="Arial"/>
-        </w:rPr>
-        <w:t xml:space="preserve">one of which was a foreign key, and the only datatype used for it was, again, VARCHAR. Though initially it was thought of as a good idea to make both fields foreign keys so as to link the now-removed Friends table to the others, it was realised (with the removal of the Friends table) that only the </w:t>
-      </w:r>
-      <w:proofErr w:type="spellStart"/>
-      <w:r>
-        <w:rPr>
-          <w:rFonts w:ascii="Arial" w:hAnsi="Arial" w:cs="Arial"/>
-        </w:rPr>
-        <w:t>user_id</w:t>
-      </w:r>
-      <w:proofErr w:type="spellEnd"/>
-      <w:r>
-        <w:rPr>
-          <w:rFonts w:ascii="Arial" w:hAnsi="Arial" w:cs="Arial"/>
-        </w:rPr>
-        <w:t xml:space="preserve"> needed to be a foreign key, as that would be enough to link the User-Friend Link table to the other tables. The former Friends table had no link otherwise, but with the dataset not actually containing a separate file for friends’ IDs, forenames, and surnames (on account of the significant point that friends are themselves considered users for this database), it was arguably an unnecessary inclusion, despite its place in the normalisation. Hence, the table was dropped. This is also the reason for the somewhat strange naming of this table compared to the others. </w:t>
-      </w:r>
-      <w:r>
-        <w:rPr>
-          <w:rFonts w:ascii="Arial" w:hAnsi="Arial" w:cs="Arial"/>
-        </w:rPr>
-        <w:br/>
-      </w:r>
-      <w:r>
-        <w:rPr>
-          <w:rFonts w:ascii="Consolas" w:hAnsi="Consolas"/>
-          <w:sz w:val="20"/>
-          <w:szCs w:val="20"/>
-        </w:rPr>
-        <w:t>CREATE TABLE isad157_jkinver.user_friend_link</w:t>
-      </w:r>
-      <w:r>
-        <w:rPr>
-          <w:rFonts w:ascii="Consolas" w:hAnsi="Consolas"/>
-          <w:sz w:val="20"/>
-          <w:szCs w:val="20"/>
-        </w:rPr>
-        <w:br/>
-        <w:t>(</w:t>
-      </w:r>
-      <w:r>
-        <w:rPr>
-          <w:rFonts w:ascii="Consolas" w:hAnsi="Consolas"/>
-          <w:sz w:val="20"/>
-          <w:szCs w:val="20"/>
-        </w:rPr>
-        <w:br/>
-      </w:r>
-      <w:proofErr w:type="spellStart"/>
-      <w:r>
-        <w:rPr>
-          <w:rFonts w:ascii="Consolas" w:hAnsi="Consolas"/>
-          <w:sz w:val="20"/>
-          <w:szCs w:val="20"/>
-        </w:rPr>
-        <w:t>user_id</w:t>
-      </w:r>
-      <w:proofErr w:type="spellEnd"/>
-      <w:r>
-        <w:rPr>
-          <w:rFonts w:ascii="Consolas" w:hAnsi="Consolas"/>
-          <w:sz w:val="20"/>
-          <w:szCs w:val="20"/>
-        </w:rPr>
-        <w:t xml:space="preserve"> VARCHAR(15) NOT NULL,</w:t>
-      </w:r>
-      <w:r>
-        <w:rPr>
-          <w:rFonts w:ascii="Consolas" w:hAnsi="Consolas"/>
-          <w:sz w:val="20"/>
-          <w:szCs w:val="20"/>
-        </w:rPr>
-        <w:br/>
-      </w:r>
-      <w:proofErr w:type="spellStart"/>
-      <w:r>
-        <w:rPr>
-          <w:rFonts w:ascii="Consolas" w:hAnsi="Consolas"/>
-          <w:sz w:val="20"/>
-          <w:szCs w:val="20"/>
-        </w:rPr>
-        <w:t>friend_id</w:t>
-      </w:r>
-      <w:proofErr w:type="spellEnd"/>
-      <w:r>
-        <w:rPr>
-          <w:rFonts w:ascii="Consolas" w:hAnsi="Consolas"/>
-          <w:sz w:val="20"/>
-          <w:szCs w:val="20"/>
-        </w:rPr>
-        <w:t xml:space="preserve"> VARCHAR(15) NOT NULL,</w:t>
-      </w:r>
-      <w:r>
-        <w:rPr>
-          <w:rFonts w:ascii="Consolas" w:hAnsi="Consolas"/>
-          <w:sz w:val="20"/>
-          <w:szCs w:val="20"/>
-        </w:rPr>
-        <w:br/>
-        <w:t>PRIMARY KEY (</w:t>
-      </w:r>
-      <w:proofErr w:type="spellStart"/>
-      <w:r>
-        <w:rPr>
-          <w:rFonts w:ascii="Consolas" w:hAnsi="Consolas"/>
-          <w:sz w:val="20"/>
-          <w:szCs w:val="20"/>
-        </w:rPr>
-        <w:t>user_id</w:t>
-      </w:r>
-      <w:proofErr w:type="spellEnd"/>
-      <w:r>
-        <w:rPr>
-          <w:rFonts w:ascii="Consolas" w:hAnsi="Consolas"/>
-          <w:sz w:val="20"/>
-          <w:szCs w:val="20"/>
-        </w:rPr>
-        <w:t xml:space="preserve">, </w:t>
-      </w:r>
-      <w:proofErr w:type="spellStart"/>
-      <w:r>
-        <w:rPr>
-          <w:rFonts w:ascii="Consolas" w:hAnsi="Consolas"/>
-          <w:sz w:val="20"/>
-          <w:szCs w:val="20"/>
-        </w:rPr>
-        <w:t>friend_id</w:t>
-      </w:r>
-      <w:proofErr w:type="spellEnd"/>
-      <w:r>
-        <w:rPr>
-          <w:rFonts w:ascii="Consolas" w:hAnsi="Consolas"/>
-          <w:sz w:val="20"/>
-          <w:szCs w:val="20"/>
-        </w:rPr>
-        <w:t>),</w:t>
-      </w:r>
-      <w:r>
-        <w:rPr>
-          <w:rFonts w:ascii="Consolas" w:hAnsi="Consolas"/>
-          <w:sz w:val="20"/>
-          <w:szCs w:val="20"/>
-        </w:rPr>
-        <w:br/>
-        <w:t xml:space="preserve">CONSTRAINT </w:t>
-      </w:r>
-      <w:proofErr w:type="spellStart"/>
-      <w:r>
-        <w:rPr>
-          <w:rFonts w:ascii="Consolas" w:hAnsi="Consolas"/>
-          <w:sz w:val="20"/>
-          <w:szCs w:val="20"/>
-        </w:rPr>
-        <w:t>link_user_id</w:t>
-      </w:r>
-      <w:proofErr w:type="spellEnd"/>
-      <w:r>
-        <w:rPr>
-          <w:rFonts w:ascii="Consolas" w:hAnsi="Consolas"/>
-          <w:sz w:val="20"/>
-          <w:szCs w:val="20"/>
-        </w:rPr>
-        <w:t xml:space="preserve"> FOREIGN KEY (</w:t>
-      </w:r>
-      <w:proofErr w:type="spellStart"/>
-      <w:r>
-        <w:rPr>
-          <w:rFonts w:ascii="Consolas" w:hAnsi="Consolas"/>
-          <w:sz w:val="20"/>
-          <w:szCs w:val="20"/>
-        </w:rPr>
-        <w:t>user_id</w:t>
-      </w:r>
-      <w:proofErr w:type="spellEnd"/>
-      <w:r>
-        <w:rPr>
-          <w:rFonts w:ascii="Consolas" w:hAnsi="Consolas"/>
-          <w:sz w:val="20"/>
-          <w:szCs w:val="20"/>
-        </w:rPr>
-        <w:t>)</w:t>
-      </w:r>
-      <w:r>
-        <w:rPr>
-          <w:rFonts w:ascii="Consolas" w:hAnsi="Consolas"/>
-          <w:sz w:val="20"/>
-          <w:szCs w:val="20"/>
-        </w:rPr>
-        <w:br/>
-        <w:t>REFERENCES isad157_jkinver.users (</w:t>
-      </w:r>
-      <w:proofErr w:type="spellStart"/>
-      <w:r>
-        <w:rPr>
-          <w:rFonts w:ascii="Consolas" w:hAnsi="Consolas"/>
-          <w:sz w:val="20"/>
-          <w:szCs w:val="20"/>
-        </w:rPr>
-        <w:t>user_id</w:t>
-      </w:r>
-      <w:proofErr w:type="spellEnd"/>
-      <w:r>
-        <w:rPr>
-          <w:rFonts w:ascii="Consolas" w:hAnsi="Consolas"/>
-          <w:sz w:val="20"/>
-          <w:szCs w:val="20"/>
-        </w:rPr>
-        <w:t>)</w:t>
+        <w:t>user_id VARCHAR(15) NOT NULL,</w:t>
+      </w:r>
+      <w:r>
+        <w:rPr>
+          <w:rFonts w:ascii="Consolas" w:hAnsi="Consolas"/>
+          <w:sz w:val="20"/>
+          <w:szCs w:val="20"/>
+        </w:rPr>
+        <w:br/>
+        <w:t>friend_id VARCHAR(15) NOT NULL,</w:t>
+      </w:r>
+      <w:r>
+        <w:rPr>
+          <w:rFonts w:ascii="Consolas" w:hAnsi="Consolas"/>
+          <w:sz w:val="20"/>
+          <w:szCs w:val="20"/>
+        </w:rPr>
+        <w:br/>
+        <w:t>PRIMARY KEY (user_id, friend_id),</w:t>
+      </w:r>
+      <w:r>
+        <w:rPr>
+          <w:rFonts w:ascii="Consolas" w:hAnsi="Consolas"/>
+          <w:sz w:val="20"/>
+          <w:szCs w:val="20"/>
+        </w:rPr>
+        <w:br/>
+        <w:t>CONSTRAINT link_user_id FOREIGN KEY (user_id)</w:t>
+      </w:r>
+      <w:r>
+        <w:rPr>
+          <w:rFonts w:ascii="Consolas" w:hAnsi="Consolas"/>
+          <w:sz w:val="20"/>
+          <w:szCs w:val="20"/>
+        </w:rPr>
+        <w:br/>
+        <w:t>REFERENCES isad157_jkinver.users (user_id)</w:t>
       </w:r>
       <w:r>
         <w:rPr>
@@ -2948,103 +2795,34 @@
           <w:szCs w:val="20"/>
         </w:rPr>
         <w:br/>
-      </w:r>
-      <w:proofErr w:type="spellStart"/>
-      <w:r>
-        <w:rPr>
-          <w:rFonts w:ascii="Consolas" w:hAnsi="Consolas"/>
-          <w:sz w:val="20"/>
-          <w:szCs w:val="20"/>
-        </w:rPr>
-        <w:t>friend_id</w:t>
-      </w:r>
-      <w:proofErr w:type="spellEnd"/>
-      <w:r>
-        <w:rPr>
-          <w:rFonts w:ascii="Consolas" w:hAnsi="Consolas"/>
-          <w:sz w:val="20"/>
-          <w:szCs w:val="20"/>
-        </w:rPr>
-        <w:t xml:space="preserve"> VARCHAR(15) NOT NULL,</w:t>
-      </w:r>
-      <w:r>
-        <w:rPr>
-          <w:rFonts w:ascii="Consolas" w:hAnsi="Consolas"/>
-          <w:sz w:val="20"/>
-          <w:szCs w:val="20"/>
-        </w:rPr>
-        <w:br/>
-      </w:r>
-      <w:proofErr w:type="spellStart"/>
-      <w:r>
-        <w:rPr>
-          <w:rFonts w:ascii="Consolas" w:hAnsi="Consolas"/>
-          <w:sz w:val="20"/>
-          <w:szCs w:val="20"/>
-        </w:rPr>
-        <w:t>friend_forename</w:t>
-      </w:r>
-      <w:proofErr w:type="spellEnd"/>
-      <w:r>
-        <w:rPr>
-          <w:rFonts w:ascii="Consolas" w:hAnsi="Consolas"/>
-          <w:sz w:val="20"/>
-          <w:szCs w:val="20"/>
-        </w:rPr>
-        <w:t xml:space="preserve"> VARCHAR(40) NOT NULL,</w:t>
-      </w:r>
-      <w:r>
-        <w:rPr>
-          <w:rFonts w:ascii="Consolas" w:hAnsi="Consolas"/>
-          <w:sz w:val="20"/>
-          <w:szCs w:val="20"/>
-        </w:rPr>
-        <w:br/>
-      </w:r>
-      <w:proofErr w:type="spellStart"/>
-      <w:r>
-        <w:rPr>
-          <w:rFonts w:ascii="Consolas" w:hAnsi="Consolas"/>
-          <w:sz w:val="20"/>
-          <w:szCs w:val="20"/>
-        </w:rPr>
-        <w:t>friend_surname</w:t>
-      </w:r>
-      <w:proofErr w:type="spellEnd"/>
-      <w:r>
-        <w:rPr>
-          <w:rFonts w:ascii="Consolas" w:hAnsi="Consolas"/>
-          <w:sz w:val="20"/>
-          <w:szCs w:val="20"/>
-        </w:rPr>
-        <w:t xml:space="preserve"> VARCHAR(40) NOT NULL,</w:t>
-      </w:r>
-      <w:r>
-        <w:rPr>
-          <w:rFonts w:ascii="Consolas" w:hAnsi="Consolas"/>
-          <w:sz w:val="20"/>
-          <w:szCs w:val="20"/>
-        </w:rPr>
-        <w:br/>
-        <w:t>PRIMARY KEY (</w:t>
-      </w:r>
-      <w:proofErr w:type="spellStart"/>
-      <w:r>
-        <w:rPr>
-          <w:rFonts w:ascii="Consolas" w:hAnsi="Consolas"/>
-          <w:sz w:val="20"/>
-          <w:szCs w:val="20"/>
-        </w:rPr>
-        <w:t>friend_id</w:t>
-      </w:r>
-      <w:proofErr w:type="spellEnd"/>
-      <w:r>
-        <w:rPr>
-          <w:rFonts w:ascii="Consolas" w:hAnsi="Consolas"/>
-          <w:sz w:val="20"/>
-          <w:szCs w:val="20"/>
-        </w:rPr>
-        <w:t>)</w:t>
+        <w:t>friend_id VARCHAR(15) NOT NULL,</w:t>
+      </w:r>
+      <w:r>
+        <w:rPr>
+          <w:rFonts w:ascii="Consolas" w:hAnsi="Consolas"/>
+          <w:sz w:val="20"/>
+          <w:szCs w:val="20"/>
+        </w:rPr>
+        <w:br/>
+        <w:t>friend_forename VARCHAR(40) NOT NULL,</w:t>
+      </w:r>
+      <w:r>
+        <w:rPr>
+          <w:rFonts w:ascii="Consolas" w:hAnsi="Consolas"/>
+          <w:sz w:val="20"/>
+          <w:szCs w:val="20"/>
+        </w:rPr>
+        <w:br/>
+        <w:t>friend_surname VARCHAR(40) NOT NULL,</w:t>
+      </w:r>
+      <w:r>
+        <w:rPr>
+          <w:rFonts w:ascii="Consolas" w:hAnsi="Consolas"/>
+          <w:sz w:val="20"/>
+          <w:szCs w:val="20"/>
+        </w:rPr>
+        <w:br/>
+        <w:t>PRIMARY KEY (friend_id)</w:t>
       </w:r>
       <w:r>
         <w:rPr>
@@ -3066,7 +2844,6 @@
         <w:rPr>
           <w:rFonts w:ascii="Arial" w:hAnsi="Arial" w:cs="Arial"/>
         </w:rPr>
-        <w:lastRenderedPageBreak/>
         <w:t>The Messages table was another table that was, initially, not overly complex, containing only a composite key and a total of four fields. There lay a problem</w:t>
       </w:r>
       <w:r>
@@ -3085,49 +2862,7 @@
         <w:rPr>
           <w:rFonts w:ascii="Arial" w:hAnsi="Arial" w:cs="Arial"/>
         </w:rPr>
-        <w:t>the “</w:t>
-      </w:r>
-      <w:proofErr w:type="spellStart"/>
-      <w:r>
-        <w:rPr>
-          <w:rFonts w:ascii="Arial" w:hAnsi="Arial" w:cs="Arial"/>
-        </w:rPr>
-        <w:t>sender_id</w:t>
-      </w:r>
-      <w:proofErr w:type="spellEnd"/>
-      <w:r>
-        <w:rPr>
-          <w:rFonts w:ascii="Arial" w:hAnsi="Arial" w:cs="Arial"/>
-        </w:rPr>
-        <w:t>” and “</w:t>
-      </w:r>
-      <w:proofErr w:type="spellStart"/>
-      <w:r>
-        <w:rPr>
-          <w:rFonts w:ascii="Arial" w:hAnsi="Arial" w:cs="Arial"/>
-        </w:rPr>
-        <w:t>receiver_id</w:t>
-      </w:r>
-      <w:proofErr w:type="spellEnd"/>
-      <w:r>
-        <w:rPr>
-          <w:rFonts w:ascii="Arial" w:hAnsi="Arial" w:cs="Arial"/>
-        </w:rPr>
-        <w:t>” were interchangeable to some extent, and with friends themselves being users, it was seen as fit to relate both values to the “</w:t>
-      </w:r>
-      <w:proofErr w:type="spellStart"/>
-      <w:r>
-        <w:rPr>
-          <w:rFonts w:ascii="Arial" w:hAnsi="Arial" w:cs="Arial"/>
-        </w:rPr>
-        <w:t>user_id</w:t>
-      </w:r>
-      <w:proofErr w:type="spellEnd"/>
-      <w:r>
-        <w:rPr>
-          <w:rFonts w:ascii="Arial" w:hAnsi="Arial" w:cs="Arial"/>
-        </w:rPr>
-        <w:t xml:space="preserve">”; both the sender and receiver were of course their own user, after all. Because of this, two foreign keys were made for this table, and because the thought materialised after the creation </w:t>
+        <w:t xml:space="preserve">the “sender_id” and “receiver_id” were interchangeable to some extent, and with friends themselves being users, it was seen as fit to relate both values to the “user_id”; both the sender and receiver were of course their own user, after all. Because of this, two foreign keys were made for this table, and because the thought materialised after the creation </w:t>
       </w:r>
       <w:r>
         <w:rPr>
@@ -3173,60 +2908,21 @@
           <w:rFonts w:ascii="Consolas" w:hAnsi="Consolas"/>
         </w:rPr>
         <w:br/>
-      </w:r>
-      <w:proofErr w:type="spellStart"/>
-      <w:r>
-        <w:rPr>
-          <w:rFonts w:ascii="Consolas" w:hAnsi="Consolas"/>
-        </w:rPr>
-        <w:t>sender_id</w:t>
-      </w:r>
-      <w:proofErr w:type="spellEnd"/>
-      <w:r>
-        <w:rPr>
-          <w:rFonts w:ascii="Consolas" w:hAnsi="Consolas"/>
-        </w:rPr>
-        <w:t xml:space="preserve"> VARCHAR(15) NOT NULL,</w:t>
-      </w:r>
-      <w:r>
-        <w:rPr>
-          <w:rFonts w:ascii="Consolas" w:hAnsi="Consolas"/>
-        </w:rPr>
-        <w:br/>
-      </w:r>
-      <w:proofErr w:type="spellStart"/>
-      <w:r>
-        <w:rPr>
-          <w:rFonts w:ascii="Consolas" w:hAnsi="Consolas"/>
-        </w:rPr>
-        <w:t>receiver_id</w:t>
-      </w:r>
-      <w:proofErr w:type="spellEnd"/>
-      <w:r>
-        <w:rPr>
-          <w:rFonts w:ascii="Consolas" w:hAnsi="Consolas"/>
-        </w:rPr>
-        <w:t xml:space="preserve"> VARCHAR(15) NOT NULL,</w:t>
-      </w:r>
-      <w:r>
-        <w:rPr>
-          <w:rFonts w:ascii="Consolas" w:hAnsi="Consolas"/>
-        </w:rPr>
-        <w:br/>
-      </w:r>
-      <w:proofErr w:type="spellStart"/>
-      <w:r>
-        <w:rPr>
-          <w:rFonts w:ascii="Consolas" w:hAnsi="Consolas"/>
-        </w:rPr>
-        <w:t>date_and_time_sent</w:t>
-      </w:r>
-      <w:proofErr w:type="spellEnd"/>
-      <w:r>
-        <w:rPr>
-          <w:rFonts w:ascii="Consolas" w:hAnsi="Consolas"/>
-        </w:rPr>
-        <w:t xml:space="preserve"> DATETIME NOT NULL,</w:t>
+        <w:t>sender_id VARCHAR(15) NOT NULL,</w:t>
+      </w:r>
+      <w:r>
+        <w:rPr>
+          <w:rFonts w:ascii="Consolas" w:hAnsi="Consolas"/>
+        </w:rPr>
+        <w:br/>
+        <w:t>receiver_id VARCHAR(15) NOT NULL,</w:t>
+      </w:r>
+      <w:r>
+        <w:rPr>
+          <w:rFonts w:ascii="Consolas" w:hAnsi="Consolas"/>
+        </w:rPr>
+        <w:br/>
+        <w:t>date_and_time_sent DATETIME NOT NULL,</w:t>
       </w:r>
       <w:r>
         <w:rPr>
@@ -3240,35 +2936,7 @@
           <w:rFonts w:ascii="Consolas" w:hAnsi="Consolas"/>
         </w:rPr>
         <w:br/>
-        <w:t>PRIMARY KEY (</w:t>
-      </w:r>
-      <w:proofErr w:type="spellStart"/>
-      <w:r>
-        <w:rPr>
-          <w:rFonts w:ascii="Consolas" w:hAnsi="Consolas"/>
-        </w:rPr>
-        <w:t>sender_id</w:t>
-      </w:r>
-      <w:proofErr w:type="spellEnd"/>
-      <w:r>
-        <w:rPr>
-          <w:rFonts w:ascii="Consolas" w:hAnsi="Consolas"/>
-        </w:rPr>
-        <w:t xml:space="preserve">, </w:t>
-      </w:r>
-      <w:proofErr w:type="spellStart"/>
-      <w:r>
-        <w:rPr>
-          <w:rFonts w:ascii="Consolas" w:hAnsi="Consolas"/>
-        </w:rPr>
-        <w:t>receiver_id</w:t>
-      </w:r>
-      <w:proofErr w:type="spellEnd"/>
-      <w:r>
-        <w:rPr>
-          <w:rFonts w:ascii="Consolas" w:hAnsi="Consolas"/>
-        </w:rPr>
-        <w:t>)</w:t>
+        <w:t>PRIMARY KEY (sender_id, receiver_id)</w:t>
       </w:r>
       <w:r>
         <w:rPr>
@@ -3312,6 +2980,7 @@
         <w:rPr>
           <w:rFonts w:ascii="Consolas" w:hAnsi="Consolas" w:cs="Consolas"/>
         </w:rPr>
+        <w:lastRenderedPageBreak/>
         <w:t>"SELECT * FROM isad157_jkinver.users"</w:t>
       </w:r>
       <w:r>
@@ -3483,7 +3152,7 @@
           <w:sz w:val="20"/>
           <w:szCs w:val="20"/>
         </w:rPr>
-        <w:t>[Word Count (excluding all Links and SQL Queries): 2,012 words</w:t>
+        <w:t>[Word Count (excluding all Links and SQL Queries): 2,0</w:t>
       </w:r>
       <w:r>
         <w:rPr>
@@ -3493,9 +3162,10 @@
           <w:sz w:val="20"/>
           <w:szCs w:val="20"/>
         </w:rPr>
-        <w:br/>
-        <w:t xml:space="preserve">Please Note: It appears the links do not work – if they continue not to, use the screenshots </w:t>
-      </w:r>
+        <w:t>48</w:t>
+      </w:r>
+      <w:bookmarkStart w:id="0" w:name="_GoBack"/>
+      <w:bookmarkEnd w:id="0"/>
       <w:r>
         <w:rPr>
           <w:rFonts w:ascii="Arial" w:hAnsi="Arial" w:cs="Arial"/>
@@ -3504,7 +3174,47 @@
           <w:sz w:val="20"/>
           <w:szCs w:val="20"/>
         </w:rPr>
-        <w:t>of the diagram</w:t>
+        <w:t xml:space="preserve"> words</w:t>
+      </w:r>
+      <w:r>
+        <w:rPr>
+          <w:rFonts w:ascii="Arial" w:hAnsi="Arial" w:cs="Arial"/>
+          <w:i/>
+          <w:iCs/>
+          <w:sz w:val="20"/>
+          <w:szCs w:val="20"/>
+        </w:rPr>
+        <w:t>]</w:t>
+      </w:r>
+      <w:r>
+        <w:rPr>
+          <w:rFonts w:ascii="Arial" w:hAnsi="Arial" w:cs="Arial"/>
+          <w:i/>
+          <w:iCs/>
+          <w:sz w:val="20"/>
+          <w:szCs w:val="20"/>
+        </w:rPr>
+        <w:br/>
+      </w:r>
+      <w:r>
+        <w:rPr>
+          <w:rFonts w:ascii="Arial" w:hAnsi="Arial" w:cs="Arial"/>
+          <w:i/>
+          <w:iCs/>
+          <w:sz w:val="20"/>
+          <w:szCs w:val="20"/>
+        </w:rPr>
+        <w:t>[</w:t>
+      </w:r>
+      <w:r>
+        <w:rPr>
+          <w:rFonts w:ascii="Arial" w:hAnsi="Arial" w:cs="Arial"/>
+          <w:i/>
+          <w:iCs/>
+          <w:sz w:val="20"/>
+          <w:szCs w:val="20"/>
+        </w:rPr>
+        <w:t>Please Note: It appears the links do not work – if they continue not to, use the screenshots of the diagram</w:t>
       </w:r>
       <w:r>
         <w:rPr>

</xml_diff>